<commit_message>
fin des démo pour le chapitre9
</commit_message>
<xml_diff>
--- a/Nouveau livre/06 Navigation interne.docx
+++ b/Nouveau livre/06 Navigation interne.docx
@@ -1,6 +1,6 @@
 
 <file path=word/document.xml><?xml version="1.0" encoding="utf-8"?>
-<w:document xmlns:wpc="http://schemas.microsoft.com/office/word/2010/wordprocessingCanvas" xmlns:cx="http://schemas.microsoft.com/office/drawing/2014/chartex" xmlns:cx1="http://schemas.microsoft.com/office/drawing/2015/9/8/chartex" xmlns:cx2="http://schemas.microsoft.com/office/drawing/2015/10/21/chartex" xmlns:cx3="http://schemas.microsoft.com/office/drawing/2016/5/9/chartex" xmlns:cx4="http://schemas.microsoft.com/office/drawing/2016/5/10/chartex" xmlns:cx5="http://schemas.microsoft.com/office/drawing/2016/5/11/chartex" xmlns:cx6="http://schemas.microsoft.com/office/drawing/2016/5/12/chartex" xmlns:cx7="http://schemas.microsoft.com/office/drawing/2016/5/13/chartex" xmlns:cx8="http://schemas.microsoft.com/office/drawing/2016/5/14/chartex" xmlns:mc="http://schemas.openxmlformats.org/markup-compatibility/2006" xmlns:aink="http://schemas.microsoft.com/office/drawing/2016/ink" xmlns:am3d="http://schemas.microsoft.com/office/drawing/2017/model3d" xmlns:o="urn:schemas-microsoft-com:office:office" xmlns:oel="http://schemas.microsoft.com/office/2019/extlst" xmlns:r="http://schemas.openxmlformats.org/officeDocument/2006/relationships" xmlns:m="http://schemas.openxmlformats.org/officeDocument/2006/math" xmlns:v="urn:schemas-microsoft-com:vml" xmlns:wp14="http://schemas.microsoft.com/office/word/2010/wordprocessingDrawing" xmlns:wp="http://schemas.openxmlformats.org/drawingml/2006/wordprocessingDrawing" xmlns:w10="urn:schemas-microsoft-com:office:word" xmlns:w="http://schemas.openxmlformats.org/wordprocessingml/2006/main" xmlns:w14="http://schemas.microsoft.com/office/word/2010/wordml" xmlns:w15="http://schemas.microsoft.com/office/word/2012/wordml" xmlns:w16cex="http://schemas.microsoft.com/office/word/2018/wordml/cex" xmlns:w16cid="http://schemas.microsoft.com/office/word/2016/wordml/cid" xmlns:w16="http://schemas.microsoft.com/office/word/2018/wordml" xmlns:w16sdtdh="http://schemas.microsoft.com/office/word/2020/wordml/sdtdatahash" xmlns:w16se="http://schemas.microsoft.com/office/word/2015/wordml/symex" xmlns:wpg="http://schemas.microsoft.com/office/word/2010/wordprocessingGroup" xmlns:wpi="http://schemas.microsoft.com/office/word/2010/wordprocessingInk" xmlns:wne="http://schemas.microsoft.com/office/word/2006/wordml" xmlns:wps="http://schemas.microsoft.com/office/word/2010/wordprocessingShape" mc:Ignorable="w14 w15 w16se w16cid w16 w16cex w16sdtdh wp14">
+<w:document xmlns:wpc="http://schemas.microsoft.com/office/word/2010/wordprocessingCanvas" xmlns:cx="http://schemas.microsoft.com/office/drawing/2014/chartex" xmlns:cx1="http://schemas.microsoft.com/office/drawing/2015/9/8/chartex" xmlns:cx2="http://schemas.microsoft.com/office/drawing/2015/10/21/chartex" xmlns:cx3="http://schemas.microsoft.com/office/drawing/2016/5/9/chartex" xmlns:cx4="http://schemas.microsoft.com/office/drawing/2016/5/10/chartex" xmlns:cx5="http://schemas.microsoft.com/office/drawing/2016/5/11/chartex" xmlns:cx6="http://schemas.microsoft.com/office/drawing/2016/5/12/chartex" xmlns:cx7="http://schemas.microsoft.com/office/drawing/2016/5/13/chartex" xmlns:cx8="http://schemas.microsoft.com/office/drawing/2016/5/14/chartex" xmlns:mc="http://schemas.openxmlformats.org/markup-compatibility/2006" xmlns:aink="http://schemas.microsoft.com/office/drawing/2016/ink" xmlns:am3d="http://schemas.microsoft.com/office/drawing/2017/model3d" xmlns:o="urn:schemas-microsoft-com:office:office" xmlns:r="http://schemas.openxmlformats.org/officeDocument/2006/relationships" xmlns:m="http://schemas.openxmlformats.org/officeDocument/2006/math" xmlns:v="urn:schemas-microsoft-com:vml" xmlns:wp14="http://schemas.microsoft.com/office/word/2010/wordprocessingDrawing" xmlns:wp="http://schemas.openxmlformats.org/drawingml/2006/wordprocessingDrawing" xmlns:w10="urn:schemas-microsoft-com:office:word" xmlns:w="http://schemas.openxmlformats.org/wordprocessingml/2006/main" xmlns:w14="http://schemas.microsoft.com/office/word/2010/wordml" xmlns:w15="http://schemas.microsoft.com/office/word/2012/wordml" xmlns:w16cex="http://schemas.microsoft.com/office/word/2018/wordml/cex" xmlns:w16cid="http://schemas.microsoft.com/office/word/2016/wordml/cid" xmlns:w16="http://schemas.microsoft.com/office/word/2018/wordml" xmlns:w16se="http://schemas.microsoft.com/office/word/2015/wordml/symex" xmlns:wpg="http://schemas.microsoft.com/office/word/2010/wordprocessingGroup" xmlns:wpi="http://schemas.microsoft.com/office/word/2010/wordprocessingInk" xmlns:wne="http://schemas.microsoft.com/office/word/2006/wordml" xmlns:wps="http://schemas.microsoft.com/office/word/2010/wordprocessingShape" mc:Ignorable="w14 w15 w16se w16cid w16 w16cex wp14">
   <w:body>
     <w:p>
       <w:pPr>
@@ -952,6 +952,14 @@
     </w:p>
     <w:p>
       <w:pPr>
+        <w:pStyle w:val="soustitre"/>
+      </w:pPr>
+      <w:r>
+        <w:t>Activity_main.xml</w:t>
+      </w:r>
+    </w:p>
+    <w:p>
+      <w:pPr>
         <w:pStyle w:val="code"/>
       </w:pPr>
       <w:r>
@@ -1050,6 +1058,7 @@
     </w:p>
     <w:p>
       <w:r>
+        <w:lastRenderedPageBreak/>
         <w:t>C'est la balise fragment qui fait office de conteneur de fragment, il est d'avoir plusieurs balises fragment au sein d'une même activité.</w:t>
       </w:r>
     </w:p>
@@ -1058,7 +1067,6 @@
         <w:pStyle w:val="titreniv3"/>
       </w:pPr>
       <w:r>
-        <w:lastRenderedPageBreak/>
         <w:t>Utilisation</w:t>
       </w:r>
       <w:r>
@@ -1076,6 +1084,7 @@
         <w:t>Utiliser les actions de navigation c'est naviguer entre les différents fragments.</w:t>
       </w:r>
     </w:p>
+    <w:p/>
     <w:p>
       <w:pPr>
         <w:pStyle w:val="code"/>
@@ -1279,7 +1288,16 @@
     </w:p>
     <w:p>
       <w:r>
-        <w:t>Dans le build.gradle du projet, avant "plugins".</w:t>
+        <w:t xml:space="preserve">Dans le build.gradle du projet, </w:t>
+      </w:r>
+      <w:r>
+        <w:rPr>
+          <w:rStyle w:val="gras"/>
+        </w:rPr>
+        <w:t>avant "plugins"</w:t>
+      </w:r>
+      <w:r>
+        <w:t>.</w:t>
       </w:r>
     </w:p>
     <w:p>
@@ -1307,6 +1325,7 @@
         <w:rPr>
           <w:lang w:val="en-US"/>
         </w:rPr>
+        <w:lastRenderedPageBreak/>
         <w:t xml:space="preserve">    dependencies {</w:t>
       </w:r>
     </w:p>
@@ -1332,7 +1351,6 @@
         <w:rPr>
           <w:lang w:val="en-US"/>
         </w:rPr>
-        <w:lastRenderedPageBreak/>
         <w:t xml:space="preserve">    </w:t>
       </w:r>
       <w:r>
@@ -1371,7 +1389,7 @@
         <w:pStyle w:val="titreniv3"/>
       </w:pPr>
       <w:r>
-        <w:t>Définir les besoins d’informations dans le navigations Graph</w:t>
+        <w:t>Définir les besoins d’informations dans le navigation Graph</w:t>
       </w:r>
     </w:p>
     <w:p>
@@ -1441,123 +1459,141 @@
       <w:pPr>
         <w:pStyle w:val="code"/>
         <w:rPr>
+          <w:lang w:eastAsia="fr-FR"/>
+        </w:rPr>
+      </w:pPr>
+      <w:r>
+        <w:rPr>
           <w:lang w:val="en-US"/>
         </w:rPr>
-      </w:pPr>
+        <w:t>class PrincipalFragment : Fragment() {</w:t>
+      </w:r>
       <w:r>
         <w:rPr>
           <w:lang w:val="en-US"/>
         </w:rPr>
-        <w:t>class PrincipalFragment : Fragment() {</w:t>
+        <w:br/>
+        <w:t xml:space="preserve">    override fun onCreateView(</w:t>
       </w:r>
       <w:r>
         <w:rPr>
           <w:lang w:val="en-US"/>
         </w:rPr>
         <w:br/>
-        <w:t xml:space="preserve">    override fun onCreateView(</w:t>
+        <w:t xml:space="preserve">        inflater: LayoutInflater, container: ViewGroup?,</w:t>
       </w:r>
       <w:r>
         <w:rPr>
           <w:lang w:val="en-US"/>
         </w:rPr>
         <w:br/>
-        <w:t xml:space="preserve">        inflater: LayoutInflater, container: ViewGroup?,</w:t>
+        <w:t xml:space="preserve">        savedInstanceState: Bundle?</w:t>
       </w:r>
       <w:r>
         <w:rPr>
           <w:lang w:val="en-US"/>
         </w:rPr>
         <w:br/>
-        <w:t xml:space="preserve">        savedInstanceState: Bundle?</w:t>
+        <w:t xml:space="preserve">    ): View? {</w:t>
       </w:r>
       <w:r>
         <w:rPr>
           <w:lang w:val="en-US"/>
         </w:rPr>
         <w:br/>
-        <w:t xml:space="preserve">    ): View? {</w:t>
+        <w:t xml:space="preserve">        var vb = FragmentPrincipalBinding.inflate(layoutInflater)</w:t>
       </w:r>
       <w:r>
         <w:rPr>
           <w:lang w:val="en-US"/>
         </w:rPr>
         <w:br/>
-        <w:t xml:space="preserve">        var vb = FragmentPrincipalBinding.inflate(layoutInflater)</w:t>
       </w:r>
       <w:r>
         <w:rPr>
           <w:lang w:val="en-US"/>
         </w:rPr>
         <w:br/>
+        <w:t xml:space="preserve">        vb.btnBlue.setOnClickListener {</w:t>
       </w:r>
       <w:r>
         <w:rPr>
           <w:lang w:val="en-US"/>
         </w:rPr>
         <w:br/>
-        <w:t xml:space="preserve">        vb.btnBlue.setOnClickListener {</w:t>
-      </w:r>
-      <w:r>
+        <w:t xml:space="preserve">           val action = </w:t>
+      </w:r>
+      <w:r>
+        <w:rPr>
+          <w:lang w:eastAsia="fr-FR"/>
+        </w:rPr>
+        <w:t>val action = PrincipalFragmentDirections.actionPrincipalFragmentToBlueFragment(</w:t>
+      </w:r>
+      <w:r>
+        <w:t>29</w:t>
+      </w:r>
+      <w:r>
+        <w:rPr>
+          <w:lang w:eastAsia="fr-FR"/>
+        </w:rPr>
+        <w:t>,"</w:t>
+      </w:r>
+      <w:r>
+        <w:t>QCDA01 En force</w:t>
+      </w:r>
+      <w:r>
+        <w:rPr>
+          <w:lang w:eastAsia="fr-FR"/>
+        </w:rPr>
+        <w:t>")</w:t>
+      </w:r>
+    </w:p>
+    <w:p>
+      <w:pPr>
+        <w:pStyle w:val="code"/>
         <w:rPr>
           <w:lang w:val="en-US"/>
         </w:rPr>
-        <w:br/>
-        <w:t xml:space="preserve">           val action = PrincipalFragmentDirections.actionPrincipalFragmentToBlueFragment()</w:t>
-      </w:r>
+      </w:pPr>
       <w:r>
         <w:rPr>
           <w:lang w:val="en-US"/>
         </w:rPr>
         <w:br/>
-        <w:t xml:space="preserve">            action.unEntier = 35</w:t>
+        <w:t xml:space="preserve">            Navigation.findNavController(it).navigate(action)</w:t>
       </w:r>
       <w:r>
         <w:rPr>
           <w:lang w:val="en-US"/>
         </w:rPr>
         <w:br/>
-        <w:t xml:space="preserve">            action.uneString = "WOLOLO"</w:t>
+        <w:t xml:space="preserve">        }</w:t>
       </w:r>
       <w:r>
         <w:rPr>
           <w:lang w:val="en-US"/>
         </w:rPr>
         <w:br/>
-        <w:t xml:space="preserve">            Navigation.findNavController(it).navigate(action)</w:t>
       </w:r>
       <w:r>
         <w:rPr>
           <w:lang w:val="en-US"/>
         </w:rPr>
-        <w:br/>
-        <w:t xml:space="preserve">        }</w:t>
+        <w:lastRenderedPageBreak/>
+        <w:t xml:space="preserve">        vb.btnGreen.setOnClickListener {</w:t>
       </w:r>
       <w:r>
         <w:rPr>
           <w:lang w:val="en-US"/>
         </w:rPr>
         <w:br/>
-        <w:t xml:space="preserve">        vb.btnGreen.setOnClickListener {</w:t>
+        <w:t xml:space="preserve">            Navigation.createNavigateOnClickListener(R.id.action_principalFragment_to_greenFragment).onClick(it)</w:t>
       </w:r>
       <w:r>
         <w:rPr>
           <w:lang w:val="en-US"/>
         </w:rPr>
         <w:br/>
-        <w:t xml:space="preserve">            Navigation.createNavigateOnClickListener(R.id.action_principalFragment_to_greenFragment).onClick(it)</w:t>
-      </w:r>
-      <w:r>
-        <w:rPr>
-          <w:lang w:val="en-US"/>
-        </w:rPr>
-        <w:br/>
-      </w:r>
-      <w:r>
-        <w:rPr>
-          <w:lang w:val="en-US"/>
-        </w:rPr>
-        <w:lastRenderedPageBreak/>
         <w:t xml:space="preserve">        }</w:t>
       </w:r>
       <w:r>
@@ -1775,6 +1811,7 @@
         <w:pStyle w:val="titreniv3"/>
       </w:pPr>
       <w:r>
+        <w:lastRenderedPageBreak/>
         <w:t>Définir le plugin</w:t>
       </w:r>
     </w:p>
@@ -1791,7 +1828,6 @@
         <w:pStyle w:val="titreniv3"/>
       </w:pPr>
       <w:r>
-        <w:lastRenderedPageBreak/>
         <w:t>Rendre la classe parcelable</w:t>
       </w:r>
     </w:p>
@@ -1968,7 +2004,7 @@
 </file>
 
 <file path=word/endnotes.xml><?xml version="1.0" encoding="utf-8"?>
-<w:endnotes xmlns:wpc="http://schemas.microsoft.com/office/word/2010/wordprocessingCanvas" xmlns:cx="http://schemas.microsoft.com/office/drawing/2014/chartex" xmlns:cx1="http://schemas.microsoft.com/office/drawing/2015/9/8/chartex" xmlns:cx2="http://schemas.microsoft.com/office/drawing/2015/10/21/chartex" xmlns:cx3="http://schemas.microsoft.com/office/drawing/2016/5/9/chartex" xmlns:cx4="http://schemas.microsoft.com/office/drawing/2016/5/10/chartex" xmlns:cx5="http://schemas.microsoft.com/office/drawing/2016/5/11/chartex" xmlns:cx6="http://schemas.microsoft.com/office/drawing/2016/5/12/chartex" xmlns:cx7="http://schemas.microsoft.com/office/drawing/2016/5/13/chartex" xmlns:cx8="http://schemas.microsoft.com/office/drawing/2016/5/14/chartex" xmlns:mc="http://schemas.openxmlformats.org/markup-compatibility/2006" xmlns:aink="http://schemas.microsoft.com/office/drawing/2016/ink" xmlns:am3d="http://schemas.microsoft.com/office/drawing/2017/model3d" xmlns:o="urn:schemas-microsoft-com:office:office" xmlns:oel="http://schemas.microsoft.com/office/2019/extlst" xmlns:r="http://schemas.openxmlformats.org/officeDocument/2006/relationships" xmlns:m="http://schemas.openxmlformats.org/officeDocument/2006/math" xmlns:v="urn:schemas-microsoft-com:vml" xmlns:wp14="http://schemas.microsoft.com/office/word/2010/wordprocessingDrawing" xmlns:wp="http://schemas.openxmlformats.org/drawingml/2006/wordprocessingDrawing" xmlns:w10="urn:schemas-microsoft-com:office:word" xmlns:w="http://schemas.openxmlformats.org/wordprocessingml/2006/main" xmlns:w14="http://schemas.microsoft.com/office/word/2010/wordml" xmlns:w15="http://schemas.microsoft.com/office/word/2012/wordml" xmlns:w16cex="http://schemas.microsoft.com/office/word/2018/wordml/cex" xmlns:w16cid="http://schemas.microsoft.com/office/word/2016/wordml/cid" xmlns:w16="http://schemas.microsoft.com/office/word/2018/wordml" xmlns:w16sdtdh="http://schemas.microsoft.com/office/word/2020/wordml/sdtdatahash" xmlns:w16se="http://schemas.microsoft.com/office/word/2015/wordml/symex" xmlns:wpg="http://schemas.microsoft.com/office/word/2010/wordprocessingGroup" xmlns:wpi="http://schemas.microsoft.com/office/word/2010/wordprocessingInk" xmlns:wne="http://schemas.microsoft.com/office/word/2006/wordml" xmlns:wps="http://schemas.microsoft.com/office/word/2010/wordprocessingShape" mc:Ignorable="w14 w15 w16se w16cid w16 w16cex w16sdtdh wp14">
+<w:endnotes xmlns:wpc="http://schemas.microsoft.com/office/word/2010/wordprocessingCanvas" xmlns:cx="http://schemas.microsoft.com/office/drawing/2014/chartex" xmlns:cx1="http://schemas.microsoft.com/office/drawing/2015/9/8/chartex" xmlns:cx2="http://schemas.microsoft.com/office/drawing/2015/10/21/chartex" xmlns:cx3="http://schemas.microsoft.com/office/drawing/2016/5/9/chartex" xmlns:cx4="http://schemas.microsoft.com/office/drawing/2016/5/10/chartex" xmlns:cx5="http://schemas.microsoft.com/office/drawing/2016/5/11/chartex" xmlns:cx6="http://schemas.microsoft.com/office/drawing/2016/5/12/chartex" xmlns:cx7="http://schemas.microsoft.com/office/drawing/2016/5/13/chartex" xmlns:cx8="http://schemas.microsoft.com/office/drawing/2016/5/14/chartex" xmlns:mc="http://schemas.openxmlformats.org/markup-compatibility/2006" xmlns:aink="http://schemas.microsoft.com/office/drawing/2016/ink" xmlns:am3d="http://schemas.microsoft.com/office/drawing/2017/model3d" xmlns:o="urn:schemas-microsoft-com:office:office" xmlns:r="http://schemas.openxmlformats.org/officeDocument/2006/relationships" xmlns:m="http://schemas.openxmlformats.org/officeDocument/2006/math" xmlns:v="urn:schemas-microsoft-com:vml" xmlns:wp14="http://schemas.microsoft.com/office/word/2010/wordprocessingDrawing" xmlns:wp="http://schemas.openxmlformats.org/drawingml/2006/wordprocessingDrawing" xmlns:w10="urn:schemas-microsoft-com:office:word" xmlns:w="http://schemas.openxmlformats.org/wordprocessingml/2006/main" xmlns:w14="http://schemas.microsoft.com/office/word/2010/wordml" xmlns:w15="http://schemas.microsoft.com/office/word/2012/wordml" xmlns:w16cex="http://schemas.microsoft.com/office/word/2018/wordml/cex" xmlns:w16cid="http://schemas.microsoft.com/office/word/2016/wordml/cid" xmlns:w16="http://schemas.microsoft.com/office/word/2018/wordml" xmlns:w16se="http://schemas.microsoft.com/office/word/2015/wordml/symex" xmlns:wpg="http://schemas.microsoft.com/office/word/2010/wordprocessingGroup" xmlns:wpi="http://schemas.microsoft.com/office/word/2010/wordprocessingInk" xmlns:wne="http://schemas.microsoft.com/office/word/2006/wordml" xmlns:wps="http://schemas.microsoft.com/office/word/2010/wordprocessingShape" mc:Ignorable="w14 w15 w16se w16cid w16 w16cex wp14">
   <w:endnote w:type="separator" w:id="-1">
     <w:p>
       <w:r>
@@ -1989,7 +2025,7 @@
 </file>
 
 <file path=word/footer1.xml><?xml version="1.0" encoding="utf-8"?>
-<w:ftr xmlns:wpc="http://schemas.microsoft.com/office/word/2010/wordprocessingCanvas" xmlns:cx="http://schemas.microsoft.com/office/drawing/2014/chartex" xmlns:cx1="http://schemas.microsoft.com/office/drawing/2015/9/8/chartex" xmlns:cx2="http://schemas.microsoft.com/office/drawing/2015/10/21/chartex" xmlns:cx3="http://schemas.microsoft.com/office/drawing/2016/5/9/chartex" xmlns:cx4="http://schemas.microsoft.com/office/drawing/2016/5/10/chartex" xmlns:cx5="http://schemas.microsoft.com/office/drawing/2016/5/11/chartex" xmlns:cx6="http://schemas.microsoft.com/office/drawing/2016/5/12/chartex" xmlns:cx7="http://schemas.microsoft.com/office/drawing/2016/5/13/chartex" xmlns:cx8="http://schemas.microsoft.com/office/drawing/2016/5/14/chartex" xmlns:mc="http://schemas.openxmlformats.org/markup-compatibility/2006" xmlns:aink="http://schemas.microsoft.com/office/drawing/2016/ink" xmlns:am3d="http://schemas.microsoft.com/office/drawing/2017/model3d" xmlns:o="urn:schemas-microsoft-com:office:office" xmlns:oel="http://schemas.microsoft.com/office/2019/extlst" xmlns:r="http://schemas.openxmlformats.org/officeDocument/2006/relationships" xmlns:m="http://schemas.openxmlformats.org/officeDocument/2006/math" xmlns:v="urn:schemas-microsoft-com:vml" xmlns:wp14="http://schemas.microsoft.com/office/word/2010/wordprocessingDrawing" xmlns:wp="http://schemas.openxmlformats.org/drawingml/2006/wordprocessingDrawing" xmlns:w10="urn:schemas-microsoft-com:office:word" xmlns:w="http://schemas.openxmlformats.org/wordprocessingml/2006/main" xmlns:w14="http://schemas.microsoft.com/office/word/2010/wordml" xmlns:w15="http://schemas.microsoft.com/office/word/2012/wordml" xmlns:w16cex="http://schemas.microsoft.com/office/word/2018/wordml/cex" xmlns:w16cid="http://schemas.microsoft.com/office/word/2016/wordml/cid" xmlns:w16="http://schemas.microsoft.com/office/word/2018/wordml" xmlns:w16sdtdh="http://schemas.microsoft.com/office/word/2020/wordml/sdtdatahash" xmlns:w16se="http://schemas.microsoft.com/office/word/2015/wordml/symex" xmlns:wpg="http://schemas.microsoft.com/office/word/2010/wordprocessingGroup" xmlns:wpi="http://schemas.microsoft.com/office/word/2010/wordprocessingInk" xmlns:wne="http://schemas.microsoft.com/office/word/2006/wordml" xmlns:wps="http://schemas.microsoft.com/office/word/2010/wordprocessingShape" mc:Ignorable="w14 w15 w16se w16cid w16 w16cex w16sdtdh wp14">
+<w:ftr xmlns:wpc="http://schemas.microsoft.com/office/word/2010/wordprocessingCanvas" xmlns:cx="http://schemas.microsoft.com/office/drawing/2014/chartex" xmlns:cx1="http://schemas.microsoft.com/office/drawing/2015/9/8/chartex" xmlns:cx2="http://schemas.microsoft.com/office/drawing/2015/10/21/chartex" xmlns:cx3="http://schemas.microsoft.com/office/drawing/2016/5/9/chartex" xmlns:cx4="http://schemas.microsoft.com/office/drawing/2016/5/10/chartex" xmlns:cx5="http://schemas.microsoft.com/office/drawing/2016/5/11/chartex" xmlns:cx6="http://schemas.microsoft.com/office/drawing/2016/5/12/chartex" xmlns:cx7="http://schemas.microsoft.com/office/drawing/2016/5/13/chartex" xmlns:cx8="http://schemas.microsoft.com/office/drawing/2016/5/14/chartex" xmlns:mc="http://schemas.openxmlformats.org/markup-compatibility/2006" xmlns:aink="http://schemas.microsoft.com/office/drawing/2016/ink" xmlns:am3d="http://schemas.microsoft.com/office/drawing/2017/model3d" xmlns:o="urn:schemas-microsoft-com:office:office" xmlns:r="http://schemas.openxmlformats.org/officeDocument/2006/relationships" xmlns:m="http://schemas.openxmlformats.org/officeDocument/2006/math" xmlns:v="urn:schemas-microsoft-com:vml" xmlns:wp14="http://schemas.microsoft.com/office/word/2010/wordprocessingDrawing" xmlns:wp="http://schemas.openxmlformats.org/drawingml/2006/wordprocessingDrawing" xmlns:w10="urn:schemas-microsoft-com:office:word" xmlns:w="http://schemas.openxmlformats.org/wordprocessingml/2006/main" xmlns:w14="http://schemas.microsoft.com/office/word/2010/wordml" xmlns:w15="http://schemas.microsoft.com/office/word/2012/wordml" xmlns:w16cex="http://schemas.microsoft.com/office/word/2018/wordml/cex" xmlns:w16cid="http://schemas.microsoft.com/office/word/2016/wordml/cid" xmlns:w16="http://schemas.microsoft.com/office/word/2018/wordml" xmlns:w16se="http://schemas.microsoft.com/office/word/2015/wordml/symex" xmlns:wpg="http://schemas.microsoft.com/office/word/2010/wordprocessingGroup" xmlns:wpi="http://schemas.microsoft.com/office/word/2010/wordprocessingInk" xmlns:wne="http://schemas.microsoft.com/office/word/2006/wordml" xmlns:wps="http://schemas.microsoft.com/office/word/2010/wordprocessingShape" mc:Ignorable="w14 w15 w16se w16cid w16 w16cex wp14">
   <w:p>
     <w:pPr>
       <w:pStyle w:val="Pieddepage"/>
@@ -2028,7 +2064,7 @@
 </file>
 
 <file path=word/footer2.xml><?xml version="1.0" encoding="utf-8"?>
-<w:ftr xmlns:wpc="http://schemas.microsoft.com/office/word/2010/wordprocessingCanvas" xmlns:cx="http://schemas.microsoft.com/office/drawing/2014/chartex" xmlns:cx1="http://schemas.microsoft.com/office/drawing/2015/9/8/chartex" xmlns:cx2="http://schemas.microsoft.com/office/drawing/2015/10/21/chartex" xmlns:cx3="http://schemas.microsoft.com/office/drawing/2016/5/9/chartex" xmlns:cx4="http://schemas.microsoft.com/office/drawing/2016/5/10/chartex" xmlns:cx5="http://schemas.microsoft.com/office/drawing/2016/5/11/chartex" xmlns:cx6="http://schemas.microsoft.com/office/drawing/2016/5/12/chartex" xmlns:cx7="http://schemas.microsoft.com/office/drawing/2016/5/13/chartex" xmlns:cx8="http://schemas.microsoft.com/office/drawing/2016/5/14/chartex" xmlns:mc="http://schemas.openxmlformats.org/markup-compatibility/2006" xmlns:aink="http://schemas.microsoft.com/office/drawing/2016/ink" xmlns:am3d="http://schemas.microsoft.com/office/drawing/2017/model3d" xmlns:o="urn:schemas-microsoft-com:office:office" xmlns:oel="http://schemas.microsoft.com/office/2019/extlst" xmlns:r="http://schemas.openxmlformats.org/officeDocument/2006/relationships" xmlns:m="http://schemas.openxmlformats.org/officeDocument/2006/math" xmlns:v="urn:schemas-microsoft-com:vml" xmlns:wp14="http://schemas.microsoft.com/office/word/2010/wordprocessingDrawing" xmlns:wp="http://schemas.openxmlformats.org/drawingml/2006/wordprocessingDrawing" xmlns:w10="urn:schemas-microsoft-com:office:word" xmlns:w="http://schemas.openxmlformats.org/wordprocessingml/2006/main" xmlns:w14="http://schemas.microsoft.com/office/word/2010/wordml" xmlns:w15="http://schemas.microsoft.com/office/word/2012/wordml" xmlns:w16cex="http://schemas.microsoft.com/office/word/2018/wordml/cex" xmlns:w16cid="http://schemas.microsoft.com/office/word/2016/wordml/cid" xmlns:w16="http://schemas.microsoft.com/office/word/2018/wordml" xmlns:w16sdtdh="http://schemas.microsoft.com/office/word/2020/wordml/sdtdatahash" xmlns:w16se="http://schemas.microsoft.com/office/word/2015/wordml/symex" xmlns:wpg="http://schemas.microsoft.com/office/word/2010/wordprocessingGroup" xmlns:wpi="http://schemas.microsoft.com/office/word/2010/wordprocessingInk" xmlns:wne="http://schemas.microsoft.com/office/word/2006/wordml" xmlns:wps="http://schemas.microsoft.com/office/word/2010/wordprocessingShape" mc:Ignorable="w14 w15 w16se w16cid w16 w16cex w16sdtdh wp14">
+<w:ftr xmlns:wpc="http://schemas.microsoft.com/office/word/2010/wordprocessingCanvas" xmlns:cx="http://schemas.microsoft.com/office/drawing/2014/chartex" xmlns:cx1="http://schemas.microsoft.com/office/drawing/2015/9/8/chartex" xmlns:cx2="http://schemas.microsoft.com/office/drawing/2015/10/21/chartex" xmlns:cx3="http://schemas.microsoft.com/office/drawing/2016/5/9/chartex" xmlns:cx4="http://schemas.microsoft.com/office/drawing/2016/5/10/chartex" xmlns:cx5="http://schemas.microsoft.com/office/drawing/2016/5/11/chartex" xmlns:cx6="http://schemas.microsoft.com/office/drawing/2016/5/12/chartex" xmlns:cx7="http://schemas.microsoft.com/office/drawing/2016/5/13/chartex" xmlns:cx8="http://schemas.microsoft.com/office/drawing/2016/5/14/chartex" xmlns:mc="http://schemas.openxmlformats.org/markup-compatibility/2006" xmlns:aink="http://schemas.microsoft.com/office/drawing/2016/ink" xmlns:am3d="http://schemas.microsoft.com/office/drawing/2017/model3d" xmlns:o="urn:schemas-microsoft-com:office:office" xmlns:r="http://schemas.openxmlformats.org/officeDocument/2006/relationships" xmlns:m="http://schemas.openxmlformats.org/officeDocument/2006/math" xmlns:v="urn:schemas-microsoft-com:vml" xmlns:wp14="http://schemas.microsoft.com/office/word/2010/wordprocessingDrawing" xmlns:wp="http://schemas.openxmlformats.org/drawingml/2006/wordprocessingDrawing" xmlns:w10="urn:schemas-microsoft-com:office:word" xmlns:w="http://schemas.openxmlformats.org/wordprocessingml/2006/main" xmlns:w14="http://schemas.microsoft.com/office/word/2010/wordml" xmlns:w15="http://schemas.microsoft.com/office/word/2012/wordml" xmlns:w16cex="http://schemas.microsoft.com/office/word/2018/wordml/cex" xmlns:w16cid="http://schemas.microsoft.com/office/word/2016/wordml/cid" xmlns:w16="http://schemas.microsoft.com/office/word/2018/wordml" xmlns:w16se="http://schemas.microsoft.com/office/word/2015/wordml/symex" xmlns:wpg="http://schemas.microsoft.com/office/word/2010/wordprocessingGroup" xmlns:wpi="http://schemas.microsoft.com/office/word/2010/wordprocessingInk" xmlns:wne="http://schemas.microsoft.com/office/word/2006/wordml" xmlns:wps="http://schemas.microsoft.com/office/word/2010/wordprocessingShape" mc:Ignorable="w14 w15 w16se w16cid w16 w16cex wp14">
   <w:p>
     <w:pPr>
       <w:pStyle w:val="Pieddepage"/>
@@ -2112,7 +2148,7 @@
 </file>
 
 <file path=word/footer3.xml><?xml version="1.0" encoding="utf-8"?>
-<w:ftr xmlns:wpc="http://schemas.microsoft.com/office/word/2010/wordprocessingCanvas" xmlns:cx="http://schemas.microsoft.com/office/drawing/2014/chartex" xmlns:cx1="http://schemas.microsoft.com/office/drawing/2015/9/8/chartex" xmlns:cx2="http://schemas.microsoft.com/office/drawing/2015/10/21/chartex" xmlns:cx3="http://schemas.microsoft.com/office/drawing/2016/5/9/chartex" xmlns:cx4="http://schemas.microsoft.com/office/drawing/2016/5/10/chartex" xmlns:cx5="http://schemas.microsoft.com/office/drawing/2016/5/11/chartex" xmlns:cx6="http://schemas.microsoft.com/office/drawing/2016/5/12/chartex" xmlns:cx7="http://schemas.microsoft.com/office/drawing/2016/5/13/chartex" xmlns:cx8="http://schemas.microsoft.com/office/drawing/2016/5/14/chartex" xmlns:mc="http://schemas.openxmlformats.org/markup-compatibility/2006" xmlns:aink="http://schemas.microsoft.com/office/drawing/2016/ink" xmlns:am3d="http://schemas.microsoft.com/office/drawing/2017/model3d" xmlns:o="urn:schemas-microsoft-com:office:office" xmlns:oel="http://schemas.microsoft.com/office/2019/extlst" xmlns:r="http://schemas.openxmlformats.org/officeDocument/2006/relationships" xmlns:m="http://schemas.openxmlformats.org/officeDocument/2006/math" xmlns:v="urn:schemas-microsoft-com:vml" xmlns:wp14="http://schemas.microsoft.com/office/word/2010/wordprocessingDrawing" xmlns:wp="http://schemas.openxmlformats.org/drawingml/2006/wordprocessingDrawing" xmlns:w10="urn:schemas-microsoft-com:office:word" xmlns:w="http://schemas.openxmlformats.org/wordprocessingml/2006/main" xmlns:w14="http://schemas.microsoft.com/office/word/2010/wordml" xmlns:w15="http://schemas.microsoft.com/office/word/2012/wordml" xmlns:w16cex="http://schemas.microsoft.com/office/word/2018/wordml/cex" xmlns:w16cid="http://schemas.microsoft.com/office/word/2016/wordml/cid" xmlns:w16="http://schemas.microsoft.com/office/word/2018/wordml" xmlns:w16sdtdh="http://schemas.microsoft.com/office/word/2020/wordml/sdtdatahash" xmlns:w16se="http://schemas.microsoft.com/office/word/2015/wordml/symex" xmlns:wpg="http://schemas.microsoft.com/office/word/2010/wordprocessingGroup" xmlns:wpi="http://schemas.microsoft.com/office/word/2010/wordprocessingInk" xmlns:wne="http://schemas.microsoft.com/office/word/2006/wordml" xmlns:wps="http://schemas.microsoft.com/office/word/2010/wordprocessingShape" mc:Ignorable="w14 w15 w16se w16cid w16 w16cex w16sdtdh wp14">
+<w:ftr xmlns:wpc="http://schemas.microsoft.com/office/word/2010/wordprocessingCanvas" xmlns:cx="http://schemas.microsoft.com/office/drawing/2014/chartex" xmlns:cx1="http://schemas.microsoft.com/office/drawing/2015/9/8/chartex" xmlns:cx2="http://schemas.microsoft.com/office/drawing/2015/10/21/chartex" xmlns:cx3="http://schemas.microsoft.com/office/drawing/2016/5/9/chartex" xmlns:cx4="http://schemas.microsoft.com/office/drawing/2016/5/10/chartex" xmlns:cx5="http://schemas.microsoft.com/office/drawing/2016/5/11/chartex" xmlns:cx6="http://schemas.microsoft.com/office/drawing/2016/5/12/chartex" xmlns:cx7="http://schemas.microsoft.com/office/drawing/2016/5/13/chartex" xmlns:cx8="http://schemas.microsoft.com/office/drawing/2016/5/14/chartex" xmlns:mc="http://schemas.openxmlformats.org/markup-compatibility/2006" xmlns:aink="http://schemas.microsoft.com/office/drawing/2016/ink" xmlns:am3d="http://schemas.microsoft.com/office/drawing/2017/model3d" xmlns:o="urn:schemas-microsoft-com:office:office" xmlns:r="http://schemas.openxmlformats.org/officeDocument/2006/relationships" xmlns:m="http://schemas.openxmlformats.org/officeDocument/2006/math" xmlns:v="urn:schemas-microsoft-com:vml" xmlns:wp14="http://schemas.microsoft.com/office/word/2010/wordprocessingDrawing" xmlns:wp="http://schemas.openxmlformats.org/drawingml/2006/wordprocessingDrawing" xmlns:w10="urn:schemas-microsoft-com:office:word" xmlns:w="http://schemas.openxmlformats.org/wordprocessingml/2006/main" xmlns:w14="http://schemas.microsoft.com/office/word/2010/wordml" xmlns:w15="http://schemas.microsoft.com/office/word/2012/wordml" xmlns:w16cex="http://schemas.microsoft.com/office/word/2018/wordml/cex" xmlns:w16cid="http://schemas.microsoft.com/office/word/2016/wordml/cid" xmlns:w16="http://schemas.microsoft.com/office/word/2018/wordml" xmlns:w16se="http://schemas.microsoft.com/office/word/2015/wordml/symex" xmlns:wpg="http://schemas.microsoft.com/office/word/2010/wordprocessingGroup" xmlns:wpi="http://schemas.microsoft.com/office/word/2010/wordprocessingInk" xmlns:wne="http://schemas.microsoft.com/office/word/2006/wordml" xmlns:wps="http://schemas.microsoft.com/office/word/2010/wordprocessingShape" mc:Ignorable="w14 w15 w16se w16cid w16 w16cex wp14">
   <w:p>
     <w:pPr>
       <w:spacing w:after="0" w:line="240" w:lineRule="auto"/>
@@ -2122,7 +2158,7 @@
 </file>
 
 <file path=word/footnotes.xml><?xml version="1.0" encoding="utf-8"?>
-<w:footnotes xmlns:wpc="http://schemas.microsoft.com/office/word/2010/wordprocessingCanvas" xmlns:cx="http://schemas.microsoft.com/office/drawing/2014/chartex" xmlns:cx1="http://schemas.microsoft.com/office/drawing/2015/9/8/chartex" xmlns:cx2="http://schemas.microsoft.com/office/drawing/2015/10/21/chartex" xmlns:cx3="http://schemas.microsoft.com/office/drawing/2016/5/9/chartex" xmlns:cx4="http://schemas.microsoft.com/office/drawing/2016/5/10/chartex" xmlns:cx5="http://schemas.microsoft.com/office/drawing/2016/5/11/chartex" xmlns:cx6="http://schemas.microsoft.com/office/drawing/2016/5/12/chartex" xmlns:cx7="http://schemas.microsoft.com/office/drawing/2016/5/13/chartex" xmlns:cx8="http://schemas.microsoft.com/office/drawing/2016/5/14/chartex" xmlns:mc="http://schemas.openxmlformats.org/markup-compatibility/2006" xmlns:aink="http://schemas.microsoft.com/office/drawing/2016/ink" xmlns:am3d="http://schemas.microsoft.com/office/drawing/2017/model3d" xmlns:o="urn:schemas-microsoft-com:office:office" xmlns:oel="http://schemas.microsoft.com/office/2019/extlst" xmlns:r="http://schemas.openxmlformats.org/officeDocument/2006/relationships" xmlns:m="http://schemas.openxmlformats.org/officeDocument/2006/math" xmlns:v="urn:schemas-microsoft-com:vml" xmlns:wp14="http://schemas.microsoft.com/office/word/2010/wordprocessingDrawing" xmlns:wp="http://schemas.openxmlformats.org/drawingml/2006/wordprocessingDrawing" xmlns:w10="urn:schemas-microsoft-com:office:word" xmlns:w="http://schemas.openxmlformats.org/wordprocessingml/2006/main" xmlns:w14="http://schemas.microsoft.com/office/word/2010/wordml" xmlns:w15="http://schemas.microsoft.com/office/word/2012/wordml" xmlns:w16cex="http://schemas.microsoft.com/office/word/2018/wordml/cex" xmlns:w16cid="http://schemas.microsoft.com/office/word/2016/wordml/cid" xmlns:w16="http://schemas.microsoft.com/office/word/2018/wordml" xmlns:w16sdtdh="http://schemas.microsoft.com/office/word/2020/wordml/sdtdatahash" xmlns:w16se="http://schemas.microsoft.com/office/word/2015/wordml/symex" xmlns:wpg="http://schemas.microsoft.com/office/word/2010/wordprocessingGroup" xmlns:wpi="http://schemas.microsoft.com/office/word/2010/wordprocessingInk" xmlns:wne="http://schemas.microsoft.com/office/word/2006/wordml" xmlns:wps="http://schemas.microsoft.com/office/word/2010/wordprocessingShape" mc:Ignorable="w14 w15 w16se w16cid w16 w16cex w16sdtdh wp14">
+<w:footnotes xmlns:wpc="http://schemas.microsoft.com/office/word/2010/wordprocessingCanvas" xmlns:cx="http://schemas.microsoft.com/office/drawing/2014/chartex" xmlns:cx1="http://schemas.microsoft.com/office/drawing/2015/9/8/chartex" xmlns:cx2="http://schemas.microsoft.com/office/drawing/2015/10/21/chartex" xmlns:cx3="http://schemas.microsoft.com/office/drawing/2016/5/9/chartex" xmlns:cx4="http://schemas.microsoft.com/office/drawing/2016/5/10/chartex" xmlns:cx5="http://schemas.microsoft.com/office/drawing/2016/5/11/chartex" xmlns:cx6="http://schemas.microsoft.com/office/drawing/2016/5/12/chartex" xmlns:cx7="http://schemas.microsoft.com/office/drawing/2016/5/13/chartex" xmlns:cx8="http://schemas.microsoft.com/office/drawing/2016/5/14/chartex" xmlns:mc="http://schemas.openxmlformats.org/markup-compatibility/2006" xmlns:aink="http://schemas.microsoft.com/office/drawing/2016/ink" xmlns:am3d="http://schemas.microsoft.com/office/drawing/2017/model3d" xmlns:o="urn:schemas-microsoft-com:office:office" xmlns:r="http://schemas.openxmlformats.org/officeDocument/2006/relationships" xmlns:m="http://schemas.openxmlformats.org/officeDocument/2006/math" xmlns:v="urn:schemas-microsoft-com:vml" xmlns:wp14="http://schemas.microsoft.com/office/word/2010/wordprocessingDrawing" xmlns:wp="http://schemas.openxmlformats.org/drawingml/2006/wordprocessingDrawing" xmlns:w10="urn:schemas-microsoft-com:office:word" xmlns:w="http://schemas.openxmlformats.org/wordprocessingml/2006/main" xmlns:w14="http://schemas.microsoft.com/office/word/2010/wordml" xmlns:w15="http://schemas.microsoft.com/office/word/2012/wordml" xmlns:w16cex="http://schemas.microsoft.com/office/word/2018/wordml/cex" xmlns:w16cid="http://schemas.microsoft.com/office/word/2016/wordml/cid" xmlns:w16="http://schemas.microsoft.com/office/word/2018/wordml" xmlns:w16se="http://schemas.microsoft.com/office/word/2015/wordml/symex" xmlns:wpg="http://schemas.microsoft.com/office/word/2010/wordprocessingGroup" xmlns:wpi="http://schemas.microsoft.com/office/word/2010/wordprocessingInk" xmlns:wne="http://schemas.microsoft.com/office/word/2006/wordml" xmlns:wps="http://schemas.microsoft.com/office/word/2010/wordprocessingShape" mc:Ignorable="w14 w15 w16se w16cid w16 w16cex wp14">
   <w:footnote w:type="separator" w:id="-1">
     <w:p>
       <w:r>
@@ -2143,7 +2179,7 @@
 </file>
 
 <file path=word/header1.xml><?xml version="1.0" encoding="utf-8"?>
-<w:hdr xmlns:wpc="http://schemas.microsoft.com/office/word/2010/wordprocessingCanvas" xmlns:cx="http://schemas.microsoft.com/office/drawing/2014/chartex" xmlns:cx1="http://schemas.microsoft.com/office/drawing/2015/9/8/chartex" xmlns:cx2="http://schemas.microsoft.com/office/drawing/2015/10/21/chartex" xmlns:cx3="http://schemas.microsoft.com/office/drawing/2016/5/9/chartex" xmlns:cx4="http://schemas.microsoft.com/office/drawing/2016/5/10/chartex" xmlns:cx5="http://schemas.microsoft.com/office/drawing/2016/5/11/chartex" xmlns:cx6="http://schemas.microsoft.com/office/drawing/2016/5/12/chartex" xmlns:cx7="http://schemas.microsoft.com/office/drawing/2016/5/13/chartex" xmlns:cx8="http://schemas.microsoft.com/office/drawing/2016/5/14/chartex" xmlns:mc="http://schemas.openxmlformats.org/markup-compatibility/2006" xmlns:aink="http://schemas.microsoft.com/office/drawing/2016/ink" xmlns:am3d="http://schemas.microsoft.com/office/drawing/2017/model3d" xmlns:o="urn:schemas-microsoft-com:office:office" xmlns:oel="http://schemas.microsoft.com/office/2019/extlst" xmlns:r="http://schemas.openxmlformats.org/officeDocument/2006/relationships" xmlns:m="http://schemas.openxmlformats.org/officeDocument/2006/math" xmlns:v="urn:schemas-microsoft-com:vml" xmlns:wp14="http://schemas.microsoft.com/office/word/2010/wordprocessingDrawing" xmlns:wp="http://schemas.openxmlformats.org/drawingml/2006/wordprocessingDrawing" xmlns:w10="urn:schemas-microsoft-com:office:word" xmlns:w="http://schemas.openxmlformats.org/wordprocessingml/2006/main" xmlns:w14="http://schemas.microsoft.com/office/word/2010/wordml" xmlns:w15="http://schemas.microsoft.com/office/word/2012/wordml" xmlns:w16cex="http://schemas.microsoft.com/office/word/2018/wordml/cex" xmlns:w16cid="http://schemas.microsoft.com/office/word/2016/wordml/cid" xmlns:w16="http://schemas.microsoft.com/office/word/2018/wordml" xmlns:w16sdtdh="http://schemas.microsoft.com/office/word/2020/wordml/sdtdatahash" xmlns:w16se="http://schemas.microsoft.com/office/word/2015/wordml/symex" xmlns:wpg="http://schemas.microsoft.com/office/word/2010/wordprocessingGroup" xmlns:wpi="http://schemas.microsoft.com/office/word/2010/wordprocessingInk" xmlns:wne="http://schemas.microsoft.com/office/word/2006/wordml" xmlns:wps="http://schemas.microsoft.com/office/word/2010/wordprocessingShape" mc:Ignorable="w14 w15 w16se w16cid w16 w16cex w16sdtdh wp14">
+<w:hdr xmlns:wpc="http://schemas.microsoft.com/office/word/2010/wordprocessingCanvas" xmlns:cx="http://schemas.microsoft.com/office/drawing/2014/chartex" xmlns:cx1="http://schemas.microsoft.com/office/drawing/2015/9/8/chartex" xmlns:cx2="http://schemas.microsoft.com/office/drawing/2015/10/21/chartex" xmlns:cx3="http://schemas.microsoft.com/office/drawing/2016/5/9/chartex" xmlns:cx4="http://schemas.microsoft.com/office/drawing/2016/5/10/chartex" xmlns:cx5="http://schemas.microsoft.com/office/drawing/2016/5/11/chartex" xmlns:cx6="http://schemas.microsoft.com/office/drawing/2016/5/12/chartex" xmlns:cx7="http://schemas.microsoft.com/office/drawing/2016/5/13/chartex" xmlns:cx8="http://schemas.microsoft.com/office/drawing/2016/5/14/chartex" xmlns:mc="http://schemas.openxmlformats.org/markup-compatibility/2006" xmlns:aink="http://schemas.microsoft.com/office/drawing/2016/ink" xmlns:am3d="http://schemas.microsoft.com/office/drawing/2017/model3d" xmlns:o="urn:schemas-microsoft-com:office:office" xmlns:r="http://schemas.openxmlformats.org/officeDocument/2006/relationships" xmlns:m="http://schemas.openxmlformats.org/officeDocument/2006/math" xmlns:v="urn:schemas-microsoft-com:vml" xmlns:wp14="http://schemas.microsoft.com/office/word/2010/wordprocessingDrawing" xmlns:wp="http://schemas.openxmlformats.org/drawingml/2006/wordprocessingDrawing" xmlns:w10="urn:schemas-microsoft-com:office:word" xmlns:w="http://schemas.openxmlformats.org/wordprocessingml/2006/main" xmlns:w14="http://schemas.microsoft.com/office/word/2010/wordml" xmlns:w15="http://schemas.microsoft.com/office/word/2012/wordml" xmlns:w16cex="http://schemas.microsoft.com/office/word/2018/wordml/cex" xmlns:w16cid="http://schemas.microsoft.com/office/word/2016/wordml/cid" xmlns:w16="http://schemas.microsoft.com/office/word/2018/wordml" xmlns:w16se="http://schemas.microsoft.com/office/word/2015/wordml/symex" xmlns:wpg="http://schemas.microsoft.com/office/word/2010/wordprocessingGroup" xmlns:wpi="http://schemas.microsoft.com/office/word/2010/wordprocessingInk" xmlns:wne="http://schemas.microsoft.com/office/word/2006/wordml" xmlns:wps="http://schemas.microsoft.com/office/word/2010/wordprocessingShape" mc:Ignorable="w14 w15 w16se w16cid w16 w16cex wp14">
   <w:p>
     <w:pPr>
       <w:pStyle w:val="En-tte"/>
@@ -2154,7 +2190,7 @@
 </file>
 
 <file path=word/header2.xml><?xml version="1.0" encoding="utf-8"?>
-<w:hdr xmlns:wpc="http://schemas.microsoft.com/office/word/2010/wordprocessingCanvas" xmlns:cx="http://schemas.microsoft.com/office/drawing/2014/chartex" xmlns:cx1="http://schemas.microsoft.com/office/drawing/2015/9/8/chartex" xmlns:cx2="http://schemas.microsoft.com/office/drawing/2015/10/21/chartex" xmlns:cx3="http://schemas.microsoft.com/office/drawing/2016/5/9/chartex" xmlns:cx4="http://schemas.microsoft.com/office/drawing/2016/5/10/chartex" xmlns:cx5="http://schemas.microsoft.com/office/drawing/2016/5/11/chartex" xmlns:cx6="http://schemas.microsoft.com/office/drawing/2016/5/12/chartex" xmlns:cx7="http://schemas.microsoft.com/office/drawing/2016/5/13/chartex" xmlns:cx8="http://schemas.microsoft.com/office/drawing/2016/5/14/chartex" xmlns:mc="http://schemas.openxmlformats.org/markup-compatibility/2006" xmlns:aink="http://schemas.microsoft.com/office/drawing/2016/ink" xmlns:am3d="http://schemas.microsoft.com/office/drawing/2017/model3d" xmlns:o="urn:schemas-microsoft-com:office:office" xmlns:oel="http://schemas.microsoft.com/office/2019/extlst" xmlns:r="http://schemas.openxmlformats.org/officeDocument/2006/relationships" xmlns:m="http://schemas.openxmlformats.org/officeDocument/2006/math" xmlns:v="urn:schemas-microsoft-com:vml" xmlns:wp14="http://schemas.microsoft.com/office/word/2010/wordprocessingDrawing" xmlns:wp="http://schemas.openxmlformats.org/drawingml/2006/wordprocessingDrawing" xmlns:w10="urn:schemas-microsoft-com:office:word" xmlns:w="http://schemas.openxmlformats.org/wordprocessingml/2006/main" xmlns:w14="http://schemas.microsoft.com/office/word/2010/wordml" xmlns:w15="http://schemas.microsoft.com/office/word/2012/wordml" xmlns:w16cex="http://schemas.microsoft.com/office/word/2018/wordml/cex" xmlns:w16cid="http://schemas.microsoft.com/office/word/2016/wordml/cid" xmlns:w16="http://schemas.microsoft.com/office/word/2018/wordml" xmlns:w16sdtdh="http://schemas.microsoft.com/office/word/2020/wordml/sdtdatahash" xmlns:w16se="http://schemas.microsoft.com/office/word/2015/wordml/symex" xmlns:wpg="http://schemas.microsoft.com/office/word/2010/wordprocessingGroup" xmlns:wpi="http://schemas.microsoft.com/office/word/2010/wordprocessingInk" xmlns:wne="http://schemas.microsoft.com/office/word/2006/wordml" xmlns:wps="http://schemas.microsoft.com/office/word/2010/wordprocessingShape" mc:Ignorable="w14 w15 w16se w16cid w16 w16cex w16sdtdh wp14">
+<w:hdr xmlns:wpc="http://schemas.microsoft.com/office/word/2010/wordprocessingCanvas" xmlns:cx="http://schemas.microsoft.com/office/drawing/2014/chartex" xmlns:cx1="http://schemas.microsoft.com/office/drawing/2015/9/8/chartex" xmlns:cx2="http://schemas.microsoft.com/office/drawing/2015/10/21/chartex" xmlns:cx3="http://schemas.microsoft.com/office/drawing/2016/5/9/chartex" xmlns:cx4="http://schemas.microsoft.com/office/drawing/2016/5/10/chartex" xmlns:cx5="http://schemas.microsoft.com/office/drawing/2016/5/11/chartex" xmlns:cx6="http://schemas.microsoft.com/office/drawing/2016/5/12/chartex" xmlns:cx7="http://schemas.microsoft.com/office/drawing/2016/5/13/chartex" xmlns:cx8="http://schemas.microsoft.com/office/drawing/2016/5/14/chartex" xmlns:mc="http://schemas.openxmlformats.org/markup-compatibility/2006" xmlns:aink="http://schemas.microsoft.com/office/drawing/2016/ink" xmlns:am3d="http://schemas.microsoft.com/office/drawing/2017/model3d" xmlns:o="urn:schemas-microsoft-com:office:office" xmlns:r="http://schemas.openxmlformats.org/officeDocument/2006/relationships" xmlns:m="http://schemas.openxmlformats.org/officeDocument/2006/math" xmlns:v="urn:schemas-microsoft-com:vml" xmlns:wp14="http://schemas.microsoft.com/office/word/2010/wordprocessingDrawing" xmlns:wp="http://schemas.openxmlformats.org/drawingml/2006/wordprocessingDrawing" xmlns:w10="urn:schemas-microsoft-com:office:word" xmlns:w="http://schemas.openxmlformats.org/wordprocessingml/2006/main" xmlns:w14="http://schemas.microsoft.com/office/word/2010/wordml" xmlns:w15="http://schemas.microsoft.com/office/word/2012/wordml" xmlns:w16cex="http://schemas.microsoft.com/office/word/2018/wordml/cex" xmlns:w16cid="http://schemas.microsoft.com/office/word/2016/wordml/cid" xmlns:w16="http://schemas.microsoft.com/office/word/2018/wordml" xmlns:w16se="http://schemas.microsoft.com/office/word/2015/wordml/symex" xmlns:wpg="http://schemas.microsoft.com/office/word/2010/wordprocessingGroup" xmlns:wpi="http://schemas.microsoft.com/office/word/2010/wordprocessingInk" xmlns:wne="http://schemas.microsoft.com/office/word/2006/wordml" xmlns:wps="http://schemas.microsoft.com/office/word/2010/wordprocessingShape" mc:Ignorable="w14 w15 w16se w16cid w16 w16cex wp14">
   <w:p>
     <w:pPr>
       <w:pStyle w:val="En-tte"/>
@@ -2179,7 +2215,7 @@
 </file>
 
 <file path=word/numbering.xml><?xml version="1.0" encoding="utf-8"?>
-<w:numbering xmlns:wpc="http://schemas.microsoft.com/office/word/2010/wordprocessingCanvas" xmlns:cx="http://schemas.microsoft.com/office/drawing/2014/chartex" xmlns:cx1="http://schemas.microsoft.com/office/drawing/2015/9/8/chartex" xmlns:cx2="http://schemas.microsoft.com/office/drawing/2015/10/21/chartex" xmlns:cx3="http://schemas.microsoft.com/office/drawing/2016/5/9/chartex" xmlns:cx4="http://schemas.microsoft.com/office/drawing/2016/5/10/chartex" xmlns:cx5="http://schemas.microsoft.com/office/drawing/2016/5/11/chartex" xmlns:cx6="http://schemas.microsoft.com/office/drawing/2016/5/12/chartex" xmlns:cx7="http://schemas.microsoft.com/office/drawing/2016/5/13/chartex" xmlns:cx8="http://schemas.microsoft.com/office/drawing/2016/5/14/chartex" xmlns:mc="http://schemas.openxmlformats.org/markup-compatibility/2006" xmlns:aink="http://schemas.microsoft.com/office/drawing/2016/ink" xmlns:am3d="http://schemas.microsoft.com/office/drawing/2017/model3d" xmlns:o="urn:schemas-microsoft-com:office:office" xmlns:oel="http://schemas.microsoft.com/office/2019/extlst" xmlns:r="http://schemas.openxmlformats.org/officeDocument/2006/relationships" xmlns:m="http://schemas.openxmlformats.org/officeDocument/2006/math" xmlns:v="urn:schemas-microsoft-com:vml" xmlns:wp14="http://schemas.microsoft.com/office/word/2010/wordprocessingDrawing" xmlns:wp="http://schemas.openxmlformats.org/drawingml/2006/wordprocessingDrawing" xmlns:w10="urn:schemas-microsoft-com:office:word" xmlns:w="http://schemas.openxmlformats.org/wordprocessingml/2006/main" xmlns:w14="http://schemas.microsoft.com/office/word/2010/wordml" xmlns:w15="http://schemas.microsoft.com/office/word/2012/wordml" xmlns:w16cex="http://schemas.microsoft.com/office/word/2018/wordml/cex" xmlns:w16cid="http://schemas.microsoft.com/office/word/2016/wordml/cid" xmlns:w16="http://schemas.microsoft.com/office/word/2018/wordml" xmlns:w16sdtdh="http://schemas.microsoft.com/office/word/2020/wordml/sdtdatahash" xmlns:w16se="http://schemas.microsoft.com/office/word/2015/wordml/symex" xmlns:wpg="http://schemas.microsoft.com/office/word/2010/wordprocessingGroup" xmlns:wpi="http://schemas.microsoft.com/office/word/2010/wordprocessingInk" xmlns:wne="http://schemas.microsoft.com/office/word/2006/wordml" xmlns:wps="http://schemas.microsoft.com/office/word/2010/wordprocessingShape" mc:Ignorable="w14 w15 w16se w16cid w16 w16cex w16sdtdh wp14">
+<w:numbering xmlns:wpc="http://schemas.microsoft.com/office/word/2010/wordprocessingCanvas" xmlns:cx="http://schemas.microsoft.com/office/drawing/2014/chartex" xmlns:cx1="http://schemas.microsoft.com/office/drawing/2015/9/8/chartex" xmlns:cx2="http://schemas.microsoft.com/office/drawing/2015/10/21/chartex" xmlns:cx3="http://schemas.microsoft.com/office/drawing/2016/5/9/chartex" xmlns:cx4="http://schemas.microsoft.com/office/drawing/2016/5/10/chartex" xmlns:cx5="http://schemas.microsoft.com/office/drawing/2016/5/11/chartex" xmlns:cx6="http://schemas.microsoft.com/office/drawing/2016/5/12/chartex" xmlns:cx7="http://schemas.microsoft.com/office/drawing/2016/5/13/chartex" xmlns:cx8="http://schemas.microsoft.com/office/drawing/2016/5/14/chartex" xmlns:mc="http://schemas.openxmlformats.org/markup-compatibility/2006" xmlns:aink="http://schemas.microsoft.com/office/drawing/2016/ink" xmlns:am3d="http://schemas.microsoft.com/office/drawing/2017/model3d" xmlns:o="urn:schemas-microsoft-com:office:office" xmlns:r="http://schemas.openxmlformats.org/officeDocument/2006/relationships" xmlns:m="http://schemas.openxmlformats.org/officeDocument/2006/math" xmlns:v="urn:schemas-microsoft-com:vml" xmlns:wp14="http://schemas.microsoft.com/office/word/2010/wordprocessingDrawing" xmlns:wp="http://schemas.openxmlformats.org/drawingml/2006/wordprocessingDrawing" xmlns:w10="urn:schemas-microsoft-com:office:word" xmlns:w="http://schemas.openxmlformats.org/wordprocessingml/2006/main" xmlns:w14="http://schemas.microsoft.com/office/word/2010/wordml" xmlns:w15="http://schemas.microsoft.com/office/word/2012/wordml" xmlns:w16cex="http://schemas.microsoft.com/office/word/2018/wordml/cex" xmlns:w16cid="http://schemas.microsoft.com/office/word/2016/wordml/cid" xmlns:w16="http://schemas.microsoft.com/office/word/2018/wordml" xmlns:w16se="http://schemas.microsoft.com/office/word/2015/wordml/symex" xmlns:wpg="http://schemas.microsoft.com/office/word/2010/wordprocessingGroup" xmlns:wpi="http://schemas.microsoft.com/office/word/2010/wordprocessingInk" xmlns:wne="http://schemas.microsoft.com/office/word/2006/wordml" xmlns:wps="http://schemas.microsoft.com/office/word/2010/wordprocessingShape" mc:Ignorable="w14 w15 w16se w16cid w16 w16cex wp14">
   <w:abstractNum w:abstractNumId="0" w15:restartNumberingAfterBreak="0">
     <w:nsid w:val="FFFFFF7C"/>
     <w:multiLevelType w:val="singleLevel"/>
@@ -4109,70 +4145,70 @@
       </w:rPr>
     </w:lvl>
   </w:abstractNum>
-  <w:num w:numId="1" w16cid:durableId="869337148">
+  <w:num w:numId="1">
     <w:abstractNumId w:val="26"/>
   </w:num>
-  <w:num w:numId="2" w16cid:durableId="1759673877">
+  <w:num w:numId="2">
     <w:abstractNumId w:val="12"/>
   </w:num>
-  <w:num w:numId="3" w16cid:durableId="1590308296">
+  <w:num w:numId="3">
     <w:abstractNumId w:val="14"/>
   </w:num>
-  <w:num w:numId="4" w16cid:durableId="1361052519">
+  <w:num w:numId="4">
     <w:abstractNumId w:val="21"/>
   </w:num>
-  <w:num w:numId="5" w16cid:durableId="1845197436">
+  <w:num w:numId="5">
     <w:abstractNumId w:val="15"/>
   </w:num>
-  <w:num w:numId="6" w16cid:durableId="764768724">
+  <w:num w:numId="6">
     <w:abstractNumId w:val="20"/>
   </w:num>
-  <w:num w:numId="7" w16cid:durableId="1889565559">
+  <w:num w:numId="7">
     <w:abstractNumId w:val="13"/>
   </w:num>
-  <w:num w:numId="8" w16cid:durableId="1545216721">
+  <w:num w:numId="8">
     <w:abstractNumId w:val="16"/>
   </w:num>
-  <w:num w:numId="9" w16cid:durableId="1597904114">
+  <w:num w:numId="9">
     <w:abstractNumId w:val="8"/>
   </w:num>
-  <w:num w:numId="10" w16cid:durableId="1677727682">
+  <w:num w:numId="10">
     <w:abstractNumId w:val="3"/>
   </w:num>
-  <w:num w:numId="11" w16cid:durableId="1736774990">
+  <w:num w:numId="11">
     <w:abstractNumId w:val="2"/>
   </w:num>
-  <w:num w:numId="12" w16cid:durableId="498351787">
+  <w:num w:numId="12">
     <w:abstractNumId w:val="1"/>
   </w:num>
-  <w:num w:numId="13" w16cid:durableId="272641129">
+  <w:num w:numId="13">
     <w:abstractNumId w:val="0"/>
   </w:num>
-  <w:num w:numId="14" w16cid:durableId="469716765">
+  <w:num w:numId="14">
     <w:abstractNumId w:val="9"/>
   </w:num>
-  <w:num w:numId="15" w16cid:durableId="1363936279">
+  <w:num w:numId="15">
     <w:abstractNumId w:val="7"/>
   </w:num>
-  <w:num w:numId="16" w16cid:durableId="1607499049">
+  <w:num w:numId="16">
     <w:abstractNumId w:val="6"/>
   </w:num>
-  <w:num w:numId="17" w16cid:durableId="1391880035">
+  <w:num w:numId="17">
     <w:abstractNumId w:val="5"/>
   </w:num>
-  <w:num w:numId="18" w16cid:durableId="1376276078">
+  <w:num w:numId="18">
     <w:abstractNumId w:val="4"/>
   </w:num>
-  <w:num w:numId="19" w16cid:durableId="1427573337">
+  <w:num w:numId="19">
     <w:abstractNumId w:val="24"/>
   </w:num>
-  <w:num w:numId="20" w16cid:durableId="1748379849">
+  <w:num w:numId="20">
     <w:abstractNumId w:val="17"/>
   </w:num>
-  <w:num w:numId="21" w16cid:durableId="442195134">
+  <w:num w:numId="21">
     <w:abstractNumId w:val="22"/>
   </w:num>
-  <w:num w:numId="22" w16cid:durableId="1617254651">
+  <w:num w:numId="22">
     <w:abstractNumId w:val="10"/>
     <w:lvlOverride w:ilvl="0">
       <w:lvl w:ilvl="0">
@@ -4197,19 +4233,19 @@
       </w:lvl>
     </w:lvlOverride>
   </w:num>
-  <w:num w:numId="23" w16cid:durableId="1147236295">
+  <w:num w:numId="23">
     <w:abstractNumId w:val="11"/>
   </w:num>
-  <w:num w:numId="24" w16cid:durableId="1549957077">
+  <w:num w:numId="24">
     <w:abstractNumId w:val="23"/>
   </w:num>
-  <w:num w:numId="25" w16cid:durableId="1066220828">
+  <w:num w:numId="25">
     <w:abstractNumId w:val="25"/>
   </w:num>
-  <w:num w:numId="26" w16cid:durableId="1651058271">
+  <w:num w:numId="26">
     <w:abstractNumId w:val="18"/>
   </w:num>
-  <w:num w:numId="27" w16cid:durableId="1475490752">
+  <w:num w:numId="27">
     <w:abstractNumId w:val="19"/>
   </w:num>
   <w:numIdMacAtCleanup w:val="18"/>
@@ -4217,7 +4253,7 @@
 </file>
 
 <file path=word/styles.xml><?xml version="1.0" encoding="utf-8"?>
-<w:styles xmlns:mc="http://schemas.openxmlformats.org/markup-compatibility/2006" xmlns:r="http://schemas.openxmlformats.org/officeDocument/2006/relationships" xmlns:w="http://schemas.openxmlformats.org/wordprocessingml/2006/main" xmlns:w14="http://schemas.microsoft.com/office/word/2010/wordml" xmlns:w15="http://schemas.microsoft.com/office/word/2012/wordml" xmlns:w16cex="http://schemas.microsoft.com/office/word/2018/wordml/cex" xmlns:w16cid="http://schemas.microsoft.com/office/word/2016/wordml/cid" xmlns:w16="http://schemas.microsoft.com/office/word/2018/wordml" xmlns:w16sdtdh="http://schemas.microsoft.com/office/word/2020/wordml/sdtdatahash" xmlns:w16se="http://schemas.microsoft.com/office/word/2015/wordml/symex" mc:Ignorable="w14 w15 w16se w16cid w16 w16cex w16sdtdh">
+<w:styles xmlns:mc="http://schemas.openxmlformats.org/markup-compatibility/2006" xmlns:r="http://schemas.openxmlformats.org/officeDocument/2006/relationships" xmlns:w="http://schemas.openxmlformats.org/wordprocessingml/2006/main" xmlns:w14="http://schemas.microsoft.com/office/word/2010/wordml" xmlns:w15="http://schemas.microsoft.com/office/word/2012/wordml" xmlns:w16cex="http://schemas.microsoft.com/office/word/2018/wordml/cex" xmlns:w16cid="http://schemas.microsoft.com/office/word/2016/wordml/cid" xmlns:w16="http://schemas.microsoft.com/office/word/2018/wordml" xmlns:w16se="http://schemas.microsoft.com/office/word/2015/wordml/symex" mc:Ignorable="w14 w15 w16se w16cid w16 w16cex">
   <w:docDefaults>
     <w:rPrDefault>
       <w:rPr>
@@ -9507,9 +9543,7 @@
 </file>
 
 <file path=customXml/item1.xml><?xml version="1.0" encoding="utf-8"?>
-<p:properties xmlns:p="http://schemas.microsoft.com/office/2006/metadata/properties" xmlns:xsi="http://www.w3.org/2001/XMLSchema-instance" xmlns:pc="http://schemas.microsoft.com/office/infopath/2007/PartnerControls">
-  <documentManagement/>
-</p:properties>
+<b:Sources xmlns:b="http://schemas.openxmlformats.org/officeDocument/2006/bibliography" xmlns="http://schemas.openxmlformats.org/officeDocument/2006/bibliography" SelectedStyle="\APA.XSL" StyleName="APA"/>
 </file>
 
 <file path=customXml/item2.xml><?xml version="1.0" encoding="utf-8"?>
@@ -9522,7 +9556,9 @@
 </file>
 
 <file path=customXml/item3.xml><?xml version="1.0" encoding="utf-8"?>
-<b:Sources xmlns:b="http://schemas.openxmlformats.org/officeDocument/2006/bibliography" xmlns="http://schemas.openxmlformats.org/officeDocument/2006/bibliography" SelectedStyle="\APA.XSL" StyleName="APA"/>
+<p:properties xmlns:p="http://schemas.microsoft.com/office/2006/metadata/properties" xmlns:xsi="http://www.w3.org/2001/XMLSchema-instance" xmlns:pc="http://schemas.microsoft.com/office/infopath/2007/PartnerControls">
+  <documentManagement/>
+</p:properties>
 </file>
 
 <file path=customXml/item4.xml><?xml version="1.0" encoding="utf-8"?>
@@ -9696,10 +9732,9 @@
 </file>
 
 <file path=customXml/itemProps1.xml><?xml version="1.0" encoding="utf-8"?>
-<ds:datastoreItem xmlns:ds="http://schemas.openxmlformats.org/officeDocument/2006/customXml" ds:itemID="{1646CF6B-6E78-4866-938E-011E670CDE3A}">
+<ds:datastoreItem xmlns:ds="http://schemas.openxmlformats.org/officeDocument/2006/customXml" ds:itemID="{63624CFE-ABEF-4BE0-8B4A-99CD131F03FA}">
   <ds:schemaRefs>
-    <ds:schemaRef ds:uri="http://schemas.microsoft.com/office/2006/metadata/properties"/>
-    <ds:schemaRef ds:uri="http://schemas.microsoft.com/office/infopath/2007/PartnerControls"/>
+    <ds:schemaRef ds:uri="http://schemas.openxmlformats.org/officeDocument/2006/bibliography"/>
   </ds:schemaRefs>
 </ds:datastoreItem>
 </file>
@@ -9713,9 +9748,10 @@
 </file>
 
 <file path=customXml/itemProps3.xml><?xml version="1.0" encoding="utf-8"?>
-<ds:datastoreItem xmlns:ds="http://schemas.openxmlformats.org/officeDocument/2006/customXml" ds:itemID="{63624CFE-ABEF-4BE0-8B4A-99CD131F03FA}">
+<ds:datastoreItem xmlns:ds="http://schemas.openxmlformats.org/officeDocument/2006/customXml" ds:itemID="{1646CF6B-6E78-4866-938E-011E670CDE3A}">
   <ds:schemaRefs>
-    <ds:schemaRef ds:uri="http://schemas.openxmlformats.org/officeDocument/2006/bibliography"/>
+    <ds:schemaRef ds:uri="http://schemas.microsoft.com/office/2006/metadata/properties"/>
+    <ds:schemaRef ds:uri="http://schemas.microsoft.com/office/infopath/2007/PartnerControls"/>
   </ds:schemaRefs>
 </ds:datastoreItem>
 </file>

</xml_diff>

<commit_message>
mis a jour du mardi
</commit_message>
<xml_diff>
--- a/Nouveau livre/06 Navigation interne.docx
+++ b/Nouveau livre/06 Navigation interne.docx
@@ -1,6 +1,6 @@
 
 <file path=word/document.xml><?xml version="1.0" encoding="utf-8"?>
-<w:document xmlns:wpc="http://schemas.microsoft.com/office/word/2010/wordprocessingCanvas" xmlns:cx="http://schemas.microsoft.com/office/drawing/2014/chartex" xmlns:cx1="http://schemas.microsoft.com/office/drawing/2015/9/8/chartex" xmlns:cx2="http://schemas.microsoft.com/office/drawing/2015/10/21/chartex" xmlns:cx3="http://schemas.microsoft.com/office/drawing/2016/5/9/chartex" xmlns:cx4="http://schemas.microsoft.com/office/drawing/2016/5/10/chartex" xmlns:cx5="http://schemas.microsoft.com/office/drawing/2016/5/11/chartex" xmlns:cx6="http://schemas.microsoft.com/office/drawing/2016/5/12/chartex" xmlns:cx7="http://schemas.microsoft.com/office/drawing/2016/5/13/chartex" xmlns:cx8="http://schemas.microsoft.com/office/drawing/2016/5/14/chartex" xmlns:mc="http://schemas.openxmlformats.org/markup-compatibility/2006" xmlns:aink="http://schemas.microsoft.com/office/drawing/2016/ink" xmlns:am3d="http://schemas.microsoft.com/office/drawing/2017/model3d" xmlns:o="urn:schemas-microsoft-com:office:office" xmlns:r="http://schemas.openxmlformats.org/officeDocument/2006/relationships" xmlns:m="http://schemas.openxmlformats.org/officeDocument/2006/math" xmlns:v="urn:schemas-microsoft-com:vml" xmlns:wp14="http://schemas.microsoft.com/office/word/2010/wordprocessingDrawing" xmlns:wp="http://schemas.openxmlformats.org/drawingml/2006/wordprocessingDrawing" xmlns:w10="urn:schemas-microsoft-com:office:word" xmlns:w="http://schemas.openxmlformats.org/wordprocessingml/2006/main" xmlns:w14="http://schemas.microsoft.com/office/word/2010/wordml" xmlns:w15="http://schemas.microsoft.com/office/word/2012/wordml" xmlns:w16cex="http://schemas.microsoft.com/office/word/2018/wordml/cex" xmlns:w16cid="http://schemas.microsoft.com/office/word/2016/wordml/cid" xmlns:w16="http://schemas.microsoft.com/office/word/2018/wordml" xmlns:w16se="http://schemas.microsoft.com/office/word/2015/wordml/symex" xmlns:wpg="http://schemas.microsoft.com/office/word/2010/wordprocessingGroup" xmlns:wpi="http://schemas.microsoft.com/office/word/2010/wordprocessingInk" xmlns:wne="http://schemas.microsoft.com/office/word/2006/wordml" xmlns:wps="http://schemas.microsoft.com/office/word/2010/wordprocessingShape" mc:Ignorable="w14 w15 w16se w16cid w16 w16cex wp14">
+<w:document xmlns:wpc="http://schemas.microsoft.com/office/word/2010/wordprocessingCanvas" xmlns:cx="http://schemas.microsoft.com/office/drawing/2014/chartex" xmlns:cx1="http://schemas.microsoft.com/office/drawing/2015/9/8/chartex" xmlns:cx2="http://schemas.microsoft.com/office/drawing/2015/10/21/chartex" xmlns:cx3="http://schemas.microsoft.com/office/drawing/2016/5/9/chartex" xmlns:cx4="http://schemas.microsoft.com/office/drawing/2016/5/10/chartex" xmlns:cx5="http://schemas.microsoft.com/office/drawing/2016/5/11/chartex" xmlns:cx6="http://schemas.microsoft.com/office/drawing/2016/5/12/chartex" xmlns:cx7="http://schemas.microsoft.com/office/drawing/2016/5/13/chartex" xmlns:cx8="http://schemas.microsoft.com/office/drawing/2016/5/14/chartex" xmlns:mc="http://schemas.openxmlformats.org/markup-compatibility/2006" xmlns:aink="http://schemas.microsoft.com/office/drawing/2016/ink" xmlns:am3d="http://schemas.microsoft.com/office/drawing/2017/model3d" xmlns:o="urn:schemas-microsoft-com:office:office" xmlns:oel="http://schemas.microsoft.com/office/2019/extlst" xmlns:r="http://schemas.openxmlformats.org/officeDocument/2006/relationships" xmlns:m="http://schemas.openxmlformats.org/officeDocument/2006/math" xmlns:v="urn:schemas-microsoft-com:vml" xmlns:wp14="http://schemas.microsoft.com/office/word/2010/wordprocessingDrawing" xmlns:wp="http://schemas.openxmlformats.org/drawingml/2006/wordprocessingDrawing" xmlns:w10="urn:schemas-microsoft-com:office:word" xmlns:w="http://schemas.openxmlformats.org/wordprocessingml/2006/main" xmlns:w14="http://schemas.microsoft.com/office/word/2010/wordml" xmlns:w15="http://schemas.microsoft.com/office/word/2012/wordml" xmlns:w16cex="http://schemas.microsoft.com/office/word/2018/wordml/cex" xmlns:w16cid="http://schemas.microsoft.com/office/word/2016/wordml/cid" xmlns:w16="http://schemas.microsoft.com/office/word/2018/wordml" xmlns:w16sdtdh="http://schemas.microsoft.com/office/word/2020/wordml/sdtdatahash" xmlns:w16se="http://schemas.microsoft.com/office/word/2015/wordml/symex" xmlns:wpg="http://schemas.microsoft.com/office/word/2010/wordprocessingGroup" xmlns:wpi="http://schemas.microsoft.com/office/word/2010/wordprocessingInk" xmlns:wne="http://schemas.microsoft.com/office/word/2006/wordml" xmlns:wps="http://schemas.microsoft.com/office/word/2010/wordprocessingShape" mc:Ignorable="w14 w15 w16se w16cid w16 w16cex w16sdtdh wp14">
   <w:body>
     <w:p>
       <w:pPr>
@@ -44,7 +44,25 @@
     </w:p>
     <w:p>
       <w:r>
-        <w:t>Met à disposition des outils pour simplifier la navigation grâce à un designer.</w:t>
+        <w:t>Android Jetpack’s Navigation</w:t>
+      </w:r>
+      <w:r>
+        <w:t xml:space="preserve"> </w:t>
+      </w:r>
+      <w:r>
+        <w:t>m</w:t>
+      </w:r>
+      <w:r>
+        <w:t>et à disposition des outils pour simplifier la navigation</w:t>
+      </w:r>
+      <w:r>
+        <w:t xml:space="preserve">. Le principe est simple : une activité servant de conteneur et des fragments qui alternent leur affichage au sein de ce conteneur. Pour définir la cinématique d'affichage des différents fragments </w:t>
+      </w:r>
+      <w:r>
+        <w:t>Android Jetpack’s Navigation</w:t>
+      </w:r>
+      <w:r>
+        <w:t xml:space="preserve"> met à disposition un designer.</w:t>
       </w:r>
     </w:p>
     <w:p>
@@ -79,11 +97,27 @@
         <w:t>passage d’informations entre les différents éléments (Activity et Fragment), gestion des transactions d’un fragment à l’autre, gestion de la pile des appels et du bouton retour etc…</w:t>
       </w:r>
     </w:p>
+    <w:p/>
+    <w:p>
+      <w:r>
+        <w:t xml:space="preserve">Le dessin ci-dessous </w:t>
+      </w:r>
+      <w:r>
+        <w:t>illustre</w:t>
+      </w:r>
+      <w:r>
+        <w:t xml:space="preserve"> l'ancienne méthode </w:t>
+      </w:r>
+      <w:r>
+        <w:t>de navigation ou les développements étaient basés sur une navigation de passages d'activités en activités.</w:t>
+      </w:r>
+    </w:p>
     <w:p>
       <w:r>
         <w:rPr>
           <w:noProof/>
         </w:rPr>
+        <w:lastRenderedPageBreak/>
         <w:drawing>
           <wp:inline distT="0" distB="0" distL="0" distR="0" wp14:anchorId="28AE358C" wp14:editId="3E48FB8D">
             <wp:extent cx="3781425" cy="2714625"/>
@@ -123,10 +157,17 @@
     </w:p>
     <w:p>
       <w:r>
+        <w:t xml:space="preserve">Les deux schémas ci-dessous illustre la nouvelle méthode qui est conseillée et qui incite les développeurs et développeuses à utiliser les fragments. On voit que l'ihm peut dépend de la taille de l'écran, lors d'une consultation de mail sur un petit écran l'écran principal </w:t>
+      </w:r>
+      <w:r>
+        <w:t>n'affiche que la liste de mails alors que si j'utilise un grand écran alors il y a la possibilité d'afficher la liste de mails ainsi que le contenu des mails et il serait dommage d'être obligé de développer l'entièreté de chaque écran pour petit écran ou grand écran, l'utilisation des fragment permet la réutilisation de parties d'ihm et ainsi, lorsque l'application est consulté sur un petit écran alors il n'y a qu'un fragment d'affiché et si l'application est consulté sur un grand écran alors il y a deux écrans qui sont affichés.</w:t>
+      </w:r>
+    </w:p>
+    <w:p>
+      <w:r>
         <w:rPr>
           <w:noProof/>
         </w:rPr>
-        <w:lastRenderedPageBreak/>
         <w:drawing>
           <wp:inline distT="0" distB="0" distL="0" distR="0" wp14:anchorId="7141774D" wp14:editId="1E9CAA70">
             <wp:extent cx="5039360" cy="2509520"/>
@@ -165,6 +206,12 @@
       </w:r>
     </w:p>
     <w:p>
+      <w:r>
+        <w:t>Cette facon de faire était très fastidieuse par le passé mais depuis l'apparition d'Android JetPack's navigation la mise en place et l'utilisation des fragment est devenu très simple.</w:t>
+      </w:r>
+    </w:p>
+    <w:p/>
+    <w:p>
       <w:pPr>
         <w:pStyle w:val="titreniv1"/>
       </w:pPr>
@@ -177,12 +224,13 @@
         <w:pStyle w:val="titreniv2"/>
       </w:pPr>
       <w:r>
+        <w:lastRenderedPageBreak/>
         <w:t>Présentation</w:t>
       </w:r>
     </w:p>
     <w:p>
       <w:r>
-        <w:t>La navigation fait référence aux interactions qui permettent aux utilisateurs de parcourir, entrer et sortir des différents éléments de contenu de votre application. Le composant de navigation d'Android Jetpack vous aide à mettre en œuvre la navigation, des simples clics sur les boutons aux modèles plus complexes, tels que les barres d'applications et le tiroir de navigation. Le composant de navigation garantit également une expérience utilisateur cohérente et prévisible en adhérant à un ensemble de principes établis.</w:t>
+        <w:t>La navigation fait référence aux interactions qui permettent aux utilisateurs de parcourir, entrer et sortir des différents éléments de contenu de votre application. Le composant de navigation d'Android Jetpack aide à mettre en œuvre la navigation, des simples clics sur les boutons aux modèles plus complexes, tels que les barres d'applications et le tiroir de navigation. Le composant de navigation garantit également une expérience utilisateur cohérente et prévisible en adhérant à un ensemble de principes établis.</w:t>
       </w:r>
     </w:p>
     <w:p>
@@ -239,37 +287,70 @@
     </w:p>
     <w:p>
       <w:r>
+        <w:t>Le composant NavController : un objet qui gère et orchestre la navigation. Chaque NavHost détient un NavController, dont le rôle est de gérer la navigation dans le le NavHost.</w:t>
+      </w:r>
+    </w:p>
+    <w:p>
+      <w:r>
+        <w:t xml:space="preserve">Avec une version d’Android Studio supérieure ou égale à 3.3, le graphe de navigation peut facilement être édité avec l’outil qui lui est associé : le Navigation Editor. Ce dernier, permet </w:t>
+      </w:r>
+      <w:r>
+        <w:t>de créer</w:t>
+      </w:r>
+      <w:r>
+        <w:t xml:space="preserve"> simplement des destinations reliées par des actions et même paramétrer les données qui seront transmises et les animations jouées lors des transitions.</w:t>
+      </w:r>
+    </w:p>
+    <w:p>
+      <w:r>
+        <w:t>Cet éditeur est également en lien avec les assistants qui permettront de créer le code rapidement de l’application.</w:t>
+      </w:r>
+    </w:p>
+    <w:p>
+      <w:pPr>
+        <w:pStyle w:val="titreniv2"/>
+      </w:pPr>
+      <w:r>
+        <w:t>Mise en place</w:t>
+      </w:r>
+    </w:p>
+    <w:p>
+      <w:r>
+        <w:t>Pour expliquer comment mettre en place Android navigation, un nouveau projet va être créé, les étapes suivantes seront présentées dans cette mise en place.</w:t>
+      </w:r>
+    </w:p>
+    <w:p>
+      <w:pPr>
+        <w:pStyle w:val="liste1"/>
+      </w:pPr>
+      <w:r>
+        <w:t>Avoir des fragments</w:t>
+      </w:r>
+    </w:p>
+    <w:p>
+      <w:pPr>
+        <w:pStyle w:val="liste1"/>
+      </w:pPr>
+      <w:r>
+        <w:t>Créer un graphe de navigation</w:t>
+      </w:r>
+      <w:r>
+        <w:t xml:space="preserve"> et le configurer</w:t>
+      </w:r>
+    </w:p>
+    <w:p>
+      <w:pPr>
+        <w:pStyle w:val="liste1"/>
+      </w:pPr>
+      <w:r>
         <w:lastRenderedPageBreak/>
-        <w:t>Le composant NavController : un objet qui gère et orchestre la navigation. Chaque NavHost détient un NavController, dont le rôle est de gérer la navigation dans le le NavHost.</w:t>
-      </w:r>
-    </w:p>
-    <w:p>
-      <w:r>
-        <w:t xml:space="preserve">Avec une version d’Android Studio supérieure ou égale à 3.3, le graphe de navigation peut facilement être édité avec l’outil qui lui est associé : le Navigation Editor. Ce dernier, permet </w:t>
-      </w:r>
-      <w:r>
-        <w:t>de créer</w:t>
-      </w:r>
-      <w:r>
-        <w:t xml:space="preserve"> simplement des destinations reliées par des actions et même paramétrer les données qui seront transmises et les animations jouées lors des transitions.</w:t>
-      </w:r>
-    </w:p>
-    <w:p>
-      <w:r>
-        <w:t>Cet éditeur est également en lien avec les assistants qui permettront de créer le code rapidement de l’application.</w:t>
-      </w:r>
-    </w:p>
-    <w:p>
-      <w:pPr>
-        <w:pStyle w:val="titreniv2"/>
-      </w:pPr>
-      <w:r>
-        <w:t>Mise en place</w:t>
-      </w:r>
-    </w:p>
-    <w:p>
-      <w:r>
-        <w:t>Pour expliquer comment mettre en place Android navigation, un nouveau projet va être créé, les étapes suivantes seront présentées dans cette mise en place.</w:t>
+        <w:t xml:space="preserve">Mettre en place </w:t>
+      </w:r>
+      <w:r>
+        <w:t>une activité faisant</w:t>
+      </w:r>
+      <w:r>
+        <w:t xml:space="preserve"> conteneur de fragment</w:t>
       </w:r>
     </w:p>
     <w:p>
@@ -277,39 +358,6 @@
         <w:pStyle w:val="liste1"/>
       </w:pPr>
       <w:r>
-        <w:t>Avoir des fragments</w:t>
-      </w:r>
-    </w:p>
-    <w:p>
-      <w:pPr>
-        <w:pStyle w:val="liste1"/>
-      </w:pPr>
-      <w:r>
-        <w:t>Créer un graphe de navigation</w:t>
-      </w:r>
-      <w:r>
-        <w:t xml:space="preserve"> et le configurer</w:t>
-      </w:r>
-    </w:p>
-    <w:p>
-      <w:pPr>
-        <w:pStyle w:val="liste1"/>
-      </w:pPr>
-      <w:r>
-        <w:t xml:space="preserve">Mettre en place </w:t>
-      </w:r>
-      <w:r>
-        <w:t>une activité faisant</w:t>
-      </w:r>
-      <w:r>
-        <w:t xml:space="preserve"> conteneur de fragment</w:t>
-      </w:r>
-    </w:p>
-    <w:p>
-      <w:pPr>
-        <w:pStyle w:val="liste1"/>
-      </w:pPr>
-      <w:r>
         <w:t>D</w:t>
       </w:r>
       <w:r>
@@ -397,7 +445,6 @@
         <w:t>}</w:t>
       </w:r>
     </w:p>
-    <w:p/>
     <w:p>
       <w:pPr>
         <w:pStyle w:val="titreniv3"/>
@@ -408,6 +455,11 @@
     </w:p>
     <w:p>
       <w:r>
+        <w:t>Pour créer un fragment il faut faire un clic droit sur le package dans lequel le fragment doit être positionné puis NEW -&gt; Fragment -&gt; Empty Fragment cela à pour effet de créer le contrôleur, c'est à dore une class héritant de la classe fragment ainsi qu'un fichier xml représentant l'ihm du fragment.</w:t>
+      </w:r>
+    </w:p>
+    <w:p>
+      <w:r>
         <w:t>Trois fragments vont être créés ci-après</w:t>
       </w:r>
       <w:r>
@@ -433,6 +485,16 @@
     </w:p>
     <w:p>
       <w:pPr>
+        <w:rPr>
+          <w:lang w:eastAsia="fr-FR"/>
+        </w:rPr>
+      </w:pPr>
+      <w:r>
+        <w:t>Le code ci-dessous montre comment définir l'ihm du fragment principal de la démonstration :</w:t>
+      </w:r>
+    </w:p>
+    <w:p>
+      <w:pPr>
         <w:pStyle w:val="code"/>
       </w:pPr>
       <w:r>
@@ -440,11 +502,206 @@
       </w:r>
       <w:r>
         <w:br/>
-        <w:t xml:space="preserve">&lt;androidx.constraintlayout.widget.ConstraintLayout </w:t>
+        <w:t>&lt;androidx.constraintlayout.widget.ConstraintLayout xmlns:android="http://schemas.android.com/apk/res/android"</w:t>
+      </w:r>
+      <w:r>
+        <w:br/>
+        <w:t xml:space="preserve">    xmlns:tools="http://schemas.android.com/tools"</w:t>
+      </w:r>
+      <w:r>
+        <w:br/>
+        <w:t xml:space="preserve">    android:layout_width="match_parent"</w:t>
+      </w:r>
+      <w:r>
+        <w:br/>
+        <w:t xml:space="preserve">    android:layout_height="match_parent"</w:t>
+      </w:r>
+      <w:r>
+        <w:br/>
+        <w:t xml:space="preserve">    xmlns:app="http://schemas.android.com/apk/res-auto"</w:t>
+      </w:r>
+      <w:r>
+        <w:br/>
+        <w:t xml:space="preserve">    tools:context=".principal_fragment.PrincipalFragment"&gt;</w:t>
+      </w:r>
+      <w:r>
+        <w:br/>
+      </w:r>
+      <w:r>
+        <w:br/>
+        <w:t xml:space="preserve">    &lt;TextView</w:t>
+      </w:r>
+      <w:r>
+        <w:br/>
+        <w:t xml:space="preserve">        android:id="@+id/tv_title"</w:t>
+      </w:r>
+      <w:r>
+        <w:br/>
+        <w:t xml:space="preserve">        android:layout_width="wrap_content"</w:t>
+      </w:r>
+      <w:r>
+        <w:br/>
+        <w:t xml:space="preserve">        android:layout_height="wrap_content"</w:t>
+      </w:r>
+      <w:r>
+        <w:br/>
+        <w:t xml:space="preserve">        android:text="Fragment principal"</w:t>
+      </w:r>
+      <w:r>
+        <w:br/>
+        <w:t xml:space="preserve">        app:layout_constraintLeft_toLeftOf="parent"</w:t>
+      </w:r>
+      <w:r>
+        <w:br/>
+        <w:t xml:space="preserve">        app:layout_constraintRight_toRightOf="parent"</w:t>
+      </w:r>
+      <w:r>
+        <w:br/>
+        <w:t xml:space="preserve">        app:layout_constraintTop_toTopOf="parent"</w:t>
+      </w:r>
+      <w:r>
+        <w:br/>
+        <w:t xml:space="preserve">        android:layout_marginTop="100dp"</w:t>
+      </w:r>
+      <w:r>
+        <w:br/>
+        <w:t xml:space="preserve">        /&gt;</w:t>
+      </w:r>
+      <w:r>
+        <w:br/>
+      </w:r>
+      <w:r>
+        <w:br/>
       </w:r>
       <w:r>
         <w:lastRenderedPageBreak/>
-        <w:t>xmlns:android="http://schemas.android.com/apk/res/android"</w:t>
+        <w:t xml:space="preserve">    &lt;Button</w:t>
+      </w:r>
+      <w:r>
+        <w:br/>
+        <w:t xml:space="preserve">        android:id="@+id/btn_blue"</w:t>
+      </w:r>
+      <w:r>
+        <w:br/>
+        <w:t xml:space="preserve">        android:layout_width="wrap_content"</w:t>
+      </w:r>
+      <w:r>
+        <w:br/>
+        <w:t xml:space="preserve">        android:layout_height="wrap_content"</w:t>
+      </w:r>
+      <w:r>
+        <w:br/>
+        <w:t xml:space="preserve">        android:backgroundTint="#2196F3"</w:t>
+      </w:r>
+      <w:r>
+        <w:br/>
+        <w:t xml:space="preserve">        android:text="Blue"</w:t>
+      </w:r>
+      <w:r>
+        <w:br/>
+        <w:t xml:space="preserve">        app:layout_constraintTop_toBottomOf="@id/tv_title"</w:t>
+      </w:r>
+      <w:r>
+        <w:br/>
+        <w:t xml:space="preserve">        app:layout_constraintLeft_toLeftOf="parent"</w:t>
+      </w:r>
+      <w:r>
+        <w:br/>
+        <w:t xml:space="preserve">        app:layout_constraintRight_toRightOf="parent"</w:t>
+      </w:r>
+      <w:r>
+        <w:br/>
+        <w:t xml:space="preserve">        /&gt;</w:t>
+      </w:r>
+      <w:r>
+        <w:br/>
+      </w:r>
+      <w:r>
+        <w:br/>
+        <w:t xml:space="preserve">    &lt;Button</w:t>
+      </w:r>
+      <w:r>
+        <w:br/>
+        <w:t xml:space="preserve">        android:id="@+id/btn_green"</w:t>
+      </w:r>
+      <w:r>
+        <w:br/>
+        <w:t xml:space="preserve">        android:layout_width="wrap_content"</w:t>
+      </w:r>
+      <w:r>
+        <w:br/>
+        <w:t xml:space="preserve">        android:layout_height="wrap_content"</w:t>
+      </w:r>
+      <w:r>
+        <w:br/>
+        <w:t xml:space="preserve">        android:backgroundTint="#8BC34A"</w:t>
+      </w:r>
+      <w:r>
+        <w:br/>
+        <w:t xml:space="preserve">        android:text="Green"</w:t>
+      </w:r>
+      <w:r>
+        <w:br/>
+        <w:t xml:space="preserve">        app:layout_constraintTop_toBottomOf="@id/btn_blue"</w:t>
+      </w:r>
+      <w:r>
+        <w:br/>
+        <w:t xml:space="preserve">        app:layout_constraintLeft_toLeftOf="parent"</w:t>
+      </w:r>
+      <w:r>
+        <w:br/>
+        <w:t xml:space="preserve">        app:layout_constraintRight_toRightOf="parent"</w:t>
+      </w:r>
+      <w:r>
+        <w:br/>
+        <w:t xml:space="preserve">        /&gt;</w:t>
+      </w:r>
+      <w:r>
+        <w:br/>
+      </w:r>
+      <w:r>
+        <w:br/>
+        <w:t>&lt;/androidx.constraintlayout.widget.ConstraintLayout&gt;</w:t>
+      </w:r>
+    </w:p>
+    <w:p>
+      <w:pPr>
+        <w:rPr>
+          <w:lang w:eastAsia="fr-FR"/>
+        </w:rPr>
+      </w:pPr>
+    </w:p>
+    <w:p>
+      <w:pPr>
+        <w:pStyle w:val="soustitre"/>
+      </w:pPr>
+      <w:r>
+        <w:t xml:space="preserve">Code source de l'IHM de </w:t>
+      </w:r>
+      <w:r>
+        <w:t>BlueFragment</w:t>
+      </w:r>
+    </w:p>
+    <w:p>
+      <w:pPr>
+        <w:rPr>
+          <w:lang w:eastAsia="fr-FR"/>
+        </w:rPr>
+      </w:pPr>
+      <w:r>
+        <w:t>Le code ci-dessous montre comment définir un fragment qui affiche un écran tout bleu.</w:t>
+      </w:r>
+    </w:p>
+    <w:p>
+      <w:pPr>
+        <w:pStyle w:val="code"/>
+      </w:pPr>
+      <w:r>
+        <w:t>&lt;?xml version="1.0" encoding="utf-8"?&gt;</w:t>
+      </w:r>
+      <w:r>
+        <w:br/>
+        <w:t>&lt;FrameLayout xmlns:android="http://schemas.android.com/apk/res/android"</w:t>
       </w:r>
       <w:r>
         <w:br/>
@@ -460,14 +717,15 @@
       </w:r>
       <w:r>
         <w:br/>
-        <w:t xml:space="preserve">    xmlns:app="http://schemas.android.com/apk/res-auto"</w:t>
-      </w:r>
-      <w:r>
-        <w:br/>
-        <w:t xml:space="preserve">    tools:context=".principal_fragment.PrincipalFragment"&gt;</w:t>
-      </w:r>
-      <w:r>
-        <w:br/>
+        <w:t xml:space="preserve">    tools:context=".blue_fragment.BlueFragment"</w:t>
+      </w:r>
+      <w:r>
+        <w:br/>
+        <w:t xml:space="preserve">    android:background="#03A9F4"</w:t>
+      </w:r>
+      <w:r>
+        <w:br/>
+        <w:t xml:space="preserve">    &gt;</w:t>
       </w:r>
       <w:r>
         <w:br/>
@@ -475,35 +733,19 @@
       </w:r>
       <w:r>
         <w:br/>
-        <w:t xml:space="preserve">        android:id="@+id/tv_title"</w:t>
-      </w:r>
-      <w:r>
-        <w:br/>
-        <w:t xml:space="preserve">        android:layout_width="wrap_content"</w:t>
-      </w:r>
-      <w:r>
-        <w:br/>
-        <w:t xml:space="preserve">        android:layout_height="wrap_content"</w:t>
-      </w:r>
-      <w:r>
-        <w:br/>
-        <w:t xml:space="preserve">        android:text="Fragment principal"</w:t>
-      </w:r>
-      <w:r>
-        <w:br/>
-        <w:t xml:space="preserve">        app:layout_constraintLeft_toLeftOf="parent"</w:t>
-      </w:r>
-      <w:r>
-        <w:br/>
-        <w:t xml:space="preserve">        app:layout_constraintRight_toRightOf="parent"</w:t>
-      </w:r>
-      <w:r>
-        <w:br/>
-        <w:t xml:space="preserve">        app:layout_constraintTop_toTopOf="parent"</w:t>
-      </w:r>
-      <w:r>
-        <w:br/>
-        <w:t xml:space="preserve">        android:layout_marginTop="100dp"</w:t>
+        <w:t xml:space="preserve">        android:layout_width="match_parent"</w:t>
+      </w:r>
+      <w:r>
+        <w:br/>
+        <w:t xml:space="preserve">        android:layout_height="match_parent"</w:t>
+      </w:r>
+      <w:r>
+        <w:br/>
+        <w:t xml:space="preserve">        android:text="Blue"</w:t>
+      </w:r>
+      <w:r>
+        <w:br/>
+        <w:t xml:space="preserve">        android:textSize="75sp"</w:t>
       </w:r>
       <w:r>
         <w:br/>
@@ -511,96 +753,38 @@
       </w:r>
       <w:r>
         <w:br/>
-      </w:r>
-      <w:r>
-        <w:br/>
-        <w:t xml:space="preserve">    &lt;Button</w:t>
-      </w:r>
-      <w:r>
-        <w:br/>
-        <w:t xml:space="preserve">        android:id="@+id/btn_blue"</w:t>
-      </w:r>
-      <w:r>
-        <w:br/>
-        <w:t xml:space="preserve">        android:layout_width="wrap_content"</w:t>
-      </w:r>
-      <w:r>
-        <w:br/>
-        <w:t xml:space="preserve">        android:layout_height="wrap_content"</w:t>
-      </w:r>
-      <w:r>
-        <w:br/>
-        <w:t xml:space="preserve">        android:backgroundTint="#2196F3"</w:t>
-      </w:r>
-      <w:r>
-        <w:br/>
-        <w:t xml:space="preserve">        android:text="Blue"</w:t>
-      </w:r>
-      <w:r>
-        <w:br/>
-        <w:t xml:space="preserve">        app:layout_constraintTop_toBottomOf="@id/tv_title"</w:t>
-      </w:r>
-      <w:r>
-        <w:br/>
-        <w:t xml:space="preserve">        app:layout_constraintLeft_toLeftOf="parent"</w:t>
-      </w:r>
-      <w:r>
-        <w:br/>
-        <w:t xml:space="preserve">        app:layout_constraintRight_toRightOf="parent"</w:t>
-      </w:r>
-      <w:r>
-        <w:br/>
-        <w:t xml:space="preserve">        /&gt;</w:t>
-      </w:r>
-      <w:r>
-        <w:br/>
-      </w:r>
-      <w:r>
-        <w:br/>
-        <w:t xml:space="preserve">    &lt;Button</w:t>
-      </w:r>
-      <w:r>
-        <w:br/>
-        <w:t xml:space="preserve">        android:id="@+id/btn_green"</w:t>
-      </w:r>
-      <w:r>
-        <w:br/>
-        <w:t xml:space="preserve">        android:layout_width="wrap_content"</w:t>
-      </w:r>
-      <w:r>
-        <w:br/>
-        <w:t xml:space="preserve">        android:layout_height="wrap_content"</w:t>
-      </w:r>
-      <w:r>
-        <w:br/>
-        <w:t xml:space="preserve">        android:backgroundTint="#8BC34A"</w:t>
-      </w:r>
-      <w:r>
-        <w:br/>
-        <w:t xml:space="preserve">        android:text="Green"</w:t>
-      </w:r>
-      <w:r>
-        <w:br/>
-        <w:t xml:space="preserve">        app:layout_constraintTop_toBottomOf="@id/btn_blue"</w:t>
-      </w:r>
-      <w:r>
-        <w:br/>
-        <w:t xml:space="preserve">        app:layout_constraintLeft_toLeftOf="parent"</w:t>
-      </w:r>
-      <w:r>
-        <w:br/>
-        <w:t xml:space="preserve">        app:layout_constraintRight_toRightOf="parent"</w:t>
-      </w:r>
-      <w:r>
-        <w:br/>
-        <w:t xml:space="preserve">        /&gt;</w:t>
-      </w:r>
-      <w:r>
-        <w:br/>
-      </w:r>
-      <w:r>
-        <w:br/>
-        <w:t>&lt;/androidx.constraintlayout.widget.ConstraintLayout&gt;</w:t>
+        <w:t>&lt;/FrameLayout&gt;</w:t>
+      </w:r>
+    </w:p>
+    <w:p>
+      <w:pPr>
+        <w:pStyle w:val="remarque"/>
+      </w:pPr>
+      <w:r>
+        <w:t xml:space="preserve">L'attribut </w:t>
+      </w:r>
+      <w:r>
+        <w:t>android:background</w:t>
+      </w:r>
+      <w:r>
+        <w:t xml:space="preserve"> avec la valeur </w:t>
+      </w:r>
+      <w:r>
+        <w:t>"#03A9F4"</w:t>
+      </w:r>
+      <w:r>
+        <w:t xml:space="preserve"> permet de rendre l'écran bleu.</w:t>
+      </w:r>
+    </w:p>
+    <w:p>
+      <w:pPr>
+        <w:pStyle w:val="soustitre"/>
+      </w:pPr>
+      <w:r>
+        <w:t xml:space="preserve">Code source de l'IHM de </w:t>
+      </w:r>
+      <w:r>
+        <w:t>GreenFragment</w:t>
       </w:r>
     </w:p>
     <w:p>
@@ -609,16 +793,14 @@
           <w:lang w:eastAsia="fr-FR"/>
         </w:rPr>
       </w:pPr>
-    </w:p>
-    <w:p>
-      <w:pPr>
-        <w:pStyle w:val="soustitre"/>
-      </w:pPr>
-      <w:r>
-        <w:t xml:space="preserve">Code source de l'IHM de </w:t>
-      </w:r>
-      <w:r>
-        <w:t>BlueFragment</w:t>
+      <w:r>
+        <w:t xml:space="preserve">Le code ci-dessous montre comment définir un fragment qui affiche un écran tout </w:t>
+      </w:r>
+      <w:r>
+        <w:t>vert</w:t>
+      </w:r>
+      <w:r>
+        <w:t>.</w:t>
       </w:r>
     </w:p>
     <w:p>
@@ -638,84 +820,9 @@
       </w:r>
       <w:r>
         <w:br/>
-        <w:t xml:space="preserve">    android:layout_width="match_parent"</w:t>
-      </w:r>
-      <w:r>
-        <w:br/>
-        <w:t xml:space="preserve">    android:layout_height="match_parent"</w:t>
-      </w:r>
-      <w:r>
-        <w:br/>
-        <w:t xml:space="preserve">    tools:context=".blue_fragment.BlueFragment"</w:t>
-      </w:r>
-      <w:r>
-        <w:br/>
-        <w:t xml:space="preserve">    android:background="#03A9F4"</w:t>
-      </w:r>
-      <w:r>
-        <w:br/>
-        <w:t xml:space="preserve">    &gt;</w:t>
-      </w:r>
-      <w:r>
-        <w:br/>
-        <w:t xml:space="preserve">    &lt;TextView</w:t>
-      </w:r>
-      <w:r>
-        <w:br/>
-        <w:t xml:space="preserve">        android:layout_width="match_parent"</w:t>
-      </w:r>
-      <w:r>
-        <w:br/>
-        <w:t xml:space="preserve">        android:layout_height="match_parent"</w:t>
-      </w:r>
-      <w:r>
-        <w:br/>
-        <w:t xml:space="preserve">        android:text="Blue"</w:t>
-      </w:r>
-      <w:r>
-        <w:br/>
-        <w:t xml:space="preserve">        android:textSize="75sp"</w:t>
-      </w:r>
-      <w:r>
-        <w:br/>
       </w:r>
       <w:r>
         <w:lastRenderedPageBreak/>
-        <w:t xml:space="preserve">        /&gt;</w:t>
-      </w:r>
-      <w:r>
-        <w:br/>
-        <w:t>&lt;/FrameLayout&gt;</w:t>
-      </w:r>
-    </w:p>
-    <w:p>
-      <w:pPr>
-        <w:pStyle w:val="soustitre"/>
-      </w:pPr>
-      <w:r>
-        <w:t xml:space="preserve">Code source de l'IHM de </w:t>
-      </w:r>
-      <w:r>
-        <w:t>GreenFragment</w:t>
-      </w:r>
-    </w:p>
-    <w:p>
-      <w:pPr>
-        <w:pStyle w:val="code"/>
-      </w:pPr>
-      <w:r>
-        <w:t>&lt;?xml version="1.0" encoding="utf-8"?&gt;</w:t>
-      </w:r>
-      <w:r>
-        <w:br/>
-        <w:t>&lt;FrameLayout xmlns:android="http://schemas.android.com/apk/res/android"</w:t>
-      </w:r>
-      <w:r>
-        <w:br/>
-        <w:t xml:space="preserve">    xmlns:tools="http://schemas.android.com/tools"</w:t>
-      </w:r>
-      <w:r>
-        <w:br/>
         <w:t xml:space="preserve">    android:layout_width="match_parent"</w:t>
       </w:r>
       <w:r>
@@ -953,62 +1060,116 @@
     <w:p>
       <w:pPr>
         <w:pStyle w:val="soustitre"/>
-      </w:pPr>
-      <w:r>
+        <w:rPr>
+          <w:lang w:val="en-US"/>
+        </w:rPr>
+      </w:pPr>
+      <w:r>
+        <w:rPr>
+          <w:lang w:val="en-US"/>
+        </w:rPr>
         <w:t>Activity_main.xml</w:t>
       </w:r>
     </w:p>
     <w:p>
       <w:pPr>
+        <w:rPr>
+          <w:lang w:eastAsia="fr-FR"/>
+        </w:rPr>
+      </w:pPr>
+      <w:r>
+        <w:t xml:space="preserve">Le code ci-dessous </w:t>
+      </w:r>
+      <w:r>
+        <w:t>montre comment définir le conteneur de fragments.</w:t>
+      </w:r>
+    </w:p>
+    <w:p>
+      <w:pPr>
         <w:pStyle w:val="code"/>
-      </w:pPr>
-      <w:r>
+        <w:rPr>
+          <w:lang w:val="en-US"/>
+        </w:rPr>
+      </w:pPr>
+      <w:r>
+        <w:rPr>
+          <w:lang w:val="en-US"/>
+        </w:rPr>
         <w:t>&lt;?xml version="1.0" encoding="utf-8"?&gt;</w:t>
       </w:r>
       <w:r>
+        <w:rPr>
+          <w:lang w:val="en-US"/>
+        </w:rPr>
         <w:br/>
         <w:t>&lt;androidx.constraintlayout.widget.ConstraintLayout</w:t>
       </w:r>
       <w:r>
+        <w:rPr>
+          <w:lang w:val="en-US"/>
+        </w:rPr>
         <w:br/>
         <w:t xml:space="preserve">    xmlns:android="http://schemas.android.com/apk/res/android"</w:t>
       </w:r>
       <w:r>
+        <w:rPr>
+          <w:lang w:val="en-US"/>
+        </w:rPr>
         <w:br/>
         <w:t xml:space="preserve">    xmlns:app="http://schemas.android.com/apk/res-auto"</w:t>
       </w:r>
       <w:r>
+        <w:rPr>
+          <w:lang w:val="en-US"/>
+        </w:rPr>
         <w:br/>
         <w:t xml:space="preserve">    xmlns:tools="http://schemas.android.com/tools"</w:t>
       </w:r>
       <w:r>
+        <w:rPr>
+          <w:lang w:val="en-US"/>
+        </w:rPr>
         <w:br/>
         <w:t xml:space="preserve">    android:layout_width="match_parent"</w:t>
       </w:r>
       <w:r>
+        <w:rPr>
+          <w:lang w:val="en-US"/>
+        </w:rPr>
         <w:br/>
         <w:t xml:space="preserve">    android:layout_height="match_parent"</w:t>
       </w:r>
       <w:r>
+        <w:rPr>
+          <w:lang w:val="en-US"/>
+        </w:rPr>
         <w:br/>
         <w:t xml:space="preserve">    tools:context=".MainActivity"&gt;</w:t>
       </w:r>
       <w:r>
-        <w:br/>
-      </w:r>
-      <w:r>
+        <w:rPr>
+          <w:lang w:val="en-US"/>
+        </w:rPr>
+        <w:br/>
+      </w:r>
+      <w:r>
+        <w:rPr>
+          <w:lang w:val="en-US"/>
+        </w:rPr>
         <w:br/>
         <w:t xml:space="preserve">    </w:t>
       </w:r>
       <w:r>
         <w:rPr>
           <w:rStyle w:val="grasitalique"/>
+          <w:lang w:val="en-US"/>
         </w:rPr>
         <w:t>&lt;fragment</w:t>
       </w:r>
       <w:r>
         <w:rPr>
           <w:rStyle w:val="grasitalique"/>
+          <w:lang w:val="en-US"/>
         </w:rPr>
         <w:br/>
         <w:t xml:space="preserve">        android:id="@+id/notreNavHostFragment"</w:t>
@@ -1016,6 +1177,7 @@
       <w:r>
         <w:rPr>
           <w:rStyle w:val="grasitalique"/>
+          <w:lang w:val="en-US"/>
         </w:rPr>
         <w:br/>
         <w:t xml:space="preserve">        android:layout_width="match_parent"</w:t>
@@ -1023,6 +1185,7 @@
       <w:r>
         <w:rPr>
           <w:rStyle w:val="grasitalique"/>
+          <w:lang w:val="en-US"/>
         </w:rPr>
         <w:br/>
         <w:t xml:space="preserve">        android:layout_height="match_parent"</w:t>
@@ -1030,6 +1193,7 @@
       <w:r>
         <w:rPr>
           <w:rStyle w:val="grasitalique"/>
+          <w:lang w:val="en-US"/>
         </w:rPr>
         <w:br/>
         <w:t xml:space="preserve">        android:name="androidx.navigation.fragment.NavHostFragment"</w:t>
@@ -1037,6 +1201,7 @@
       <w:r>
         <w:rPr>
           <w:rStyle w:val="grasitalique"/>
+          <w:lang w:val="en-US"/>
         </w:rPr>
         <w:br/>
         <w:t xml:space="preserve">        app:defaultNavHost="true"</w:t>
@@ -1044,22 +1209,284 @@
       <w:r>
         <w:rPr>
           <w:rStyle w:val="grasitalique"/>
+          <w:lang w:val="en-US"/>
         </w:rPr>
         <w:br/>
         <w:t xml:space="preserve">        app:navGraph="@navigation/navigation"/&gt;</w:t>
       </w:r>
       <w:r>
-        <w:br/>
-      </w:r>
-      <w:r>
+        <w:rPr>
+          <w:lang w:val="en-US"/>
+        </w:rPr>
+        <w:br/>
+      </w:r>
+      <w:r>
+        <w:rPr>
+          <w:lang w:val="en-US"/>
+        </w:rPr>
+        <w:lastRenderedPageBreak/>
         <w:br/>
         <w:t>&lt;/androidx.constraintlayout.widget.ConstraintLayout&gt;</w:t>
       </w:r>
     </w:p>
     <w:p>
       <w:r>
+        <w:t xml:space="preserve">C'est la balise fragment qui fait office de conteneur de fragment, il est </w:t>
+      </w:r>
+      <w:r>
+        <w:t xml:space="preserve">possible </w:t>
+      </w:r>
+      <w:r>
+        <w:t>d'avoir plusieurs balises fragment au sein d'une même activité.</w:t>
+      </w:r>
+    </w:p>
+    <w:p>
+      <w:pPr>
+        <w:pStyle w:val="titreniv3"/>
+      </w:pPr>
+      <w:r>
+        <w:t>Utilisation</w:t>
+      </w:r>
+      <w:r>
+        <w:t xml:space="preserve"> </w:t>
+      </w:r>
+      <w:r>
+        <w:t>d</w:t>
+      </w:r>
+      <w:r>
+        <w:t>es actions de navigation</w:t>
+      </w:r>
+    </w:p>
+    <w:p>
+      <w:r>
+        <w:t>Utiliser les actions de navigation c'est naviguer entre les différents fragments.</w:t>
+      </w:r>
+    </w:p>
+    <w:p>
+      <w:r>
+        <w:t>Le c</w:t>
+      </w:r>
+      <w:r>
+        <w:t>ode ci-dessous montre comment un clic sur le bouton nommé bleu du fragment principal permet de redirigé l'utilisateur vers le fragment nommé blueFragment et comment un clic sur le bouton nommé vert du fragment principal permet de redirigé l'utilisateur vers le fragment nommé greenFragment.</w:t>
+      </w:r>
+    </w:p>
+    <w:p>
+      <w:pPr>
+        <w:pStyle w:val="code"/>
+        <w:rPr>
+          <w:lang w:val="en-US"/>
+        </w:rPr>
+      </w:pPr>
+      <w:r>
+        <w:rPr>
+          <w:lang w:val="en-US"/>
+        </w:rPr>
+        <w:t>class PrincipalFragment : Fragment() {</w:t>
+      </w:r>
+      <w:r>
+        <w:rPr>
+          <w:lang w:val="en-US"/>
+        </w:rPr>
+        <w:br/>
+        <w:t xml:space="preserve">    override fun onCreateView(</w:t>
+      </w:r>
+      <w:r>
+        <w:rPr>
+          <w:lang w:val="en-US"/>
+        </w:rPr>
+        <w:br/>
+        <w:t xml:space="preserve">        inflater: LayoutInflater, container: ViewGroup?,</w:t>
+      </w:r>
+      <w:r>
+        <w:rPr>
+          <w:lang w:val="en-US"/>
+        </w:rPr>
+        <w:br/>
+        <w:t xml:space="preserve">        savedInstanceState: Bundle?</w:t>
+      </w:r>
+      <w:r>
+        <w:rPr>
+          <w:lang w:val="en-US"/>
+        </w:rPr>
+        <w:br/>
+        <w:t xml:space="preserve">    ): View? {</w:t>
+      </w:r>
+      <w:r>
+        <w:rPr>
+          <w:lang w:val="en-US"/>
+        </w:rPr>
+        <w:br/>
+        <w:t xml:space="preserve">        var vb = FragmentPrincipalBinding.inflate(layoutInflater)</w:t>
+      </w:r>
+      <w:r>
+        <w:rPr>
+          <w:lang w:val="en-US"/>
+        </w:rPr>
+        <w:br/>
+      </w:r>
+      <w:r>
+        <w:rPr>
+          <w:lang w:val="en-US"/>
+        </w:rPr>
+        <w:br/>
+        <w:t xml:space="preserve">        vb.btnBlue.setOnClickListener {</w:t>
+      </w:r>
+      <w:r>
+        <w:rPr>
+          <w:lang w:val="en-US"/>
+        </w:rPr>
+        <w:br/>
+        <w:t xml:space="preserve">            </w:t>
+      </w:r>
+      <w:r>
+        <w:rPr>
+          <w:rStyle w:val="gras"/>
+          <w:lang w:val="en-US"/>
+        </w:rPr>
+        <w:t>Navigation.createNavigateOnClickListener(R.id.action_principalFragment_to_blueFragment).onClick(it)</w:t>
+      </w:r>
+      <w:r>
+        <w:rPr>
+          <w:lang w:val="en-US"/>
+        </w:rPr>
+        <w:br/>
+        <w:t xml:space="preserve">        }</w:t>
+      </w:r>
+      <w:r>
+        <w:rPr>
+          <w:lang w:val="en-US"/>
+        </w:rPr>
+        <w:br/>
+        <w:t xml:space="preserve">        vb.btnGreen.setOnClickListener {</w:t>
+      </w:r>
+      <w:r>
+        <w:rPr>
+          <w:lang w:val="en-US"/>
+        </w:rPr>
+        <w:br/>
+        <w:t xml:space="preserve">            </w:t>
+      </w:r>
+      <w:r>
+        <w:rPr>
+          <w:rStyle w:val="gras"/>
+          <w:lang w:val="en-US"/>
+        </w:rPr>
+        <w:t>Navigation.createNavigateOnClickListener(R.id.action_principalFragment_to_greenFragment).onClick(it)</w:t>
+      </w:r>
+      <w:r>
+        <w:rPr>
+          <w:lang w:val="en-US"/>
+        </w:rPr>
+        <w:br/>
+        <w:t xml:space="preserve">        }</w:t>
+      </w:r>
+      <w:r>
+        <w:rPr>
+          <w:lang w:val="en-US"/>
+        </w:rPr>
+        <w:br/>
+        <w:t xml:space="preserve">        return vb.root</w:t>
+      </w:r>
+      <w:r>
+        <w:rPr>
+          <w:lang w:val="en-US"/>
+        </w:rPr>
+        <w:br/>
+        <w:t xml:space="preserve">    }</w:t>
+      </w:r>
+      <w:r>
+        <w:rPr>
+          <w:lang w:val="en-US"/>
+        </w:rPr>
+        <w:br/>
+        <w:t>}</w:t>
+      </w:r>
+    </w:p>
+    <w:p>
+      <w:pPr>
+        <w:pStyle w:val="titreniv2"/>
+      </w:pPr>
+      <w:r>
+        <w:t>Conclusion</w:t>
+      </w:r>
+    </w:p>
+    <w:p>
+      <w:r>
+        <w:t>Il a été vu comment définir la cinématique d'affichage des différents fragment</w:t>
+      </w:r>
+      <w:r>
+        <w:t>s</w:t>
+      </w:r>
+      <w:r>
+        <w:t xml:space="preserve"> dans une application. La pièce centrale permettant de mettre en </w:t>
+      </w:r>
+      <w:r>
+        <w:t xml:space="preserve">place ce système est le fichier navigation.xml éditable via le designer. </w:t>
+      </w:r>
+      <w:r>
+        <w:t>Cela apporte un certain confort aux développeuses et développeurs et apporte aussi énormément de simplification par rapport aux anciennes méthodes. Il est ainsi recommandé d'utiliser Android JetPack Navigation.</w:t>
+      </w:r>
+    </w:p>
+    <w:p>
+      <w:pPr>
+        <w:pStyle w:val="titreniv1"/>
+      </w:pPr>
+      <w:r>
+        <w:t>SafeArgs</w:t>
+      </w:r>
+    </w:p>
+    <w:p>
+      <w:pPr>
+        <w:pStyle w:val="titreniv2"/>
+      </w:pPr>
+      <w:r>
+        <w:t>Présentation</w:t>
+      </w:r>
+    </w:p>
+    <w:p>
+      <w:r>
+        <w:t>Le composant Navigation a un plugin Gradle appelé Safe Args qui génère des objets simples et des classes de générateur pour une navigation de type sécurisé et l'accès à tous les arguments associés. Safe Args est fortement recommandé pour naviguer et transmettre des données, car il garantit la sécurité de type.</w:t>
+      </w:r>
+    </w:p>
+    <w:p>
+      <w:pPr>
+        <w:pStyle w:val="titreniv2"/>
+      </w:pPr>
+      <w:r>
         <w:lastRenderedPageBreak/>
-        <w:t>C'est la balise fragment qui fait office de conteneur de fragment, il est d'avoir plusieurs balises fragment au sein d'une même activité.</w:t>
+        <w:t>Mise en place</w:t>
+      </w:r>
+    </w:p>
+    <w:p>
+      <w:pPr>
+        <w:pStyle w:val="liste1"/>
+      </w:pPr>
+      <w:r>
+        <w:t>Définir les dépendances et le plugin</w:t>
+      </w:r>
+    </w:p>
+    <w:p>
+      <w:pPr>
+        <w:pStyle w:val="liste1"/>
+      </w:pPr>
+      <w:r>
+        <w:t>Définir les besoins d’informations dans le navigations Graph</w:t>
+      </w:r>
+    </w:p>
+    <w:p>
+      <w:pPr>
+        <w:pStyle w:val="liste1"/>
+      </w:pPr>
+      <w:r>
+        <w:t>Fournir les paramètres</w:t>
+      </w:r>
+    </w:p>
+    <w:p>
+      <w:pPr>
+        <w:pStyle w:val="liste1"/>
+      </w:pPr>
+      <w:r>
+        <w:t>Récupérer les paramètres</w:t>
       </w:r>
     </w:p>
     <w:p>
@@ -1067,24 +1494,23 @@
         <w:pStyle w:val="titreniv3"/>
       </w:pPr>
       <w:r>
-        <w:t>Utilisation</w:t>
-      </w:r>
-      <w:r>
-        <w:t xml:space="preserve"> </w:t>
-      </w:r>
-      <w:r>
-        <w:t>d</w:t>
-      </w:r>
-      <w:r>
-        <w:t>es actions de navigation</w:t>
-      </w:r>
-    </w:p>
-    <w:p>
-      <w:r>
-        <w:t>Utiliser les actions de navigation c'est naviguer entre les différents fragments.</w:t>
-      </w:r>
-    </w:p>
-    <w:p/>
+        <w:t>Définir les dépendances et le plugin</w:t>
+      </w:r>
+    </w:p>
+    <w:p>
+      <w:r>
+        <w:t xml:space="preserve">Dans le build.gradle du projet, </w:t>
+      </w:r>
+      <w:r>
+        <w:rPr>
+          <w:rStyle w:val="gras"/>
+        </w:rPr>
+        <w:t>avant "plugins"</w:t>
+      </w:r>
+      <w:r>
+        <w:t>.</w:t>
+      </w:r>
+    </w:p>
     <w:p>
       <w:pPr>
         <w:pStyle w:val="code"/>
@@ -1096,208 +1522,7 @@
         <w:rPr>
           <w:lang w:val="en-US"/>
         </w:rPr>
-        <w:t>class PrincipalFragment : Fragment() {</w:t>
-      </w:r>
-      <w:r>
-        <w:rPr>
-          <w:lang w:val="en-US"/>
-        </w:rPr>
-        <w:br/>
-        <w:t xml:space="preserve">    override fun onCreateView(</w:t>
-      </w:r>
-      <w:r>
-        <w:rPr>
-          <w:lang w:val="en-US"/>
-        </w:rPr>
-        <w:br/>
-        <w:t xml:space="preserve">        inflater: LayoutInflater, container: ViewGroup?,</w:t>
-      </w:r>
-      <w:r>
-        <w:rPr>
-          <w:lang w:val="en-US"/>
-        </w:rPr>
-        <w:br/>
-        <w:t xml:space="preserve">        savedInstanceState: Bundle?</w:t>
-      </w:r>
-      <w:r>
-        <w:rPr>
-          <w:lang w:val="en-US"/>
-        </w:rPr>
-        <w:br/>
-        <w:t xml:space="preserve">    ): View? {</w:t>
-      </w:r>
-      <w:r>
-        <w:rPr>
-          <w:lang w:val="en-US"/>
-        </w:rPr>
-        <w:br/>
-        <w:t xml:space="preserve">        var vb = FragmentPrincipalBinding.inflate(layoutInflater)</w:t>
-      </w:r>
-      <w:r>
-        <w:rPr>
-          <w:lang w:val="en-US"/>
-        </w:rPr>
-        <w:br/>
-      </w:r>
-      <w:r>
-        <w:rPr>
-          <w:lang w:val="en-US"/>
-        </w:rPr>
-        <w:br/>
-        <w:t xml:space="preserve">        vb.btnBlue.setOnClickListener {</w:t>
-      </w:r>
-      <w:r>
-        <w:rPr>
-          <w:lang w:val="en-US"/>
-        </w:rPr>
-        <w:br/>
-        <w:t xml:space="preserve">            </w:t>
-      </w:r>
-      <w:r>
-        <w:rPr>
-          <w:rStyle w:val="gras"/>
-          <w:lang w:val="en-US"/>
-        </w:rPr>
-        <w:t>Navigation.createNavigateOnClickListener(R.id.action_principalFragment_to_blueFragment).onClick(it)</w:t>
-      </w:r>
-      <w:r>
-        <w:rPr>
-          <w:lang w:val="en-US"/>
-        </w:rPr>
-        <w:br/>
-        <w:t xml:space="preserve">        }</w:t>
-      </w:r>
-      <w:r>
-        <w:rPr>
-          <w:lang w:val="en-US"/>
-        </w:rPr>
-        <w:br/>
-        <w:t xml:space="preserve">        vb.btnGreen.setOnClickListener {</w:t>
-      </w:r>
-      <w:r>
-        <w:rPr>
-          <w:lang w:val="en-US"/>
-        </w:rPr>
-        <w:br/>
-        <w:t xml:space="preserve">            </w:t>
-      </w:r>
-      <w:r>
-        <w:rPr>
-          <w:rStyle w:val="gras"/>
-          <w:lang w:val="en-US"/>
-        </w:rPr>
-        <w:t>Navigation.createNavigateOnClickListener(R.id.action_principalFragment_to_greenFragment).onClick(it)</w:t>
-      </w:r>
-      <w:r>
-        <w:rPr>
-          <w:lang w:val="en-US"/>
-        </w:rPr>
-        <w:br/>
-        <w:t xml:space="preserve">        }</w:t>
-      </w:r>
-      <w:r>
-        <w:rPr>
-          <w:lang w:val="en-US"/>
-        </w:rPr>
-        <w:br/>
-        <w:t xml:space="preserve">        return vb.root</w:t>
-      </w:r>
-      <w:r>
-        <w:rPr>
-          <w:lang w:val="en-US"/>
-        </w:rPr>
-        <w:br/>
-        <w:t xml:space="preserve">    }</w:t>
-      </w:r>
-      <w:r>
-        <w:rPr>
-          <w:lang w:val="en-US"/>
-        </w:rPr>
-        <w:br/>
-        <w:t>}</w:t>
-      </w:r>
-    </w:p>
-    <w:p>
-      <w:pPr>
-        <w:pStyle w:val="titreniv1"/>
-      </w:pPr>
-      <w:r>
-        <w:t>SafeArgs</w:t>
-      </w:r>
-    </w:p>
-    <w:p>
-      <w:pPr>
-        <w:pStyle w:val="titreniv2"/>
-      </w:pPr>
-      <w:r>
-        <w:t>Présentation</w:t>
-      </w:r>
-    </w:p>
-    <w:p>
-      <w:r>
-        <w:t>Le composant Navigation a un plugin Gradle appelé Safe Args qui génère des objets simples et des classes de générateur pour une navigation de type sécurisé et l'accès à tous les arguments associés. Safe Args est fortement recommandé pour naviguer et transmettre des données, car il garantit la sécurité de type.</w:t>
-      </w:r>
-    </w:p>
-    <w:p>
-      <w:pPr>
-        <w:pStyle w:val="titreniv2"/>
-      </w:pPr>
-      <w:r>
-        <w:t>Mise en place</w:t>
-      </w:r>
-    </w:p>
-    <w:p>
-      <w:pPr>
-        <w:pStyle w:val="liste1"/>
-      </w:pPr>
-      <w:r>
-        <w:t>Définir les dépendances et le plugin</w:t>
-      </w:r>
-    </w:p>
-    <w:p>
-      <w:pPr>
-        <w:pStyle w:val="liste1"/>
-      </w:pPr>
-      <w:r>
-        <w:t>Définir les besoins d’informations dans le navigations Graph</w:t>
-      </w:r>
-    </w:p>
-    <w:p>
-      <w:pPr>
-        <w:pStyle w:val="liste1"/>
-      </w:pPr>
-      <w:r>
-        <w:t>Fournir les paramètres</w:t>
-      </w:r>
-    </w:p>
-    <w:p>
-      <w:pPr>
-        <w:pStyle w:val="liste1"/>
-      </w:pPr>
-      <w:r>
-        <w:t>Récupérer les paramètres</w:t>
-      </w:r>
-    </w:p>
-    <w:p>
-      <w:pPr>
-        <w:pStyle w:val="titreniv3"/>
-      </w:pPr>
-      <w:r>
-        <w:t>Définir les dépendances et le plugin</w:t>
-      </w:r>
-    </w:p>
-    <w:p>
-      <w:r>
-        <w:t xml:space="preserve">Dans le build.gradle du projet, </w:t>
-      </w:r>
-      <w:r>
-        <w:rPr>
-          <w:rStyle w:val="gras"/>
-        </w:rPr>
-        <w:t>avant "plugins"</w:t>
-      </w:r>
-      <w:r>
-        <w:t>.</w:t>
+        <w:t>buildscript {</w:t>
       </w:r>
     </w:p>
     <w:p>
@@ -1311,21 +1536,6 @@
         <w:rPr>
           <w:lang w:val="en-US"/>
         </w:rPr>
-        <w:t>buildscript {</w:t>
-      </w:r>
-    </w:p>
-    <w:p>
-      <w:pPr>
-        <w:pStyle w:val="code"/>
-        <w:rPr>
-          <w:lang w:val="en-US"/>
-        </w:rPr>
-      </w:pPr>
-      <w:r>
-        <w:rPr>
-          <w:lang w:val="en-US"/>
-        </w:rPr>
-        <w:lastRenderedPageBreak/>
         <w:t xml:space="preserve">    dependencies {</w:t>
       </w:r>
     </w:p>
@@ -1452,6 +1662,7 @@
         <w:pStyle w:val="titreniv3"/>
       </w:pPr>
       <w:r>
+        <w:lastRenderedPageBreak/>
         <w:t>Fournir les paramètres</w:t>
       </w:r>
     </w:p>
@@ -1459,7 +1670,7 @@
       <w:pPr>
         <w:pStyle w:val="code"/>
         <w:rPr>
-          <w:lang w:eastAsia="fr-FR"/>
+          <w:lang w:val="en-US" w:eastAsia="fr-FR"/>
         </w:rPr>
       </w:pPr>
       <w:r>
@@ -1525,25 +1736,31 @@
       </w:r>
       <w:r>
         <w:rPr>
-          <w:lang w:eastAsia="fr-FR"/>
+          <w:lang w:val="en-US" w:eastAsia="fr-FR"/>
         </w:rPr>
         <w:t>val action = PrincipalFragmentDirections.actionPrincipalFragmentToBlueFragment(</w:t>
       </w:r>
       <w:r>
+        <w:rPr>
+          <w:lang w:val="en-US"/>
+        </w:rPr>
         <w:t>29</w:t>
       </w:r>
       <w:r>
         <w:rPr>
-          <w:lang w:eastAsia="fr-FR"/>
+          <w:lang w:val="en-US" w:eastAsia="fr-FR"/>
         </w:rPr>
         <w:t>,"</w:t>
       </w:r>
       <w:r>
+        <w:rPr>
+          <w:lang w:val="en-US"/>
+        </w:rPr>
         <w:t>QCDA01 En force</w:t>
       </w:r>
       <w:r>
         <w:rPr>
-          <w:lang w:eastAsia="fr-FR"/>
+          <w:lang w:val="en-US" w:eastAsia="fr-FR"/>
         </w:rPr>
         <w:t>")</w:t>
       </w:r>
@@ -1574,188 +1791,183 @@
           <w:lang w:val="en-US"/>
         </w:rPr>
         <w:br/>
-      </w:r>
-      <w:r>
-        <w:rPr>
-          <w:lang w:val="en-US"/>
+        <w:t xml:space="preserve">        vb.btnGreen.setOnClickListener {</w:t>
+      </w:r>
+      <w:r>
+        <w:rPr>
+          <w:lang w:val="en-US"/>
+        </w:rPr>
+        <w:br/>
+        <w:t xml:space="preserve">            Navigation.createNavigateOnClickListener(R.id.action_principalFragment_to_greenFragment).onClick(it)</w:t>
+      </w:r>
+      <w:r>
+        <w:rPr>
+          <w:lang w:val="en-US"/>
+        </w:rPr>
+        <w:br/>
+        <w:t xml:space="preserve">        }</w:t>
+      </w:r>
+      <w:r>
+        <w:rPr>
+          <w:lang w:val="en-US"/>
+        </w:rPr>
+        <w:br/>
+        <w:t xml:space="preserve">        return vb.root</w:t>
+      </w:r>
+      <w:r>
+        <w:rPr>
+          <w:lang w:val="en-US"/>
+        </w:rPr>
+        <w:br/>
+        <w:t xml:space="preserve">    }</w:t>
+      </w:r>
+      <w:r>
+        <w:rPr>
+          <w:lang w:val="en-US"/>
+        </w:rPr>
+        <w:br/>
+        <w:t>}</w:t>
+      </w:r>
+    </w:p>
+    <w:p>
+      <w:pPr>
+        <w:pStyle w:val="titreniv3"/>
+      </w:pPr>
+      <w:r>
+        <w:t>Récupérer les paramètres</w:t>
+      </w:r>
+    </w:p>
+    <w:p>
+      <w:pPr>
+        <w:pStyle w:val="code"/>
+        <w:rPr>
+          <w:lang w:val="en-US"/>
+        </w:rPr>
+      </w:pPr>
+      <w:r>
+        <w:rPr>
+          <w:lang w:val="en-US"/>
+        </w:rPr>
+        <w:t>class BlueFragment : Fragment() {</w:t>
+      </w:r>
+      <w:r>
+        <w:rPr>
+          <w:lang w:val="en-US"/>
+        </w:rPr>
+        <w:br/>
+        <w:t xml:space="preserve">    override fun onCreateView(</w:t>
+      </w:r>
+      <w:r>
+        <w:rPr>
+          <w:lang w:val="en-US"/>
+        </w:rPr>
+        <w:br/>
+        <w:t xml:space="preserve">        inflater: LayoutInflater, container: ViewGroup?,</w:t>
+      </w:r>
+      <w:r>
+        <w:rPr>
+          <w:lang w:val="en-US"/>
+        </w:rPr>
+        <w:br/>
+        <w:t xml:space="preserve">        savedInstanceState: Bundle?</w:t>
+      </w:r>
+      <w:r>
+        <w:rPr>
+          <w:lang w:val="en-US"/>
+        </w:rPr>
+        <w:br/>
+        <w:t xml:space="preserve">    ): View? {</w:t>
+      </w:r>
+      <w:r>
+        <w:rPr>
+          <w:lang w:val="en-US"/>
+        </w:rPr>
+        <w:br/>
+      </w:r>
+      <w:r>
+        <w:rPr>
+          <w:lang w:val="en-US"/>
+        </w:rPr>
+        <w:br/>
+        <w:t xml:space="preserve">        var args = arguments?.let {</w:t>
+      </w:r>
+      <w:r>
+        <w:rPr>
+          <w:lang w:val="en-US"/>
+        </w:rPr>
+        <w:br/>
+        <w:t xml:space="preserve">            BlueFragmentArgs.fromBundle(it)</w:t>
+      </w:r>
+      <w:r>
+        <w:rPr>
+          <w:lang w:val="en-US"/>
+        </w:rPr>
+        <w:br/>
+        <w:t xml:space="preserve">        }</w:t>
+      </w:r>
+      <w:r>
+        <w:rPr>
+          <w:lang w:val="en-US"/>
+        </w:rPr>
+        <w:br/>
+      </w:r>
+      <w:r>
+        <w:rPr>
+          <w:lang w:val="en-US"/>
+        </w:rPr>
+        <w:br/>
+        <w:t xml:space="preserve">        Log.i("WOLOLOBZH","Info : ${args?.unEntier} ${args?.uneString}" )</w:t>
+      </w:r>
+      <w:r>
+        <w:rPr>
+          <w:lang w:val="en-US"/>
+        </w:rPr>
+        <w:br/>
+      </w:r>
+      <w:r>
+        <w:rPr>
+          <w:lang w:val="en-US"/>
+        </w:rPr>
+        <w:br/>
+        <w:t xml:space="preserve">        return inflater.inflate(R.layout.fragment_blue, container, false)</w:t>
+      </w:r>
+      <w:r>
+        <w:rPr>
+          <w:lang w:val="en-US"/>
+        </w:rPr>
+        <w:br/>
+        <w:t xml:space="preserve">    }</w:t>
+      </w:r>
+      <w:r>
+        <w:rPr>
+          <w:lang w:val="en-US"/>
+        </w:rPr>
+        <w:br/>
+        <w:t>}</w:t>
+      </w:r>
+    </w:p>
+    <w:p>
+      <w:pPr>
+        <w:pStyle w:val="titreniv2"/>
+      </w:pPr>
+      <w:r>
+        <w:t>Parcelable</w:t>
+      </w:r>
+    </w:p>
+    <w:p>
+      <w:pPr>
+        <w:pStyle w:val="titreniv3"/>
+      </w:pPr>
+      <w:r>
+        <w:t>Présentation</w:t>
+      </w:r>
+    </w:p>
+    <w:p>
+      <w:r>
+        <w:rPr>
+          <w:noProof/>
         </w:rPr>
         <w:lastRenderedPageBreak/>
-        <w:t xml:space="preserve">        vb.btnGreen.setOnClickListener {</w:t>
-      </w:r>
-      <w:r>
-        <w:rPr>
-          <w:lang w:val="en-US"/>
-        </w:rPr>
-        <w:br/>
-        <w:t xml:space="preserve">            Navigation.createNavigateOnClickListener(R.id.action_principalFragment_to_greenFragment).onClick(it)</w:t>
-      </w:r>
-      <w:r>
-        <w:rPr>
-          <w:lang w:val="en-US"/>
-        </w:rPr>
-        <w:br/>
-        <w:t xml:space="preserve">        }</w:t>
-      </w:r>
-      <w:r>
-        <w:rPr>
-          <w:lang w:val="en-US"/>
-        </w:rPr>
-        <w:br/>
-        <w:t xml:space="preserve">        return vb.root</w:t>
-      </w:r>
-      <w:r>
-        <w:rPr>
-          <w:lang w:val="en-US"/>
-        </w:rPr>
-        <w:br/>
-        <w:t xml:space="preserve">    }</w:t>
-      </w:r>
-      <w:r>
-        <w:rPr>
-          <w:lang w:val="en-US"/>
-        </w:rPr>
-        <w:br/>
-        <w:t>}</w:t>
-      </w:r>
-    </w:p>
-    <w:p>
-      <w:pPr>
-        <w:pStyle w:val="titreniv3"/>
-      </w:pPr>
-      <w:r>
-        <w:t>Récupérer les paramètres</w:t>
-      </w:r>
-    </w:p>
-    <w:p>
-      <w:pPr>
-        <w:pStyle w:val="code"/>
-        <w:rPr>
-          <w:lang w:val="en-US"/>
-        </w:rPr>
-      </w:pPr>
-      <w:r>
-        <w:rPr>
-          <w:lang w:val="en-US"/>
-        </w:rPr>
-        <w:t>class BlueFragment : Fragment() {</w:t>
-      </w:r>
-      <w:r>
-        <w:rPr>
-          <w:lang w:val="en-US"/>
-        </w:rPr>
-        <w:br/>
-        <w:t xml:space="preserve">    override fun onCreateView(</w:t>
-      </w:r>
-      <w:r>
-        <w:rPr>
-          <w:lang w:val="en-US"/>
-        </w:rPr>
-        <w:br/>
-        <w:t xml:space="preserve">        inflater: LayoutInflater, container: ViewGroup?,</w:t>
-      </w:r>
-      <w:r>
-        <w:rPr>
-          <w:lang w:val="en-US"/>
-        </w:rPr>
-        <w:br/>
-        <w:t xml:space="preserve">        savedInstanceState: Bundle?</w:t>
-      </w:r>
-      <w:r>
-        <w:rPr>
-          <w:lang w:val="en-US"/>
-        </w:rPr>
-        <w:br/>
-        <w:t xml:space="preserve">    ): View? {</w:t>
-      </w:r>
-      <w:r>
-        <w:rPr>
-          <w:lang w:val="en-US"/>
-        </w:rPr>
-        <w:br/>
-      </w:r>
-      <w:r>
-        <w:rPr>
-          <w:lang w:val="en-US"/>
-        </w:rPr>
-        <w:br/>
-        <w:t xml:space="preserve">        var args = arguments?.let {</w:t>
-      </w:r>
-      <w:r>
-        <w:rPr>
-          <w:lang w:val="en-US"/>
-        </w:rPr>
-        <w:br/>
-        <w:t xml:space="preserve">            BlueFragmentArgs.fromBundle(it)</w:t>
-      </w:r>
-      <w:r>
-        <w:rPr>
-          <w:lang w:val="en-US"/>
-        </w:rPr>
-        <w:br/>
-        <w:t xml:space="preserve">        }</w:t>
-      </w:r>
-      <w:r>
-        <w:rPr>
-          <w:lang w:val="en-US"/>
-        </w:rPr>
-        <w:br/>
-      </w:r>
-      <w:r>
-        <w:rPr>
-          <w:lang w:val="en-US"/>
-        </w:rPr>
-        <w:br/>
-        <w:t xml:space="preserve">        Log.i("WOLOLOBZH","Info : ${args?.unEntier} ${args?.uneString}" )</w:t>
-      </w:r>
-      <w:r>
-        <w:rPr>
-          <w:lang w:val="en-US"/>
-        </w:rPr>
-        <w:br/>
-      </w:r>
-      <w:r>
-        <w:rPr>
-          <w:lang w:val="en-US"/>
-        </w:rPr>
-        <w:br/>
-        <w:t xml:space="preserve">        return inflater.inflate(R.layout.fragment_blue, container, false)</w:t>
-      </w:r>
-      <w:r>
-        <w:rPr>
-          <w:lang w:val="en-US"/>
-        </w:rPr>
-        <w:br/>
-        <w:t xml:space="preserve">    }</w:t>
-      </w:r>
-      <w:r>
-        <w:rPr>
-          <w:lang w:val="en-US"/>
-        </w:rPr>
-        <w:br/>
-        <w:t>}</w:t>
-      </w:r>
-    </w:p>
-    <w:p>
-      <w:pPr>
-        <w:pStyle w:val="titreniv2"/>
-      </w:pPr>
-      <w:r>
-        <w:t>Parcelable</w:t>
-      </w:r>
-    </w:p>
-    <w:p>
-      <w:pPr>
-        <w:pStyle w:val="titreniv3"/>
-      </w:pPr>
-      <w:r>
-        <w:t>Présentation</w:t>
-      </w:r>
-    </w:p>
-    <w:p>
-      <w:r>
-        <w:rPr>
-          <w:noProof/>
-        </w:rPr>
         <w:drawing>
           <wp:inline distT="0" distB="0" distL="0" distR="0" wp14:anchorId="21B6FDCF" wp14:editId="0915AD3C">
             <wp:extent cx="5036185" cy="3486785"/>
@@ -1811,7 +2023,6 @@
         <w:pStyle w:val="titreniv3"/>
       </w:pPr>
       <w:r>
-        <w:lastRenderedPageBreak/>
         <w:t>Définir le plugin</w:t>
       </w:r>
     </w:p>
@@ -2004,7 +2215,7 @@
 </file>
 
 <file path=word/endnotes.xml><?xml version="1.0" encoding="utf-8"?>
-<w:endnotes xmlns:wpc="http://schemas.microsoft.com/office/word/2010/wordprocessingCanvas" xmlns:cx="http://schemas.microsoft.com/office/drawing/2014/chartex" xmlns:cx1="http://schemas.microsoft.com/office/drawing/2015/9/8/chartex" xmlns:cx2="http://schemas.microsoft.com/office/drawing/2015/10/21/chartex" xmlns:cx3="http://schemas.microsoft.com/office/drawing/2016/5/9/chartex" xmlns:cx4="http://schemas.microsoft.com/office/drawing/2016/5/10/chartex" xmlns:cx5="http://schemas.microsoft.com/office/drawing/2016/5/11/chartex" xmlns:cx6="http://schemas.microsoft.com/office/drawing/2016/5/12/chartex" xmlns:cx7="http://schemas.microsoft.com/office/drawing/2016/5/13/chartex" xmlns:cx8="http://schemas.microsoft.com/office/drawing/2016/5/14/chartex" xmlns:mc="http://schemas.openxmlformats.org/markup-compatibility/2006" xmlns:aink="http://schemas.microsoft.com/office/drawing/2016/ink" xmlns:am3d="http://schemas.microsoft.com/office/drawing/2017/model3d" xmlns:o="urn:schemas-microsoft-com:office:office" xmlns:r="http://schemas.openxmlformats.org/officeDocument/2006/relationships" xmlns:m="http://schemas.openxmlformats.org/officeDocument/2006/math" xmlns:v="urn:schemas-microsoft-com:vml" xmlns:wp14="http://schemas.microsoft.com/office/word/2010/wordprocessingDrawing" xmlns:wp="http://schemas.openxmlformats.org/drawingml/2006/wordprocessingDrawing" xmlns:w10="urn:schemas-microsoft-com:office:word" xmlns:w="http://schemas.openxmlformats.org/wordprocessingml/2006/main" xmlns:w14="http://schemas.microsoft.com/office/word/2010/wordml" xmlns:w15="http://schemas.microsoft.com/office/word/2012/wordml" xmlns:w16cex="http://schemas.microsoft.com/office/word/2018/wordml/cex" xmlns:w16cid="http://schemas.microsoft.com/office/word/2016/wordml/cid" xmlns:w16="http://schemas.microsoft.com/office/word/2018/wordml" xmlns:w16se="http://schemas.microsoft.com/office/word/2015/wordml/symex" xmlns:wpg="http://schemas.microsoft.com/office/word/2010/wordprocessingGroup" xmlns:wpi="http://schemas.microsoft.com/office/word/2010/wordprocessingInk" xmlns:wne="http://schemas.microsoft.com/office/word/2006/wordml" xmlns:wps="http://schemas.microsoft.com/office/word/2010/wordprocessingShape" mc:Ignorable="w14 w15 w16se w16cid w16 w16cex wp14">
+<w:endnotes xmlns:wpc="http://schemas.microsoft.com/office/word/2010/wordprocessingCanvas" xmlns:cx="http://schemas.microsoft.com/office/drawing/2014/chartex" xmlns:cx1="http://schemas.microsoft.com/office/drawing/2015/9/8/chartex" xmlns:cx2="http://schemas.microsoft.com/office/drawing/2015/10/21/chartex" xmlns:cx3="http://schemas.microsoft.com/office/drawing/2016/5/9/chartex" xmlns:cx4="http://schemas.microsoft.com/office/drawing/2016/5/10/chartex" xmlns:cx5="http://schemas.microsoft.com/office/drawing/2016/5/11/chartex" xmlns:cx6="http://schemas.microsoft.com/office/drawing/2016/5/12/chartex" xmlns:cx7="http://schemas.microsoft.com/office/drawing/2016/5/13/chartex" xmlns:cx8="http://schemas.microsoft.com/office/drawing/2016/5/14/chartex" xmlns:mc="http://schemas.openxmlformats.org/markup-compatibility/2006" xmlns:aink="http://schemas.microsoft.com/office/drawing/2016/ink" xmlns:am3d="http://schemas.microsoft.com/office/drawing/2017/model3d" xmlns:o="urn:schemas-microsoft-com:office:office" xmlns:oel="http://schemas.microsoft.com/office/2019/extlst" xmlns:r="http://schemas.openxmlformats.org/officeDocument/2006/relationships" xmlns:m="http://schemas.openxmlformats.org/officeDocument/2006/math" xmlns:v="urn:schemas-microsoft-com:vml" xmlns:wp14="http://schemas.microsoft.com/office/word/2010/wordprocessingDrawing" xmlns:wp="http://schemas.openxmlformats.org/drawingml/2006/wordprocessingDrawing" xmlns:w10="urn:schemas-microsoft-com:office:word" xmlns:w="http://schemas.openxmlformats.org/wordprocessingml/2006/main" xmlns:w14="http://schemas.microsoft.com/office/word/2010/wordml" xmlns:w15="http://schemas.microsoft.com/office/word/2012/wordml" xmlns:w16cex="http://schemas.microsoft.com/office/word/2018/wordml/cex" xmlns:w16cid="http://schemas.microsoft.com/office/word/2016/wordml/cid" xmlns:w16="http://schemas.microsoft.com/office/word/2018/wordml" xmlns:w16sdtdh="http://schemas.microsoft.com/office/word/2020/wordml/sdtdatahash" xmlns:w16se="http://schemas.microsoft.com/office/word/2015/wordml/symex" xmlns:wpg="http://schemas.microsoft.com/office/word/2010/wordprocessingGroup" xmlns:wpi="http://schemas.microsoft.com/office/word/2010/wordprocessingInk" xmlns:wne="http://schemas.microsoft.com/office/word/2006/wordml" xmlns:wps="http://schemas.microsoft.com/office/word/2010/wordprocessingShape" mc:Ignorable="w14 w15 w16se w16cid w16 w16cex w16sdtdh wp14">
   <w:endnote w:type="separator" w:id="-1">
     <w:p>
       <w:r>
@@ -2025,7 +2236,7 @@
 </file>
 
 <file path=word/footer1.xml><?xml version="1.0" encoding="utf-8"?>
-<w:ftr xmlns:wpc="http://schemas.microsoft.com/office/word/2010/wordprocessingCanvas" xmlns:cx="http://schemas.microsoft.com/office/drawing/2014/chartex" xmlns:cx1="http://schemas.microsoft.com/office/drawing/2015/9/8/chartex" xmlns:cx2="http://schemas.microsoft.com/office/drawing/2015/10/21/chartex" xmlns:cx3="http://schemas.microsoft.com/office/drawing/2016/5/9/chartex" xmlns:cx4="http://schemas.microsoft.com/office/drawing/2016/5/10/chartex" xmlns:cx5="http://schemas.microsoft.com/office/drawing/2016/5/11/chartex" xmlns:cx6="http://schemas.microsoft.com/office/drawing/2016/5/12/chartex" xmlns:cx7="http://schemas.microsoft.com/office/drawing/2016/5/13/chartex" xmlns:cx8="http://schemas.microsoft.com/office/drawing/2016/5/14/chartex" xmlns:mc="http://schemas.openxmlformats.org/markup-compatibility/2006" xmlns:aink="http://schemas.microsoft.com/office/drawing/2016/ink" xmlns:am3d="http://schemas.microsoft.com/office/drawing/2017/model3d" xmlns:o="urn:schemas-microsoft-com:office:office" xmlns:r="http://schemas.openxmlformats.org/officeDocument/2006/relationships" xmlns:m="http://schemas.openxmlformats.org/officeDocument/2006/math" xmlns:v="urn:schemas-microsoft-com:vml" xmlns:wp14="http://schemas.microsoft.com/office/word/2010/wordprocessingDrawing" xmlns:wp="http://schemas.openxmlformats.org/drawingml/2006/wordprocessingDrawing" xmlns:w10="urn:schemas-microsoft-com:office:word" xmlns:w="http://schemas.openxmlformats.org/wordprocessingml/2006/main" xmlns:w14="http://schemas.microsoft.com/office/word/2010/wordml" xmlns:w15="http://schemas.microsoft.com/office/word/2012/wordml" xmlns:w16cex="http://schemas.microsoft.com/office/word/2018/wordml/cex" xmlns:w16cid="http://schemas.microsoft.com/office/word/2016/wordml/cid" xmlns:w16="http://schemas.microsoft.com/office/word/2018/wordml" xmlns:w16se="http://schemas.microsoft.com/office/word/2015/wordml/symex" xmlns:wpg="http://schemas.microsoft.com/office/word/2010/wordprocessingGroup" xmlns:wpi="http://schemas.microsoft.com/office/word/2010/wordprocessingInk" xmlns:wne="http://schemas.microsoft.com/office/word/2006/wordml" xmlns:wps="http://schemas.microsoft.com/office/word/2010/wordprocessingShape" mc:Ignorable="w14 w15 w16se w16cid w16 w16cex wp14">
+<w:ftr xmlns:wpc="http://schemas.microsoft.com/office/word/2010/wordprocessingCanvas" xmlns:cx="http://schemas.microsoft.com/office/drawing/2014/chartex" xmlns:cx1="http://schemas.microsoft.com/office/drawing/2015/9/8/chartex" xmlns:cx2="http://schemas.microsoft.com/office/drawing/2015/10/21/chartex" xmlns:cx3="http://schemas.microsoft.com/office/drawing/2016/5/9/chartex" xmlns:cx4="http://schemas.microsoft.com/office/drawing/2016/5/10/chartex" xmlns:cx5="http://schemas.microsoft.com/office/drawing/2016/5/11/chartex" xmlns:cx6="http://schemas.microsoft.com/office/drawing/2016/5/12/chartex" xmlns:cx7="http://schemas.microsoft.com/office/drawing/2016/5/13/chartex" xmlns:cx8="http://schemas.microsoft.com/office/drawing/2016/5/14/chartex" xmlns:mc="http://schemas.openxmlformats.org/markup-compatibility/2006" xmlns:aink="http://schemas.microsoft.com/office/drawing/2016/ink" xmlns:am3d="http://schemas.microsoft.com/office/drawing/2017/model3d" xmlns:o="urn:schemas-microsoft-com:office:office" xmlns:oel="http://schemas.microsoft.com/office/2019/extlst" xmlns:r="http://schemas.openxmlformats.org/officeDocument/2006/relationships" xmlns:m="http://schemas.openxmlformats.org/officeDocument/2006/math" xmlns:v="urn:schemas-microsoft-com:vml" xmlns:wp14="http://schemas.microsoft.com/office/word/2010/wordprocessingDrawing" xmlns:wp="http://schemas.openxmlformats.org/drawingml/2006/wordprocessingDrawing" xmlns:w10="urn:schemas-microsoft-com:office:word" xmlns:w="http://schemas.openxmlformats.org/wordprocessingml/2006/main" xmlns:w14="http://schemas.microsoft.com/office/word/2010/wordml" xmlns:w15="http://schemas.microsoft.com/office/word/2012/wordml" xmlns:w16cex="http://schemas.microsoft.com/office/word/2018/wordml/cex" xmlns:w16cid="http://schemas.microsoft.com/office/word/2016/wordml/cid" xmlns:w16="http://schemas.microsoft.com/office/word/2018/wordml" xmlns:w16sdtdh="http://schemas.microsoft.com/office/word/2020/wordml/sdtdatahash" xmlns:w16se="http://schemas.microsoft.com/office/word/2015/wordml/symex" xmlns:wpg="http://schemas.microsoft.com/office/word/2010/wordprocessingGroup" xmlns:wpi="http://schemas.microsoft.com/office/word/2010/wordprocessingInk" xmlns:wne="http://schemas.microsoft.com/office/word/2006/wordml" xmlns:wps="http://schemas.microsoft.com/office/word/2010/wordprocessingShape" mc:Ignorable="w14 w15 w16se w16cid w16 w16cex w16sdtdh wp14">
   <w:p>
     <w:pPr>
       <w:pStyle w:val="Pieddepage"/>
@@ -2064,7 +2275,7 @@
 </file>
 
 <file path=word/footer2.xml><?xml version="1.0" encoding="utf-8"?>
-<w:ftr xmlns:wpc="http://schemas.microsoft.com/office/word/2010/wordprocessingCanvas" xmlns:cx="http://schemas.microsoft.com/office/drawing/2014/chartex" xmlns:cx1="http://schemas.microsoft.com/office/drawing/2015/9/8/chartex" xmlns:cx2="http://schemas.microsoft.com/office/drawing/2015/10/21/chartex" xmlns:cx3="http://schemas.microsoft.com/office/drawing/2016/5/9/chartex" xmlns:cx4="http://schemas.microsoft.com/office/drawing/2016/5/10/chartex" xmlns:cx5="http://schemas.microsoft.com/office/drawing/2016/5/11/chartex" xmlns:cx6="http://schemas.microsoft.com/office/drawing/2016/5/12/chartex" xmlns:cx7="http://schemas.microsoft.com/office/drawing/2016/5/13/chartex" xmlns:cx8="http://schemas.microsoft.com/office/drawing/2016/5/14/chartex" xmlns:mc="http://schemas.openxmlformats.org/markup-compatibility/2006" xmlns:aink="http://schemas.microsoft.com/office/drawing/2016/ink" xmlns:am3d="http://schemas.microsoft.com/office/drawing/2017/model3d" xmlns:o="urn:schemas-microsoft-com:office:office" xmlns:r="http://schemas.openxmlformats.org/officeDocument/2006/relationships" xmlns:m="http://schemas.openxmlformats.org/officeDocument/2006/math" xmlns:v="urn:schemas-microsoft-com:vml" xmlns:wp14="http://schemas.microsoft.com/office/word/2010/wordprocessingDrawing" xmlns:wp="http://schemas.openxmlformats.org/drawingml/2006/wordprocessingDrawing" xmlns:w10="urn:schemas-microsoft-com:office:word" xmlns:w="http://schemas.openxmlformats.org/wordprocessingml/2006/main" xmlns:w14="http://schemas.microsoft.com/office/word/2010/wordml" xmlns:w15="http://schemas.microsoft.com/office/word/2012/wordml" xmlns:w16cex="http://schemas.microsoft.com/office/word/2018/wordml/cex" xmlns:w16cid="http://schemas.microsoft.com/office/word/2016/wordml/cid" xmlns:w16="http://schemas.microsoft.com/office/word/2018/wordml" xmlns:w16se="http://schemas.microsoft.com/office/word/2015/wordml/symex" xmlns:wpg="http://schemas.microsoft.com/office/word/2010/wordprocessingGroup" xmlns:wpi="http://schemas.microsoft.com/office/word/2010/wordprocessingInk" xmlns:wne="http://schemas.microsoft.com/office/word/2006/wordml" xmlns:wps="http://schemas.microsoft.com/office/word/2010/wordprocessingShape" mc:Ignorable="w14 w15 w16se w16cid w16 w16cex wp14">
+<w:ftr xmlns:wpc="http://schemas.microsoft.com/office/word/2010/wordprocessingCanvas" xmlns:cx="http://schemas.microsoft.com/office/drawing/2014/chartex" xmlns:cx1="http://schemas.microsoft.com/office/drawing/2015/9/8/chartex" xmlns:cx2="http://schemas.microsoft.com/office/drawing/2015/10/21/chartex" xmlns:cx3="http://schemas.microsoft.com/office/drawing/2016/5/9/chartex" xmlns:cx4="http://schemas.microsoft.com/office/drawing/2016/5/10/chartex" xmlns:cx5="http://schemas.microsoft.com/office/drawing/2016/5/11/chartex" xmlns:cx6="http://schemas.microsoft.com/office/drawing/2016/5/12/chartex" xmlns:cx7="http://schemas.microsoft.com/office/drawing/2016/5/13/chartex" xmlns:cx8="http://schemas.microsoft.com/office/drawing/2016/5/14/chartex" xmlns:mc="http://schemas.openxmlformats.org/markup-compatibility/2006" xmlns:aink="http://schemas.microsoft.com/office/drawing/2016/ink" xmlns:am3d="http://schemas.microsoft.com/office/drawing/2017/model3d" xmlns:o="urn:schemas-microsoft-com:office:office" xmlns:oel="http://schemas.microsoft.com/office/2019/extlst" xmlns:r="http://schemas.openxmlformats.org/officeDocument/2006/relationships" xmlns:m="http://schemas.openxmlformats.org/officeDocument/2006/math" xmlns:v="urn:schemas-microsoft-com:vml" xmlns:wp14="http://schemas.microsoft.com/office/word/2010/wordprocessingDrawing" xmlns:wp="http://schemas.openxmlformats.org/drawingml/2006/wordprocessingDrawing" xmlns:w10="urn:schemas-microsoft-com:office:word" xmlns:w="http://schemas.openxmlformats.org/wordprocessingml/2006/main" xmlns:w14="http://schemas.microsoft.com/office/word/2010/wordml" xmlns:w15="http://schemas.microsoft.com/office/word/2012/wordml" xmlns:w16cex="http://schemas.microsoft.com/office/word/2018/wordml/cex" xmlns:w16cid="http://schemas.microsoft.com/office/word/2016/wordml/cid" xmlns:w16="http://schemas.microsoft.com/office/word/2018/wordml" xmlns:w16sdtdh="http://schemas.microsoft.com/office/word/2020/wordml/sdtdatahash" xmlns:w16se="http://schemas.microsoft.com/office/word/2015/wordml/symex" xmlns:wpg="http://schemas.microsoft.com/office/word/2010/wordprocessingGroup" xmlns:wpi="http://schemas.microsoft.com/office/word/2010/wordprocessingInk" xmlns:wne="http://schemas.microsoft.com/office/word/2006/wordml" xmlns:wps="http://schemas.microsoft.com/office/word/2010/wordprocessingShape" mc:Ignorable="w14 w15 w16se w16cid w16 w16cex w16sdtdh wp14">
   <w:p>
     <w:pPr>
       <w:pStyle w:val="Pieddepage"/>
@@ -2148,7 +2359,7 @@
 </file>
 
 <file path=word/footer3.xml><?xml version="1.0" encoding="utf-8"?>
-<w:ftr xmlns:wpc="http://schemas.microsoft.com/office/word/2010/wordprocessingCanvas" xmlns:cx="http://schemas.microsoft.com/office/drawing/2014/chartex" xmlns:cx1="http://schemas.microsoft.com/office/drawing/2015/9/8/chartex" xmlns:cx2="http://schemas.microsoft.com/office/drawing/2015/10/21/chartex" xmlns:cx3="http://schemas.microsoft.com/office/drawing/2016/5/9/chartex" xmlns:cx4="http://schemas.microsoft.com/office/drawing/2016/5/10/chartex" xmlns:cx5="http://schemas.microsoft.com/office/drawing/2016/5/11/chartex" xmlns:cx6="http://schemas.microsoft.com/office/drawing/2016/5/12/chartex" xmlns:cx7="http://schemas.microsoft.com/office/drawing/2016/5/13/chartex" xmlns:cx8="http://schemas.microsoft.com/office/drawing/2016/5/14/chartex" xmlns:mc="http://schemas.openxmlformats.org/markup-compatibility/2006" xmlns:aink="http://schemas.microsoft.com/office/drawing/2016/ink" xmlns:am3d="http://schemas.microsoft.com/office/drawing/2017/model3d" xmlns:o="urn:schemas-microsoft-com:office:office" xmlns:r="http://schemas.openxmlformats.org/officeDocument/2006/relationships" xmlns:m="http://schemas.openxmlformats.org/officeDocument/2006/math" xmlns:v="urn:schemas-microsoft-com:vml" xmlns:wp14="http://schemas.microsoft.com/office/word/2010/wordprocessingDrawing" xmlns:wp="http://schemas.openxmlformats.org/drawingml/2006/wordprocessingDrawing" xmlns:w10="urn:schemas-microsoft-com:office:word" xmlns:w="http://schemas.openxmlformats.org/wordprocessingml/2006/main" xmlns:w14="http://schemas.microsoft.com/office/word/2010/wordml" xmlns:w15="http://schemas.microsoft.com/office/word/2012/wordml" xmlns:w16cex="http://schemas.microsoft.com/office/word/2018/wordml/cex" xmlns:w16cid="http://schemas.microsoft.com/office/word/2016/wordml/cid" xmlns:w16="http://schemas.microsoft.com/office/word/2018/wordml" xmlns:w16se="http://schemas.microsoft.com/office/word/2015/wordml/symex" xmlns:wpg="http://schemas.microsoft.com/office/word/2010/wordprocessingGroup" xmlns:wpi="http://schemas.microsoft.com/office/word/2010/wordprocessingInk" xmlns:wne="http://schemas.microsoft.com/office/word/2006/wordml" xmlns:wps="http://schemas.microsoft.com/office/word/2010/wordprocessingShape" mc:Ignorable="w14 w15 w16se w16cid w16 w16cex wp14">
+<w:ftr xmlns:wpc="http://schemas.microsoft.com/office/word/2010/wordprocessingCanvas" xmlns:cx="http://schemas.microsoft.com/office/drawing/2014/chartex" xmlns:cx1="http://schemas.microsoft.com/office/drawing/2015/9/8/chartex" xmlns:cx2="http://schemas.microsoft.com/office/drawing/2015/10/21/chartex" xmlns:cx3="http://schemas.microsoft.com/office/drawing/2016/5/9/chartex" xmlns:cx4="http://schemas.microsoft.com/office/drawing/2016/5/10/chartex" xmlns:cx5="http://schemas.microsoft.com/office/drawing/2016/5/11/chartex" xmlns:cx6="http://schemas.microsoft.com/office/drawing/2016/5/12/chartex" xmlns:cx7="http://schemas.microsoft.com/office/drawing/2016/5/13/chartex" xmlns:cx8="http://schemas.microsoft.com/office/drawing/2016/5/14/chartex" xmlns:mc="http://schemas.openxmlformats.org/markup-compatibility/2006" xmlns:aink="http://schemas.microsoft.com/office/drawing/2016/ink" xmlns:am3d="http://schemas.microsoft.com/office/drawing/2017/model3d" xmlns:o="urn:schemas-microsoft-com:office:office" xmlns:oel="http://schemas.microsoft.com/office/2019/extlst" xmlns:r="http://schemas.openxmlformats.org/officeDocument/2006/relationships" xmlns:m="http://schemas.openxmlformats.org/officeDocument/2006/math" xmlns:v="urn:schemas-microsoft-com:vml" xmlns:wp14="http://schemas.microsoft.com/office/word/2010/wordprocessingDrawing" xmlns:wp="http://schemas.openxmlformats.org/drawingml/2006/wordprocessingDrawing" xmlns:w10="urn:schemas-microsoft-com:office:word" xmlns:w="http://schemas.openxmlformats.org/wordprocessingml/2006/main" xmlns:w14="http://schemas.microsoft.com/office/word/2010/wordml" xmlns:w15="http://schemas.microsoft.com/office/word/2012/wordml" xmlns:w16cex="http://schemas.microsoft.com/office/word/2018/wordml/cex" xmlns:w16cid="http://schemas.microsoft.com/office/word/2016/wordml/cid" xmlns:w16="http://schemas.microsoft.com/office/word/2018/wordml" xmlns:w16sdtdh="http://schemas.microsoft.com/office/word/2020/wordml/sdtdatahash" xmlns:w16se="http://schemas.microsoft.com/office/word/2015/wordml/symex" xmlns:wpg="http://schemas.microsoft.com/office/word/2010/wordprocessingGroup" xmlns:wpi="http://schemas.microsoft.com/office/word/2010/wordprocessingInk" xmlns:wne="http://schemas.microsoft.com/office/word/2006/wordml" xmlns:wps="http://schemas.microsoft.com/office/word/2010/wordprocessingShape" mc:Ignorable="w14 w15 w16se w16cid w16 w16cex w16sdtdh wp14">
   <w:p>
     <w:pPr>
       <w:spacing w:after="0" w:line="240" w:lineRule="auto"/>
@@ -2158,7 +2369,7 @@
 </file>
 
 <file path=word/footnotes.xml><?xml version="1.0" encoding="utf-8"?>
-<w:footnotes xmlns:wpc="http://schemas.microsoft.com/office/word/2010/wordprocessingCanvas" xmlns:cx="http://schemas.microsoft.com/office/drawing/2014/chartex" xmlns:cx1="http://schemas.microsoft.com/office/drawing/2015/9/8/chartex" xmlns:cx2="http://schemas.microsoft.com/office/drawing/2015/10/21/chartex" xmlns:cx3="http://schemas.microsoft.com/office/drawing/2016/5/9/chartex" xmlns:cx4="http://schemas.microsoft.com/office/drawing/2016/5/10/chartex" xmlns:cx5="http://schemas.microsoft.com/office/drawing/2016/5/11/chartex" xmlns:cx6="http://schemas.microsoft.com/office/drawing/2016/5/12/chartex" xmlns:cx7="http://schemas.microsoft.com/office/drawing/2016/5/13/chartex" xmlns:cx8="http://schemas.microsoft.com/office/drawing/2016/5/14/chartex" xmlns:mc="http://schemas.openxmlformats.org/markup-compatibility/2006" xmlns:aink="http://schemas.microsoft.com/office/drawing/2016/ink" xmlns:am3d="http://schemas.microsoft.com/office/drawing/2017/model3d" xmlns:o="urn:schemas-microsoft-com:office:office" xmlns:r="http://schemas.openxmlformats.org/officeDocument/2006/relationships" xmlns:m="http://schemas.openxmlformats.org/officeDocument/2006/math" xmlns:v="urn:schemas-microsoft-com:vml" xmlns:wp14="http://schemas.microsoft.com/office/word/2010/wordprocessingDrawing" xmlns:wp="http://schemas.openxmlformats.org/drawingml/2006/wordprocessingDrawing" xmlns:w10="urn:schemas-microsoft-com:office:word" xmlns:w="http://schemas.openxmlformats.org/wordprocessingml/2006/main" xmlns:w14="http://schemas.microsoft.com/office/word/2010/wordml" xmlns:w15="http://schemas.microsoft.com/office/word/2012/wordml" xmlns:w16cex="http://schemas.microsoft.com/office/word/2018/wordml/cex" xmlns:w16cid="http://schemas.microsoft.com/office/word/2016/wordml/cid" xmlns:w16="http://schemas.microsoft.com/office/word/2018/wordml" xmlns:w16se="http://schemas.microsoft.com/office/word/2015/wordml/symex" xmlns:wpg="http://schemas.microsoft.com/office/word/2010/wordprocessingGroup" xmlns:wpi="http://schemas.microsoft.com/office/word/2010/wordprocessingInk" xmlns:wne="http://schemas.microsoft.com/office/word/2006/wordml" xmlns:wps="http://schemas.microsoft.com/office/word/2010/wordprocessingShape" mc:Ignorable="w14 w15 w16se w16cid w16 w16cex wp14">
+<w:footnotes xmlns:wpc="http://schemas.microsoft.com/office/word/2010/wordprocessingCanvas" xmlns:cx="http://schemas.microsoft.com/office/drawing/2014/chartex" xmlns:cx1="http://schemas.microsoft.com/office/drawing/2015/9/8/chartex" xmlns:cx2="http://schemas.microsoft.com/office/drawing/2015/10/21/chartex" xmlns:cx3="http://schemas.microsoft.com/office/drawing/2016/5/9/chartex" xmlns:cx4="http://schemas.microsoft.com/office/drawing/2016/5/10/chartex" xmlns:cx5="http://schemas.microsoft.com/office/drawing/2016/5/11/chartex" xmlns:cx6="http://schemas.microsoft.com/office/drawing/2016/5/12/chartex" xmlns:cx7="http://schemas.microsoft.com/office/drawing/2016/5/13/chartex" xmlns:cx8="http://schemas.microsoft.com/office/drawing/2016/5/14/chartex" xmlns:mc="http://schemas.openxmlformats.org/markup-compatibility/2006" xmlns:aink="http://schemas.microsoft.com/office/drawing/2016/ink" xmlns:am3d="http://schemas.microsoft.com/office/drawing/2017/model3d" xmlns:o="urn:schemas-microsoft-com:office:office" xmlns:oel="http://schemas.microsoft.com/office/2019/extlst" xmlns:r="http://schemas.openxmlformats.org/officeDocument/2006/relationships" xmlns:m="http://schemas.openxmlformats.org/officeDocument/2006/math" xmlns:v="urn:schemas-microsoft-com:vml" xmlns:wp14="http://schemas.microsoft.com/office/word/2010/wordprocessingDrawing" xmlns:wp="http://schemas.openxmlformats.org/drawingml/2006/wordprocessingDrawing" xmlns:w10="urn:schemas-microsoft-com:office:word" xmlns:w="http://schemas.openxmlformats.org/wordprocessingml/2006/main" xmlns:w14="http://schemas.microsoft.com/office/word/2010/wordml" xmlns:w15="http://schemas.microsoft.com/office/word/2012/wordml" xmlns:w16cex="http://schemas.microsoft.com/office/word/2018/wordml/cex" xmlns:w16cid="http://schemas.microsoft.com/office/word/2016/wordml/cid" xmlns:w16="http://schemas.microsoft.com/office/word/2018/wordml" xmlns:w16sdtdh="http://schemas.microsoft.com/office/word/2020/wordml/sdtdatahash" xmlns:w16se="http://schemas.microsoft.com/office/word/2015/wordml/symex" xmlns:wpg="http://schemas.microsoft.com/office/word/2010/wordprocessingGroup" xmlns:wpi="http://schemas.microsoft.com/office/word/2010/wordprocessingInk" xmlns:wne="http://schemas.microsoft.com/office/word/2006/wordml" xmlns:wps="http://schemas.microsoft.com/office/word/2010/wordprocessingShape" mc:Ignorable="w14 w15 w16se w16cid w16 w16cex w16sdtdh wp14">
   <w:footnote w:type="separator" w:id="-1">
     <w:p>
       <w:r>
@@ -2179,7 +2390,7 @@
 </file>
 
 <file path=word/header1.xml><?xml version="1.0" encoding="utf-8"?>
-<w:hdr xmlns:wpc="http://schemas.microsoft.com/office/word/2010/wordprocessingCanvas" xmlns:cx="http://schemas.microsoft.com/office/drawing/2014/chartex" xmlns:cx1="http://schemas.microsoft.com/office/drawing/2015/9/8/chartex" xmlns:cx2="http://schemas.microsoft.com/office/drawing/2015/10/21/chartex" xmlns:cx3="http://schemas.microsoft.com/office/drawing/2016/5/9/chartex" xmlns:cx4="http://schemas.microsoft.com/office/drawing/2016/5/10/chartex" xmlns:cx5="http://schemas.microsoft.com/office/drawing/2016/5/11/chartex" xmlns:cx6="http://schemas.microsoft.com/office/drawing/2016/5/12/chartex" xmlns:cx7="http://schemas.microsoft.com/office/drawing/2016/5/13/chartex" xmlns:cx8="http://schemas.microsoft.com/office/drawing/2016/5/14/chartex" xmlns:mc="http://schemas.openxmlformats.org/markup-compatibility/2006" xmlns:aink="http://schemas.microsoft.com/office/drawing/2016/ink" xmlns:am3d="http://schemas.microsoft.com/office/drawing/2017/model3d" xmlns:o="urn:schemas-microsoft-com:office:office" xmlns:r="http://schemas.openxmlformats.org/officeDocument/2006/relationships" xmlns:m="http://schemas.openxmlformats.org/officeDocument/2006/math" xmlns:v="urn:schemas-microsoft-com:vml" xmlns:wp14="http://schemas.microsoft.com/office/word/2010/wordprocessingDrawing" xmlns:wp="http://schemas.openxmlformats.org/drawingml/2006/wordprocessingDrawing" xmlns:w10="urn:schemas-microsoft-com:office:word" xmlns:w="http://schemas.openxmlformats.org/wordprocessingml/2006/main" xmlns:w14="http://schemas.microsoft.com/office/word/2010/wordml" xmlns:w15="http://schemas.microsoft.com/office/word/2012/wordml" xmlns:w16cex="http://schemas.microsoft.com/office/word/2018/wordml/cex" xmlns:w16cid="http://schemas.microsoft.com/office/word/2016/wordml/cid" xmlns:w16="http://schemas.microsoft.com/office/word/2018/wordml" xmlns:w16se="http://schemas.microsoft.com/office/word/2015/wordml/symex" xmlns:wpg="http://schemas.microsoft.com/office/word/2010/wordprocessingGroup" xmlns:wpi="http://schemas.microsoft.com/office/word/2010/wordprocessingInk" xmlns:wne="http://schemas.microsoft.com/office/word/2006/wordml" xmlns:wps="http://schemas.microsoft.com/office/word/2010/wordprocessingShape" mc:Ignorable="w14 w15 w16se w16cid w16 w16cex wp14">
+<w:hdr xmlns:wpc="http://schemas.microsoft.com/office/word/2010/wordprocessingCanvas" xmlns:cx="http://schemas.microsoft.com/office/drawing/2014/chartex" xmlns:cx1="http://schemas.microsoft.com/office/drawing/2015/9/8/chartex" xmlns:cx2="http://schemas.microsoft.com/office/drawing/2015/10/21/chartex" xmlns:cx3="http://schemas.microsoft.com/office/drawing/2016/5/9/chartex" xmlns:cx4="http://schemas.microsoft.com/office/drawing/2016/5/10/chartex" xmlns:cx5="http://schemas.microsoft.com/office/drawing/2016/5/11/chartex" xmlns:cx6="http://schemas.microsoft.com/office/drawing/2016/5/12/chartex" xmlns:cx7="http://schemas.microsoft.com/office/drawing/2016/5/13/chartex" xmlns:cx8="http://schemas.microsoft.com/office/drawing/2016/5/14/chartex" xmlns:mc="http://schemas.openxmlformats.org/markup-compatibility/2006" xmlns:aink="http://schemas.microsoft.com/office/drawing/2016/ink" xmlns:am3d="http://schemas.microsoft.com/office/drawing/2017/model3d" xmlns:o="urn:schemas-microsoft-com:office:office" xmlns:oel="http://schemas.microsoft.com/office/2019/extlst" xmlns:r="http://schemas.openxmlformats.org/officeDocument/2006/relationships" xmlns:m="http://schemas.openxmlformats.org/officeDocument/2006/math" xmlns:v="urn:schemas-microsoft-com:vml" xmlns:wp14="http://schemas.microsoft.com/office/word/2010/wordprocessingDrawing" xmlns:wp="http://schemas.openxmlformats.org/drawingml/2006/wordprocessingDrawing" xmlns:w10="urn:schemas-microsoft-com:office:word" xmlns:w="http://schemas.openxmlformats.org/wordprocessingml/2006/main" xmlns:w14="http://schemas.microsoft.com/office/word/2010/wordml" xmlns:w15="http://schemas.microsoft.com/office/word/2012/wordml" xmlns:w16cex="http://schemas.microsoft.com/office/word/2018/wordml/cex" xmlns:w16cid="http://schemas.microsoft.com/office/word/2016/wordml/cid" xmlns:w16="http://schemas.microsoft.com/office/word/2018/wordml" xmlns:w16sdtdh="http://schemas.microsoft.com/office/word/2020/wordml/sdtdatahash" xmlns:w16se="http://schemas.microsoft.com/office/word/2015/wordml/symex" xmlns:wpg="http://schemas.microsoft.com/office/word/2010/wordprocessingGroup" xmlns:wpi="http://schemas.microsoft.com/office/word/2010/wordprocessingInk" xmlns:wne="http://schemas.microsoft.com/office/word/2006/wordml" xmlns:wps="http://schemas.microsoft.com/office/word/2010/wordprocessingShape" mc:Ignorable="w14 w15 w16se w16cid w16 w16cex w16sdtdh wp14">
   <w:p>
     <w:pPr>
       <w:pStyle w:val="En-tte"/>
@@ -2190,7 +2401,7 @@
 </file>
 
 <file path=word/header2.xml><?xml version="1.0" encoding="utf-8"?>
-<w:hdr xmlns:wpc="http://schemas.microsoft.com/office/word/2010/wordprocessingCanvas" xmlns:cx="http://schemas.microsoft.com/office/drawing/2014/chartex" xmlns:cx1="http://schemas.microsoft.com/office/drawing/2015/9/8/chartex" xmlns:cx2="http://schemas.microsoft.com/office/drawing/2015/10/21/chartex" xmlns:cx3="http://schemas.microsoft.com/office/drawing/2016/5/9/chartex" xmlns:cx4="http://schemas.microsoft.com/office/drawing/2016/5/10/chartex" xmlns:cx5="http://schemas.microsoft.com/office/drawing/2016/5/11/chartex" xmlns:cx6="http://schemas.microsoft.com/office/drawing/2016/5/12/chartex" xmlns:cx7="http://schemas.microsoft.com/office/drawing/2016/5/13/chartex" xmlns:cx8="http://schemas.microsoft.com/office/drawing/2016/5/14/chartex" xmlns:mc="http://schemas.openxmlformats.org/markup-compatibility/2006" xmlns:aink="http://schemas.microsoft.com/office/drawing/2016/ink" xmlns:am3d="http://schemas.microsoft.com/office/drawing/2017/model3d" xmlns:o="urn:schemas-microsoft-com:office:office" xmlns:r="http://schemas.openxmlformats.org/officeDocument/2006/relationships" xmlns:m="http://schemas.openxmlformats.org/officeDocument/2006/math" xmlns:v="urn:schemas-microsoft-com:vml" xmlns:wp14="http://schemas.microsoft.com/office/word/2010/wordprocessingDrawing" xmlns:wp="http://schemas.openxmlformats.org/drawingml/2006/wordprocessingDrawing" xmlns:w10="urn:schemas-microsoft-com:office:word" xmlns:w="http://schemas.openxmlformats.org/wordprocessingml/2006/main" xmlns:w14="http://schemas.microsoft.com/office/word/2010/wordml" xmlns:w15="http://schemas.microsoft.com/office/word/2012/wordml" xmlns:w16cex="http://schemas.microsoft.com/office/word/2018/wordml/cex" xmlns:w16cid="http://schemas.microsoft.com/office/word/2016/wordml/cid" xmlns:w16="http://schemas.microsoft.com/office/word/2018/wordml" xmlns:w16se="http://schemas.microsoft.com/office/word/2015/wordml/symex" xmlns:wpg="http://schemas.microsoft.com/office/word/2010/wordprocessingGroup" xmlns:wpi="http://schemas.microsoft.com/office/word/2010/wordprocessingInk" xmlns:wne="http://schemas.microsoft.com/office/word/2006/wordml" xmlns:wps="http://schemas.microsoft.com/office/word/2010/wordprocessingShape" mc:Ignorable="w14 w15 w16se w16cid w16 w16cex wp14">
+<w:hdr xmlns:wpc="http://schemas.microsoft.com/office/word/2010/wordprocessingCanvas" xmlns:cx="http://schemas.microsoft.com/office/drawing/2014/chartex" xmlns:cx1="http://schemas.microsoft.com/office/drawing/2015/9/8/chartex" xmlns:cx2="http://schemas.microsoft.com/office/drawing/2015/10/21/chartex" xmlns:cx3="http://schemas.microsoft.com/office/drawing/2016/5/9/chartex" xmlns:cx4="http://schemas.microsoft.com/office/drawing/2016/5/10/chartex" xmlns:cx5="http://schemas.microsoft.com/office/drawing/2016/5/11/chartex" xmlns:cx6="http://schemas.microsoft.com/office/drawing/2016/5/12/chartex" xmlns:cx7="http://schemas.microsoft.com/office/drawing/2016/5/13/chartex" xmlns:cx8="http://schemas.microsoft.com/office/drawing/2016/5/14/chartex" xmlns:mc="http://schemas.openxmlformats.org/markup-compatibility/2006" xmlns:aink="http://schemas.microsoft.com/office/drawing/2016/ink" xmlns:am3d="http://schemas.microsoft.com/office/drawing/2017/model3d" xmlns:o="urn:schemas-microsoft-com:office:office" xmlns:oel="http://schemas.microsoft.com/office/2019/extlst" xmlns:r="http://schemas.openxmlformats.org/officeDocument/2006/relationships" xmlns:m="http://schemas.openxmlformats.org/officeDocument/2006/math" xmlns:v="urn:schemas-microsoft-com:vml" xmlns:wp14="http://schemas.microsoft.com/office/word/2010/wordprocessingDrawing" xmlns:wp="http://schemas.openxmlformats.org/drawingml/2006/wordprocessingDrawing" xmlns:w10="urn:schemas-microsoft-com:office:word" xmlns:w="http://schemas.openxmlformats.org/wordprocessingml/2006/main" xmlns:w14="http://schemas.microsoft.com/office/word/2010/wordml" xmlns:w15="http://schemas.microsoft.com/office/word/2012/wordml" xmlns:w16cex="http://schemas.microsoft.com/office/word/2018/wordml/cex" xmlns:w16cid="http://schemas.microsoft.com/office/word/2016/wordml/cid" xmlns:w16="http://schemas.microsoft.com/office/word/2018/wordml" xmlns:w16sdtdh="http://schemas.microsoft.com/office/word/2020/wordml/sdtdatahash" xmlns:w16se="http://schemas.microsoft.com/office/word/2015/wordml/symex" xmlns:wpg="http://schemas.microsoft.com/office/word/2010/wordprocessingGroup" xmlns:wpi="http://schemas.microsoft.com/office/word/2010/wordprocessingInk" xmlns:wne="http://schemas.microsoft.com/office/word/2006/wordml" xmlns:wps="http://schemas.microsoft.com/office/word/2010/wordprocessingShape" mc:Ignorable="w14 w15 w16se w16cid w16 w16cex w16sdtdh wp14">
   <w:p>
     <w:pPr>
       <w:pStyle w:val="En-tte"/>
@@ -2215,7 +2426,7 @@
 </file>
 
 <file path=word/numbering.xml><?xml version="1.0" encoding="utf-8"?>
-<w:numbering xmlns:wpc="http://schemas.microsoft.com/office/word/2010/wordprocessingCanvas" xmlns:cx="http://schemas.microsoft.com/office/drawing/2014/chartex" xmlns:cx1="http://schemas.microsoft.com/office/drawing/2015/9/8/chartex" xmlns:cx2="http://schemas.microsoft.com/office/drawing/2015/10/21/chartex" xmlns:cx3="http://schemas.microsoft.com/office/drawing/2016/5/9/chartex" xmlns:cx4="http://schemas.microsoft.com/office/drawing/2016/5/10/chartex" xmlns:cx5="http://schemas.microsoft.com/office/drawing/2016/5/11/chartex" xmlns:cx6="http://schemas.microsoft.com/office/drawing/2016/5/12/chartex" xmlns:cx7="http://schemas.microsoft.com/office/drawing/2016/5/13/chartex" xmlns:cx8="http://schemas.microsoft.com/office/drawing/2016/5/14/chartex" xmlns:mc="http://schemas.openxmlformats.org/markup-compatibility/2006" xmlns:aink="http://schemas.microsoft.com/office/drawing/2016/ink" xmlns:am3d="http://schemas.microsoft.com/office/drawing/2017/model3d" xmlns:o="urn:schemas-microsoft-com:office:office" xmlns:r="http://schemas.openxmlformats.org/officeDocument/2006/relationships" xmlns:m="http://schemas.openxmlformats.org/officeDocument/2006/math" xmlns:v="urn:schemas-microsoft-com:vml" xmlns:wp14="http://schemas.microsoft.com/office/word/2010/wordprocessingDrawing" xmlns:wp="http://schemas.openxmlformats.org/drawingml/2006/wordprocessingDrawing" xmlns:w10="urn:schemas-microsoft-com:office:word" xmlns:w="http://schemas.openxmlformats.org/wordprocessingml/2006/main" xmlns:w14="http://schemas.microsoft.com/office/word/2010/wordml" xmlns:w15="http://schemas.microsoft.com/office/word/2012/wordml" xmlns:w16cex="http://schemas.microsoft.com/office/word/2018/wordml/cex" xmlns:w16cid="http://schemas.microsoft.com/office/word/2016/wordml/cid" xmlns:w16="http://schemas.microsoft.com/office/word/2018/wordml" xmlns:w16se="http://schemas.microsoft.com/office/word/2015/wordml/symex" xmlns:wpg="http://schemas.microsoft.com/office/word/2010/wordprocessingGroup" xmlns:wpi="http://schemas.microsoft.com/office/word/2010/wordprocessingInk" xmlns:wne="http://schemas.microsoft.com/office/word/2006/wordml" xmlns:wps="http://schemas.microsoft.com/office/word/2010/wordprocessingShape" mc:Ignorable="w14 w15 w16se w16cid w16 w16cex wp14">
+<w:numbering xmlns:wpc="http://schemas.microsoft.com/office/word/2010/wordprocessingCanvas" xmlns:cx="http://schemas.microsoft.com/office/drawing/2014/chartex" xmlns:cx1="http://schemas.microsoft.com/office/drawing/2015/9/8/chartex" xmlns:cx2="http://schemas.microsoft.com/office/drawing/2015/10/21/chartex" xmlns:cx3="http://schemas.microsoft.com/office/drawing/2016/5/9/chartex" xmlns:cx4="http://schemas.microsoft.com/office/drawing/2016/5/10/chartex" xmlns:cx5="http://schemas.microsoft.com/office/drawing/2016/5/11/chartex" xmlns:cx6="http://schemas.microsoft.com/office/drawing/2016/5/12/chartex" xmlns:cx7="http://schemas.microsoft.com/office/drawing/2016/5/13/chartex" xmlns:cx8="http://schemas.microsoft.com/office/drawing/2016/5/14/chartex" xmlns:mc="http://schemas.openxmlformats.org/markup-compatibility/2006" xmlns:aink="http://schemas.microsoft.com/office/drawing/2016/ink" xmlns:am3d="http://schemas.microsoft.com/office/drawing/2017/model3d" xmlns:o="urn:schemas-microsoft-com:office:office" xmlns:oel="http://schemas.microsoft.com/office/2019/extlst" xmlns:r="http://schemas.openxmlformats.org/officeDocument/2006/relationships" xmlns:m="http://schemas.openxmlformats.org/officeDocument/2006/math" xmlns:v="urn:schemas-microsoft-com:vml" xmlns:wp14="http://schemas.microsoft.com/office/word/2010/wordprocessingDrawing" xmlns:wp="http://schemas.openxmlformats.org/drawingml/2006/wordprocessingDrawing" xmlns:w10="urn:schemas-microsoft-com:office:word" xmlns:w="http://schemas.openxmlformats.org/wordprocessingml/2006/main" xmlns:w14="http://schemas.microsoft.com/office/word/2010/wordml" xmlns:w15="http://schemas.microsoft.com/office/word/2012/wordml" xmlns:w16cex="http://schemas.microsoft.com/office/word/2018/wordml/cex" xmlns:w16cid="http://schemas.microsoft.com/office/word/2016/wordml/cid" xmlns:w16="http://schemas.microsoft.com/office/word/2018/wordml" xmlns:w16sdtdh="http://schemas.microsoft.com/office/word/2020/wordml/sdtdatahash" xmlns:w16se="http://schemas.microsoft.com/office/word/2015/wordml/symex" xmlns:wpg="http://schemas.microsoft.com/office/word/2010/wordprocessingGroup" xmlns:wpi="http://schemas.microsoft.com/office/word/2010/wordprocessingInk" xmlns:wne="http://schemas.microsoft.com/office/word/2006/wordml" xmlns:wps="http://schemas.microsoft.com/office/word/2010/wordprocessingShape" mc:Ignorable="w14 w15 w16se w16cid w16 w16cex w16sdtdh wp14">
   <w:abstractNum w:abstractNumId="0" w15:restartNumberingAfterBreak="0">
     <w:nsid w:val="FFFFFF7C"/>
     <w:multiLevelType w:val="singleLevel"/>
@@ -4145,70 +4356,70 @@
       </w:rPr>
     </w:lvl>
   </w:abstractNum>
-  <w:num w:numId="1">
+  <w:num w:numId="1" w16cid:durableId="2066372937">
     <w:abstractNumId w:val="26"/>
   </w:num>
-  <w:num w:numId="2">
+  <w:num w:numId="2" w16cid:durableId="1886985369">
     <w:abstractNumId w:val="12"/>
   </w:num>
-  <w:num w:numId="3">
+  <w:num w:numId="3" w16cid:durableId="2123107872">
     <w:abstractNumId w:val="14"/>
   </w:num>
-  <w:num w:numId="4">
+  <w:num w:numId="4" w16cid:durableId="2030326215">
     <w:abstractNumId w:val="21"/>
   </w:num>
-  <w:num w:numId="5">
+  <w:num w:numId="5" w16cid:durableId="92291700">
     <w:abstractNumId w:val="15"/>
   </w:num>
-  <w:num w:numId="6">
+  <w:num w:numId="6" w16cid:durableId="475299170">
     <w:abstractNumId w:val="20"/>
   </w:num>
-  <w:num w:numId="7">
+  <w:num w:numId="7" w16cid:durableId="624653875">
     <w:abstractNumId w:val="13"/>
   </w:num>
-  <w:num w:numId="8">
+  <w:num w:numId="8" w16cid:durableId="1693536240">
     <w:abstractNumId w:val="16"/>
   </w:num>
-  <w:num w:numId="9">
+  <w:num w:numId="9" w16cid:durableId="1039160371">
     <w:abstractNumId w:val="8"/>
   </w:num>
-  <w:num w:numId="10">
+  <w:num w:numId="10" w16cid:durableId="1930700603">
     <w:abstractNumId w:val="3"/>
   </w:num>
-  <w:num w:numId="11">
+  <w:num w:numId="11" w16cid:durableId="1190535121">
     <w:abstractNumId w:val="2"/>
   </w:num>
-  <w:num w:numId="12">
+  <w:num w:numId="12" w16cid:durableId="1765954987">
     <w:abstractNumId w:val="1"/>
   </w:num>
-  <w:num w:numId="13">
+  <w:num w:numId="13" w16cid:durableId="1226339200">
     <w:abstractNumId w:val="0"/>
   </w:num>
-  <w:num w:numId="14">
+  <w:num w:numId="14" w16cid:durableId="1564021840">
     <w:abstractNumId w:val="9"/>
   </w:num>
-  <w:num w:numId="15">
+  <w:num w:numId="15" w16cid:durableId="1171602570">
     <w:abstractNumId w:val="7"/>
   </w:num>
-  <w:num w:numId="16">
+  <w:num w:numId="16" w16cid:durableId="176236270">
     <w:abstractNumId w:val="6"/>
   </w:num>
-  <w:num w:numId="17">
+  <w:num w:numId="17" w16cid:durableId="390470652">
     <w:abstractNumId w:val="5"/>
   </w:num>
-  <w:num w:numId="18">
+  <w:num w:numId="18" w16cid:durableId="644119027">
     <w:abstractNumId w:val="4"/>
   </w:num>
-  <w:num w:numId="19">
+  <w:num w:numId="19" w16cid:durableId="587234019">
     <w:abstractNumId w:val="24"/>
   </w:num>
-  <w:num w:numId="20">
+  <w:num w:numId="20" w16cid:durableId="1494835579">
     <w:abstractNumId w:val="17"/>
   </w:num>
-  <w:num w:numId="21">
+  <w:num w:numId="21" w16cid:durableId="1596548114">
     <w:abstractNumId w:val="22"/>
   </w:num>
-  <w:num w:numId="22">
+  <w:num w:numId="22" w16cid:durableId="1282343227">
     <w:abstractNumId w:val="10"/>
     <w:lvlOverride w:ilvl="0">
       <w:lvl w:ilvl="0">
@@ -4233,19 +4444,19 @@
       </w:lvl>
     </w:lvlOverride>
   </w:num>
-  <w:num w:numId="23">
+  <w:num w:numId="23" w16cid:durableId="45839009">
     <w:abstractNumId w:val="11"/>
   </w:num>
-  <w:num w:numId="24">
+  <w:num w:numId="24" w16cid:durableId="204567766">
     <w:abstractNumId w:val="23"/>
   </w:num>
-  <w:num w:numId="25">
+  <w:num w:numId="25" w16cid:durableId="449206137">
     <w:abstractNumId w:val="25"/>
   </w:num>
-  <w:num w:numId="26">
+  <w:num w:numId="26" w16cid:durableId="276371709">
     <w:abstractNumId w:val="18"/>
   </w:num>
-  <w:num w:numId="27">
+  <w:num w:numId="27" w16cid:durableId="168521078">
     <w:abstractNumId w:val="19"/>
   </w:num>
   <w:numIdMacAtCleanup w:val="18"/>
@@ -4253,7 +4464,7 @@
 </file>
 
 <file path=word/styles.xml><?xml version="1.0" encoding="utf-8"?>
-<w:styles xmlns:mc="http://schemas.openxmlformats.org/markup-compatibility/2006" xmlns:r="http://schemas.openxmlformats.org/officeDocument/2006/relationships" xmlns:w="http://schemas.openxmlformats.org/wordprocessingml/2006/main" xmlns:w14="http://schemas.microsoft.com/office/word/2010/wordml" xmlns:w15="http://schemas.microsoft.com/office/word/2012/wordml" xmlns:w16cex="http://schemas.microsoft.com/office/word/2018/wordml/cex" xmlns:w16cid="http://schemas.microsoft.com/office/word/2016/wordml/cid" xmlns:w16="http://schemas.microsoft.com/office/word/2018/wordml" xmlns:w16se="http://schemas.microsoft.com/office/word/2015/wordml/symex" mc:Ignorable="w14 w15 w16se w16cid w16 w16cex">
+<w:styles xmlns:mc="http://schemas.openxmlformats.org/markup-compatibility/2006" xmlns:r="http://schemas.openxmlformats.org/officeDocument/2006/relationships" xmlns:w="http://schemas.openxmlformats.org/wordprocessingml/2006/main" xmlns:w14="http://schemas.microsoft.com/office/word/2010/wordml" xmlns:w15="http://schemas.microsoft.com/office/word/2012/wordml" xmlns:w16cex="http://schemas.microsoft.com/office/word/2018/wordml/cex" xmlns:w16cid="http://schemas.microsoft.com/office/word/2016/wordml/cid" xmlns:w16="http://schemas.microsoft.com/office/word/2018/wordml" xmlns:w16sdtdh="http://schemas.microsoft.com/office/word/2020/wordml/sdtdatahash" xmlns:w16se="http://schemas.microsoft.com/office/word/2015/wordml/symex" mc:Ignorable="w14 w15 w16se w16cid w16 w16cex w16sdtdh">
   <w:docDefaults>
     <w:rPrDefault>
       <w:rPr>
@@ -9547,21 +9758,6 @@
 </file>
 
 <file path=customXml/item2.xml><?xml version="1.0" encoding="utf-8"?>
-<?mso-contentType ?>
-<FormTemplates xmlns="http://schemas.microsoft.com/sharepoint/v3/contenttype/forms">
-  <Display>DocumentLibraryForm</Display>
-  <Edit>DocumentLibraryForm</Edit>
-  <New>DocumentLibraryForm</New>
-</FormTemplates>
-</file>
-
-<file path=customXml/item3.xml><?xml version="1.0" encoding="utf-8"?>
-<p:properties xmlns:p="http://schemas.microsoft.com/office/2006/metadata/properties" xmlns:xsi="http://www.w3.org/2001/XMLSchema-instance" xmlns:pc="http://schemas.microsoft.com/office/infopath/2007/PartnerControls">
-  <documentManagement/>
-</p:properties>
-</file>
-
-<file path=customXml/item4.xml><?xml version="1.0" encoding="utf-8"?>
 <ct:contentTypeSchema xmlns:ct="http://schemas.microsoft.com/office/2006/metadata/contentType" xmlns:ma="http://schemas.microsoft.com/office/2006/metadata/properties/metaAttributes" ct:_="" ma:_="" ma:contentTypeName="Document" ma:contentTypeID="0x010100043598E02F31D1479DB5040D7C7046BD" ma:contentTypeVersion="8" ma:contentTypeDescription="Crée un document." ma:contentTypeScope="" ma:versionID="128ee2b7e42aa79a000c99d67b322d4d">
   <xsd:schema xmlns:xsd="http://www.w3.org/2001/XMLSchema" xmlns:xs="http://www.w3.org/2001/XMLSchema" xmlns:p="http://schemas.microsoft.com/office/2006/metadata/properties" xmlns:ns2="e69f3429-5dab-4e30-b6fc-6f1fb6bf7d4c" targetNamespace="http://schemas.microsoft.com/office/2006/metadata/properties" ma:root="true" ma:fieldsID="7836065c6a44af92932d37190ee549fb" ns2:_="">
     <xsd:import namespace="e69f3429-5dab-4e30-b6fc-6f1fb6bf7d4c"/>
@@ -9731,6 +9927,21 @@
 </ct:contentTypeSchema>
 </file>
 
+<file path=customXml/item3.xml><?xml version="1.0" encoding="utf-8"?>
+<p:properties xmlns:p="http://schemas.microsoft.com/office/2006/metadata/properties" xmlns:xsi="http://www.w3.org/2001/XMLSchema-instance" xmlns:pc="http://schemas.microsoft.com/office/infopath/2007/PartnerControls">
+  <documentManagement/>
+</p:properties>
+</file>
+
+<file path=customXml/item4.xml><?xml version="1.0" encoding="utf-8"?>
+<?mso-contentType ?>
+<FormTemplates xmlns="http://schemas.microsoft.com/sharepoint/v3/contenttype/forms">
+  <Display>DocumentLibraryForm</Display>
+  <Edit>DocumentLibraryForm</Edit>
+  <New>DocumentLibraryForm</New>
+</FormTemplates>
+</file>
+
 <file path=customXml/itemProps1.xml><?xml version="1.0" encoding="utf-8"?>
 <ds:datastoreItem xmlns:ds="http://schemas.openxmlformats.org/officeDocument/2006/customXml" ds:itemID="{63624CFE-ABEF-4BE0-8B4A-99CD131F03FA}">
   <ds:schemaRefs>
@@ -9740,23 +9951,6 @@
 </file>
 
 <file path=customXml/itemProps2.xml><?xml version="1.0" encoding="utf-8"?>
-<ds:datastoreItem xmlns:ds="http://schemas.openxmlformats.org/officeDocument/2006/customXml" ds:itemID="{42147BD2-FB94-4B5A-8697-6D227E5169FD}">
-  <ds:schemaRefs>
-    <ds:schemaRef ds:uri="http://schemas.microsoft.com/sharepoint/v3/contenttype/forms"/>
-  </ds:schemaRefs>
-</ds:datastoreItem>
-</file>
-
-<file path=customXml/itemProps3.xml><?xml version="1.0" encoding="utf-8"?>
-<ds:datastoreItem xmlns:ds="http://schemas.openxmlformats.org/officeDocument/2006/customXml" ds:itemID="{1646CF6B-6E78-4866-938E-011E670CDE3A}">
-  <ds:schemaRefs>
-    <ds:schemaRef ds:uri="http://schemas.microsoft.com/office/2006/metadata/properties"/>
-    <ds:schemaRef ds:uri="http://schemas.microsoft.com/office/infopath/2007/PartnerControls"/>
-  </ds:schemaRefs>
-</ds:datastoreItem>
-</file>
-
-<file path=customXml/itemProps4.xml><?xml version="1.0" encoding="utf-8"?>
 <ds:datastoreItem xmlns:ds="http://schemas.openxmlformats.org/officeDocument/2006/customXml" ds:itemID="{64BC12E5-750C-4B2A-9FFC-D984E91315A0}">
   <ds:schemaRefs>
     <ds:schemaRef ds:uri="http://schemas.microsoft.com/office/2006/metadata/contentType"/>
@@ -9772,4 +9966,21 @@
     <ds:schemaRef ds:uri="http://schemas.microsoft.com/internal/obd"/>
   </ds:schemaRefs>
 </ds:datastoreItem>
+</file>
+
+<file path=customXml/itemProps3.xml><?xml version="1.0" encoding="utf-8"?>
+<ds:datastoreItem xmlns:ds="http://schemas.openxmlformats.org/officeDocument/2006/customXml" ds:itemID="{1646CF6B-6E78-4866-938E-011E670CDE3A}">
+  <ds:schemaRefs>
+    <ds:schemaRef ds:uri="http://schemas.microsoft.com/office/2006/metadata/properties"/>
+    <ds:schemaRef ds:uri="http://schemas.microsoft.com/office/infopath/2007/PartnerControls"/>
+  </ds:schemaRefs>
+</ds:datastoreItem>
+</file>
+
+<file path=customXml/itemProps4.xml><?xml version="1.0" encoding="utf-8"?>
+<ds:datastoreItem xmlns:ds="http://schemas.openxmlformats.org/officeDocument/2006/customXml" ds:itemID="{42147BD2-FB94-4B5A-8697-6D227E5169FD}">
+  <ds:schemaRefs>
+    <ds:schemaRef ds:uri="http://schemas.microsoft.com/sharepoint/v3/contenttype/forms"/>
+  </ds:schemaRefs>
+</ds:datastoreItem>
 </file>
</xml_diff>